<commit_message>
functional requirements: removed status column
</commit_message>
<xml_diff>
--- a/WeCare_Requirements.docx
+++ b/WeCare_Requirements.docx
@@ -218,12 +218,12 @@
           <wp:inline distB="0" distT="0" distL="0" distR="0">
             <wp:extent cx="3471863" cy="1982885"/>
             <wp:effectExtent b="0" l="0" r="0" t="0"/>
-            <wp:docPr descr="image1.png" id="1" name="image1.png"/>
+            <wp:docPr descr="image1.png" id="1" name="image2.png"/>
             <a:graphic>
               <a:graphicData uri="http://schemas.openxmlformats.org/drawingml/2006/picture">
                 <pic:pic>
                   <pic:nvPicPr>
-                    <pic:cNvPr descr="image1.png" id="0" name="image1.png"/>
+                    <pic:cNvPr descr="image1.png" id="0" name="image2.png"/>
                     <pic:cNvPicPr preferRelativeResize="0"/>
                   </pic:nvPicPr>
                   <pic:blipFill>
@@ -875,12 +875,12 @@
           <wp:inline distB="114300" distT="114300" distL="114300" distR="114300">
             <wp:extent cx="3743325" cy="4165235"/>
             <wp:effectExtent b="0" l="0" r="0" t="0"/>
-            <wp:docPr id="2" name="image2.png"/>
+            <wp:docPr id="2" name="image1.png"/>
             <a:graphic>
               <a:graphicData uri="http://schemas.openxmlformats.org/drawingml/2006/picture">
                 <pic:pic>
                   <pic:nvPicPr>
-                    <pic:cNvPr id="0" name="image2.png"/>
+                    <pic:cNvPr id="0" name="image1.png"/>
                     <pic:cNvPicPr preferRelativeResize="0"/>
                   </pic:nvPicPr>
                   <pic:blipFill>
@@ -1962,7 +1962,7 @@
     <w:tbl>
       <w:tblPr>
         <w:tblStyle w:val="Table2"/>
-        <w:tblW w:w="9360.0" w:type="dxa"/>
+        <w:tblW w:w="9465.0" w:type="dxa"/>
         <w:jc w:val="center"/>
         <w:tblBorders>
           <w:top w:color="000000" w:space="0" w:sz="8" w:val="single"/>
@@ -1976,16 +1976,14 @@
         <w:tblLook w:val="0600"/>
       </w:tblPr>
       <w:tblGrid>
-        <w:gridCol w:w="2115"/>
-        <w:gridCol w:w="735"/>
-        <w:gridCol w:w="5295"/>
-        <w:gridCol w:w="1215"/>
+        <w:gridCol w:w="2835"/>
+        <w:gridCol w:w="660"/>
+        <w:gridCol w:w="5970"/>
         <w:tblGridChange w:id="0">
           <w:tblGrid>
-            <w:gridCol w:w="2115"/>
-            <w:gridCol w:w="735"/>
-            <w:gridCol w:w="5295"/>
-            <w:gridCol w:w="1215"/>
+            <w:gridCol w:w="2835"/>
+            <w:gridCol w:w="660"/>
+            <w:gridCol w:w="5970"/>
           </w:tblGrid>
         </w:tblGridChange>
       </w:tblGrid>
@@ -2084,40 +2082,6 @@
                 <w:rtl w:val="0"/>
               </w:rPr>
               <w:t xml:space="preserve">Detail Leveled Requirements</w:t>
-            </w:r>
-            <w:r>
-              <w:rPr>
-                <w:rtl w:val="0"/>
-              </w:rPr>
-            </w:r>
-          </w:p>
-        </w:tc>
-        <w:tc>
-          <w:tcPr>
-            <w:shd w:fill="1c4587" w:val="clear"/>
-            <w:tcMar>
-              <w:top w:w="100.0" w:type="dxa"/>
-              <w:left w:w="100.0" w:type="dxa"/>
-              <w:bottom w:w="100.0" w:type="dxa"/>
-              <w:right w:w="100.0" w:type="dxa"/>
-            </w:tcMar>
-            <w:vAlign w:val="top"/>
-          </w:tcPr>
-          <w:p>
-            <w:pPr>
-              <w:widowControl w:val="0"/>
-              <w:jc w:val="center"/>
-              <w:rPr>
-                <w:b w:val="1"/>
-                <w:color w:val="ffffff"/>
-              </w:rPr>
-            </w:pPr>
-            <w:r>
-              <w:rPr>
-                <w:color w:val="ffffff"/>
-                <w:rtl w:val="0"/>
-              </w:rPr>
-              <w:t xml:space="preserve">Status</w:t>
             </w:r>
             <w:r>
               <w:rPr>
@@ -2215,7 +2179,7 @@
               <w:rPr>
                 <w:rtl w:val="0"/>
               </w:rPr>
-              <w:t xml:space="preserve">1</w:t>
+              <w:t xml:space="preserve">1P</w:t>
             </w:r>
           </w:p>
         </w:tc>
@@ -2255,37 +2219,6 @@
             </w:r>
           </w:p>
         </w:tc>
-        <w:tc>
-          <w:tcPr>
-            <w:shd w:fill="auto" w:val="clear"/>
-            <w:tcMar>
-              <w:top w:w="100.0" w:type="dxa"/>
-              <w:left w:w="100.0" w:type="dxa"/>
-              <w:bottom w:w="100.0" w:type="dxa"/>
-              <w:right w:w="100.0" w:type="dxa"/>
-            </w:tcMar>
-            <w:vAlign w:val="top"/>
-          </w:tcPr>
-          <w:p>
-            <w:pPr>
-              <w:widowControl w:val="0"/>
-              <w:rPr>
-                <w:b w:val="1"/>
-              </w:rPr>
-            </w:pPr>
-            <w:r>
-              <w:rPr>
-                <w:rtl w:val="0"/>
-              </w:rPr>
-              <w:t xml:space="preserve">Not Done</w:t>
-            </w:r>
-            <w:r>
-              <w:rPr>
-                <w:rtl w:val="0"/>
-              </w:rPr>
-            </w:r>
-          </w:p>
-        </w:tc>
       </w:tr>
       <w:tr>
         <w:tc>
@@ -2356,15 +2289,14 @@
               <w:shd w:fill="auto" w:val="clear"/>
               <w:spacing w:after="0" w:before="0" w:line="240" w:lineRule="auto"/>
               <w:ind w:left="0" w:right="0" w:firstLine="0"/>
-              <w:jc w:val="left"/>
-              <w:rPr>
-                <w:b w:val="1"/>
-              </w:rPr>
-            </w:pPr>
-            <w:r>
-              <w:rPr>
-                <w:rtl w:val="0"/>
-              </w:rPr>
+              <w:jc w:val="center"/>
+              <w:rPr/>
+            </w:pPr>
+            <w:r>
+              <w:rPr>
+                <w:rtl w:val="0"/>
+              </w:rPr>
+              <w:t xml:space="preserve">2P</w:t>
             </w:r>
           </w:p>
         </w:tc>
@@ -2404,30 +2336,6 @@
             </w:r>
           </w:p>
         </w:tc>
-        <w:tc>
-          <w:tcPr>
-            <w:shd w:fill="auto" w:val="clear"/>
-            <w:tcMar>
-              <w:top w:w="100.0" w:type="dxa"/>
-              <w:left w:w="100.0" w:type="dxa"/>
-              <w:bottom w:w="100.0" w:type="dxa"/>
-              <w:right w:w="100.0" w:type="dxa"/>
-            </w:tcMar>
-            <w:vAlign w:val="top"/>
-          </w:tcPr>
-          <w:p>
-            <w:pPr>
-              <w:widowControl w:val="0"/>
-              <w:rPr/>
-            </w:pPr>
-            <w:r>
-              <w:rPr>
-                <w:rtl w:val="0"/>
-              </w:rPr>
-              <w:t xml:space="preserve">Not Done</w:t>
-            </w:r>
-          </w:p>
-        </w:tc>
       </w:tr>
       <w:tr>
         <w:tc>
@@ -2497,10 +2405,8 @@
               <w:shd w:fill="auto" w:val="clear"/>
               <w:spacing w:after="0" w:before="0" w:line="240" w:lineRule="auto"/>
               <w:ind w:left="0" w:right="0" w:firstLine="0"/>
-              <w:jc w:val="left"/>
-              <w:rPr>
-                <w:b w:val="1"/>
-              </w:rPr>
+              <w:jc w:val="center"/>
+              <w:rPr/>
             </w:pPr>
             <w:r>
               <w:rPr>
@@ -2545,30 +2451,6 @@
             </w:r>
           </w:p>
         </w:tc>
-        <w:tc>
-          <w:tcPr>
-            <w:shd w:fill="auto" w:val="clear"/>
-            <w:tcMar>
-              <w:top w:w="100.0" w:type="dxa"/>
-              <w:left w:w="100.0" w:type="dxa"/>
-              <w:bottom w:w="100.0" w:type="dxa"/>
-              <w:right w:w="100.0" w:type="dxa"/>
-            </w:tcMar>
-            <w:vAlign w:val="top"/>
-          </w:tcPr>
-          <w:p>
-            <w:pPr>
-              <w:widowControl w:val="0"/>
-              <w:rPr/>
-            </w:pPr>
-            <w:r>
-              <w:rPr>
-                <w:rtl w:val="0"/>
-              </w:rPr>
-              <w:t xml:space="preserve">Not Done</w:t>
-            </w:r>
-          </w:p>
-        </w:tc>
       </w:tr>
       <w:tr>
         <w:tc>
@@ -2599,6 +2481,42 @@
               </w:rPr>
               <w:t xml:space="preserve">Login/  Logout</w:t>
             </w:r>
+            <w:r>
+              <w:rPr>
+                <w:rtl w:val="0"/>
+              </w:rPr>
+            </w:r>
+          </w:p>
+        </w:tc>
+        <w:tc>
+          <w:tcPr>
+            <w:shd w:fill="auto" w:val="clear"/>
+            <w:tcMar>
+              <w:top w:w="100.0" w:type="dxa"/>
+              <w:left w:w="100.0" w:type="dxa"/>
+              <w:bottom w:w="100.0" w:type="dxa"/>
+              <w:right w:w="100.0" w:type="dxa"/>
+            </w:tcMar>
+            <w:vAlign w:val="top"/>
+          </w:tcPr>
+          <w:p>
+            <w:pPr>
+              <w:keepNext w:val="0"/>
+              <w:keepLines w:val="0"/>
+              <w:widowControl w:val="0"/>
+              <w:pBdr>
+                <w:top w:space="0" w:sz="0" w:val="nil"/>
+                <w:left w:space="0" w:sz="0" w:val="nil"/>
+                <w:bottom w:space="0" w:sz="0" w:val="nil"/>
+                <w:right w:space="0" w:sz="0" w:val="nil"/>
+                <w:between w:space="0" w:sz="0" w:val="nil"/>
+              </w:pBdr>
+              <w:shd w:fill="auto" w:val="clear"/>
+              <w:spacing w:after="0" w:before="0" w:line="240" w:lineRule="auto"/>
+              <w:ind w:left="0" w:right="0" w:firstLine="0"/>
+              <w:jc w:val="center"/>
+              <w:rPr/>
+            </w:pPr>
             <w:r>
               <w:rPr>
                 <w:rtl w:val="0"/>
@@ -2633,19 +2551,23 @@
               <w:spacing w:after="0" w:before="0" w:line="240" w:lineRule="auto"/>
               <w:ind w:left="0" w:right="0" w:firstLine="0"/>
               <w:jc w:val="left"/>
-              <w:rPr>
-                <w:b w:val="1"/>
-              </w:rPr>
-            </w:pPr>
-            <w:r>
-              <w:rPr>
-                <w:rtl w:val="0"/>
-              </w:rPr>
-            </w:r>
-          </w:p>
-        </w:tc>
-        <w:tc>
-          <w:tcPr>
+              <w:rPr/>
+            </w:pPr>
+            <w:r>
+              <w:rPr>
+                <w:rtl w:val="0"/>
+              </w:rPr>
+            </w:r>
+          </w:p>
+        </w:tc>
+      </w:tr>
+      <w:tr>
+        <w:tc>
+          <w:tcPr>
+            <w:tcBorders>
+              <w:top w:color="ffffff" w:space="0" w:sz="8" w:val="single"/>
+              <w:bottom w:color="ffffff" w:space="0" w:sz="8" w:val="single"/>
+            </w:tcBorders>
             <w:shd w:fill="auto" w:val="clear"/>
             <w:tcMar>
               <w:top w:w="100.0" w:type="dxa"/>
@@ -2671,47 +2593,55 @@
               <w:spacing w:after="0" w:before="0" w:line="240" w:lineRule="auto"/>
               <w:ind w:left="0" w:right="0" w:firstLine="0"/>
               <w:jc w:val="left"/>
-              <w:rPr/>
-            </w:pPr>
-            <w:r>
-              <w:rPr>
-                <w:rtl w:val="0"/>
-              </w:rPr>
-            </w:r>
-          </w:p>
-        </w:tc>
-        <w:tc>
-          <w:tcPr>
-            <w:shd w:fill="auto" w:val="clear"/>
-            <w:tcMar>
-              <w:top w:w="100.0" w:type="dxa"/>
-              <w:left w:w="100.0" w:type="dxa"/>
-              <w:bottom w:w="100.0" w:type="dxa"/>
-              <w:right w:w="100.0" w:type="dxa"/>
-            </w:tcMar>
-            <w:vAlign w:val="top"/>
-          </w:tcPr>
-          <w:p>
-            <w:pPr>
-              <w:widowControl w:val="0"/>
-              <w:rPr/>
-            </w:pPr>
-            <w:r>
-              <w:rPr>
-                <w:rtl w:val="0"/>
-              </w:rPr>
-              <w:t xml:space="preserve">Not Done</w:t>
-            </w:r>
-          </w:p>
-        </w:tc>
-      </w:tr>
-      <w:tr>
-        <w:tc>
-          <w:tcPr>
-            <w:tcBorders>
-              <w:top w:color="ffffff" w:space="0" w:sz="8" w:val="single"/>
-              <w:bottom w:color="ffffff" w:space="0" w:sz="8" w:val="single"/>
-            </w:tcBorders>
+              <w:rPr>
+                <w:b w:val="1"/>
+              </w:rPr>
+            </w:pPr>
+            <w:r>
+              <w:rPr>
+                <w:rtl w:val="0"/>
+              </w:rPr>
+            </w:r>
+          </w:p>
+        </w:tc>
+        <w:tc>
+          <w:tcPr>
+            <w:shd w:fill="auto" w:val="clear"/>
+            <w:tcMar>
+              <w:top w:w="100.0" w:type="dxa"/>
+              <w:left w:w="100.0" w:type="dxa"/>
+              <w:bottom w:w="100.0" w:type="dxa"/>
+              <w:right w:w="100.0" w:type="dxa"/>
+            </w:tcMar>
+            <w:vAlign w:val="top"/>
+          </w:tcPr>
+          <w:p>
+            <w:pPr>
+              <w:keepNext w:val="0"/>
+              <w:keepLines w:val="0"/>
+              <w:widowControl w:val="0"/>
+              <w:pBdr>
+                <w:top w:space="0" w:sz="0" w:val="nil"/>
+                <w:left w:space="0" w:sz="0" w:val="nil"/>
+                <w:bottom w:space="0" w:sz="0" w:val="nil"/>
+                <w:right w:space="0" w:sz="0" w:val="nil"/>
+                <w:between w:space="0" w:sz="0" w:val="nil"/>
+              </w:pBdr>
+              <w:shd w:fill="auto" w:val="clear"/>
+              <w:spacing w:after="0" w:before="0" w:line="240" w:lineRule="auto"/>
+              <w:ind w:left="0" w:right="0" w:firstLine="0"/>
+              <w:jc w:val="center"/>
+              <w:rPr/>
+            </w:pPr>
+            <w:r>
+              <w:rPr>
+                <w:rtl w:val="0"/>
+              </w:rPr>
+            </w:r>
+          </w:p>
+        </w:tc>
+        <w:tc>
+          <w:tcPr>
             <w:shd w:fill="auto" w:val="clear"/>
             <w:tcMar>
               <w:top w:w="100.0" w:type="dxa"/>
@@ -2737,19 +2667,23 @@
               <w:spacing w:after="0" w:before="0" w:line="240" w:lineRule="auto"/>
               <w:ind w:left="0" w:right="0" w:firstLine="0"/>
               <w:jc w:val="left"/>
-              <w:rPr>
-                <w:b w:val="1"/>
-              </w:rPr>
-            </w:pPr>
-            <w:r>
-              <w:rPr>
-                <w:rtl w:val="0"/>
-              </w:rPr>
-            </w:r>
-          </w:p>
-        </w:tc>
-        <w:tc>
-          <w:tcPr>
+              <w:rPr/>
+            </w:pPr>
+            <w:r>
+              <w:rPr>
+                <w:rtl w:val="0"/>
+              </w:rPr>
+            </w:r>
+          </w:p>
+        </w:tc>
+      </w:tr>
+      <w:tr>
+        <w:tc>
+          <w:tcPr>
+            <w:tcBorders>
+              <w:top w:color="ffffff" w:space="0" w:sz="8" w:val="single"/>
+              <w:bottom w:color="ffffff" w:space="0" w:sz="8" w:val="single"/>
+            </w:tcBorders>
             <w:shd w:fill="auto" w:val="clear"/>
             <w:tcMar>
               <w:top w:w="100.0" w:type="dxa"/>
@@ -2812,48 +2746,18 @@
               <w:shd w:fill="auto" w:val="clear"/>
               <w:spacing w:after="0" w:before="0" w:line="240" w:lineRule="auto"/>
               <w:ind w:left="0" w:right="0" w:firstLine="0"/>
-              <w:jc w:val="left"/>
-              <w:rPr/>
-            </w:pPr>
-            <w:r>
-              <w:rPr>
-                <w:rtl w:val="0"/>
-              </w:rPr>
-            </w:r>
-          </w:p>
-        </w:tc>
-        <w:tc>
-          <w:tcPr>
-            <w:shd w:fill="auto" w:val="clear"/>
-            <w:tcMar>
-              <w:top w:w="100.0" w:type="dxa"/>
-              <w:left w:w="100.0" w:type="dxa"/>
-              <w:bottom w:w="100.0" w:type="dxa"/>
-              <w:right w:w="100.0" w:type="dxa"/>
-            </w:tcMar>
-            <w:vAlign w:val="top"/>
-          </w:tcPr>
-          <w:p>
-            <w:pPr>
-              <w:widowControl w:val="0"/>
-              <w:rPr/>
-            </w:pPr>
-            <w:r>
-              <w:rPr>
-                <w:rtl w:val="0"/>
-              </w:rPr>
-              <w:t xml:space="preserve">Not Done</w:t>
-            </w:r>
-          </w:p>
-        </w:tc>
-      </w:tr>
-      <w:tr>
-        <w:tc>
-          <w:tcPr>
-            <w:tcBorders>
-              <w:top w:color="ffffff" w:space="0" w:sz="8" w:val="single"/>
-              <w:bottom w:color="ffffff" w:space="0" w:sz="8" w:val="single"/>
-            </w:tcBorders>
+              <w:jc w:val="center"/>
+              <w:rPr/>
+            </w:pPr>
+            <w:r>
+              <w:rPr>
+                <w:rtl w:val="0"/>
+              </w:rPr>
+            </w:r>
+          </w:p>
+        </w:tc>
+        <w:tc>
+          <w:tcPr>
             <w:shd w:fill="auto" w:val="clear"/>
             <w:tcMar>
               <w:top w:w="100.0" w:type="dxa"/>
@@ -2879,19 +2783,22 @@
               <w:spacing w:after="0" w:before="0" w:line="240" w:lineRule="auto"/>
               <w:ind w:left="0" w:right="0" w:firstLine="0"/>
               <w:jc w:val="left"/>
-              <w:rPr>
-                <w:b w:val="1"/>
-              </w:rPr>
-            </w:pPr>
-            <w:r>
-              <w:rPr>
-                <w:rtl w:val="0"/>
-              </w:rPr>
-            </w:r>
-          </w:p>
-        </w:tc>
-        <w:tc>
-          <w:tcPr>
+              <w:rPr/>
+            </w:pPr>
+            <w:r>
+              <w:rPr>
+                <w:rtl w:val="0"/>
+              </w:rPr>
+            </w:r>
+          </w:p>
+        </w:tc>
+      </w:tr>
+      <w:tr>
+        <w:tc>
+          <w:tcPr>
+            <w:tcBorders>
+              <w:top w:color="ffffff" w:space="0" w:sz="8" w:val="single"/>
+            </w:tcBorders>
             <w:shd w:fill="auto" w:val="clear"/>
             <w:tcMar>
               <w:top w:w="100.0" w:type="dxa"/>
@@ -2954,47 +2861,18 @@
               <w:shd w:fill="auto" w:val="clear"/>
               <w:spacing w:after="0" w:before="0" w:line="240" w:lineRule="auto"/>
               <w:ind w:left="0" w:right="0" w:firstLine="0"/>
-              <w:jc w:val="left"/>
-              <w:rPr/>
-            </w:pPr>
-            <w:r>
-              <w:rPr>
-                <w:rtl w:val="0"/>
-              </w:rPr>
-            </w:r>
-          </w:p>
-        </w:tc>
-        <w:tc>
-          <w:tcPr>
-            <w:shd w:fill="auto" w:val="clear"/>
-            <w:tcMar>
-              <w:top w:w="100.0" w:type="dxa"/>
-              <w:left w:w="100.0" w:type="dxa"/>
-              <w:bottom w:w="100.0" w:type="dxa"/>
-              <w:right w:w="100.0" w:type="dxa"/>
-            </w:tcMar>
-            <w:vAlign w:val="top"/>
-          </w:tcPr>
-          <w:p>
-            <w:pPr>
-              <w:widowControl w:val="0"/>
-              <w:rPr/>
-            </w:pPr>
-            <w:r>
-              <w:rPr>
-                <w:rtl w:val="0"/>
-              </w:rPr>
-              <w:t xml:space="preserve">Not Done</w:t>
-            </w:r>
-          </w:p>
-        </w:tc>
-      </w:tr>
-      <w:tr>
-        <w:tc>
-          <w:tcPr>
-            <w:tcBorders>
-              <w:top w:color="ffffff" w:space="0" w:sz="8" w:val="single"/>
-            </w:tcBorders>
+              <w:jc w:val="center"/>
+              <w:rPr/>
+            </w:pPr>
+            <w:r>
+              <w:rPr>
+                <w:rtl w:val="0"/>
+              </w:rPr>
+            </w:r>
+          </w:p>
+        </w:tc>
+        <w:tc>
+          <w:tcPr>
             <w:shd w:fill="auto" w:val="clear"/>
             <w:tcMar>
               <w:top w:w="100.0" w:type="dxa"/>
@@ -3020,9 +2898,85 @@
               <w:spacing w:after="0" w:before="0" w:line="240" w:lineRule="auto"/>
               <w:ind w:left="0" w:right="0" w:firstLine="0"/>
               <w:jc w:val="left"/>
-              <w:rPr>
-                <w:b w:val="1"/>
-              </w:rPr>
+              <w:rPr/>
+            </w:pPr>
+            <w:r>
+              <w:rPr>
+                <w:rtl w:val="0"/>
+              </w:rPr>
+            </w:r>
+          </w:p>
+        </w:tc>
+      </w:tr>
+      <w:tr>
+        <w:tc>
+          <w:tcPr>
+            <w:tcBorders>
+              <w:bottom w:color="ffffff" w:space="0" w:sz="8" w:val="single"/>
+            </w:tcBorders>
+            <w:shd w:fill="auto" w:val="clear"/>
+            <w:tcMar>
+              <w:top w:w="100.0" w:type="dxa"/>
+              <w:left w:w="100.0" w:type="dxa"/>
+              <w:bottom w:w="100.0" w:type="dxa"/>
+              <w:right w:w="100.0" w:type="dxa"/>
+            </w:tcMar>
+            <w:vAlign w:val="top"/>
+          </w:tcPr>
+          <w:p>
+            <w:pPr>
+              <w:widowControl w:val="0"/>
+              <w:jc w:val="center"/>
+              <w:rPr/>
+            </w:pPr>
+            <w:r>
+              <w:rPr>
+                <w:rtl w:val="0"/>
+              </w:rPr>
+              <w:t xml:space="preserve">Access personal information and medical profile</w:t>
+            </w:r>
+          </w:p>
+          <w:p>
+            <w:pPr>
+              <w:widowControl w:val="0"/>
+              <w:jc w:val="center"/>
+              <w:rPr/>
+            </w:pPr>
+            <w:r>
+              <w:rPr>
+                <w:rtl w:val="0"/>
+              </w:rPr>
+            </w:r>
+          </w:p>
+        </w:tc>
+        <w:tc>
+          <w:tcPr>
+            <w:shd w:fill="auto" w:val="clear"/>
+            <w:tcMar>
+              <w:top w:w="100.0" w:type="dxa"/>
+              <w:left w:w="100.0" w:type="dxa"/>
+              <w:bottom w:w="100.0" w:type="dxa"/>
+              <w:right w:w="100.0" w:type="dxa"/>
+            </w:tcMar>
+            <w:vAlign w:val="top"/>
+          </w:tcPr>
+          <w:p>
+            <w:pPr>
+              <w:keepNext w:val="0"/>
+              <w:keepLines w:val="0"/>
+              <w:widowControl w:val="0"/>
+              <w:pBdr>
+                <w:top w:space="0" w:sz="0" w:val="nil"/>
+                <w:left w:space="0" w:sz="0" w:val="nil"/>
+                <w:bottom w:space="0" w:sz="0" w:val="nil"/>
+                <w:right w:space="0" w:sz="0" w:val="nil"/>
+                <w:between w:space="0" w:sz="0" w:val="nil"/>
+              </w:pBdr>
+              <w:shd w:fill="auto" w:val="clear"/>
+              <w:spacing w:after="0" w:before="0" w:line="240" w:lineRule="auto"/>
+              <w:ind w:left="0" w:right="0" w:firstLine="0"/>
+              <w:jc w:val="center"/>
+              <w:rPr/>
             </w:pPr>
             <w:r>
               <w:rPr>
@@ -3058,9 +3012,73 @@
               <w:spacing w:after="0" w:before="0" w:line="240" w:lineRule="auto"/>
               <w:ind w:left="0" w:right="0" w:firstLine="0"/>
               <w:jc w:val="left"/>
-              <w:rPr>
-                <w:b w:val="1"/>
-              </w:rPr>
+              <w:rPr/>
+            </w:pPr>
+            <w:r>
+              <w:rPr>
+                <w:rtl w:val="0"/>
+              </w:rPr>
+            </w:r>
+          </w:p>
+        </w:tc>
+      </w:tr>
+      <w:tr>
+        <w:tc>
+          <w:tcPr>
+            <w:tcBorders>
+              <w:top w:color="ffffff" w:space="0" w:sz="8" w:val="single"/>
+              <w:bottom w:color="ffffff" w:space="0" w:sz="8" w:val="single"/>
+            </w:tcBorders>
+            <w:shd w:fill="auto" w:val="clear"/>
+            <w:tcMar>
+              <w:top w:w="100.0" w:type="dxa"/>
+              <w:left w:w="100.0" w:type="dxa"/>
+              <w:bottom w:w="100.0" w:type="dxa"/>
+              <w:right w:w="100.0" w:type="dxa"/>
+            </w:tcMar>
+            <w:vAlign w:val="top"/>
+          </w:tcPr>
+          <w:p>
+            <w:pPr>
+              <w:widowControl w:val="0"/>
+              <w:jc w:val="left"/>
+              <w:rPr/>
+            </w:pPr>
+            <w:r>
+              <w:rPr>
+                <w:rtl w:val="0"/>
+              </w:rPr>
+            </w:r>
+          </w:p>
+        </w:tc>
+        <w:tc>
+          <w:tcPr>
+            <w:shd w:fill="auto" w:val="clear"/>
+            <w:tcMar>
+              <w:top w:w="100.0" w:type="dxa"/>
+              <w:left w:w="100.0" w:type="dxa"/>
+              <w:bottom w:w="100.0" w:type="dxa"/>
+              <w:right w:w="100.0" w:type="dxa"/>
+            </w:tcMar>
+            <w:vAlign w:val="top"/>
+          </w:tcPr>
+          <w:p>
+            <w:pPr>
+              <w:keepNext w:val="0"/>
+              <w:keepLines w:val="0"/>
+              <w:widowControl w:val="0"/>
+              <w:pBdr>
+                <w:top w:space="0" w:sz="0" w:val="nil"/>
+                <w:left w:space="0" w:sz="0" w:val="nil"/>
+                <w:bottom w:space="0" w:sz="0" w:val="nil"/>
+                <w:right w:space="0" w:sz="0" w:val="nil"/>
+                <w:between w:space="0" w:sz="0" w:val="nil"/>
+              </w:pBdr>
+              <w:shd w:fill="auto" w:val="clear"/>
+              <w:spacing w:after="0" w:before="0" w:line="240" w:lineRule="auto"/>
+              <w:ind w:left="0" w:right="0" w:firstLine="0"/>
+              <w:jc w:val="center"/>
+              <w:rPr/>
             </w:pPr>
             <w:r>
               <w:rPr>
@@ -3105,35 +3123,12 @@
             </w:r>
           </w:p>
         </w:tc>
-        <w:tc>
-          <w:tcPr>
-            <w:shd w:fill="auto" w:val="clear"/>
-            <w:tcMar>
-              <w:top w:w="100.0" w:type="dxa"/>
-              <w:left w:w="100.0" w:type="dxa"/>
-              <w:bottom w:w="100.0" w:type="dxa"/>
-              <w:right w:w="100.0" w:type="dxa"/>
-            </w:tcMar>
-            <w:vAlign w:val="top"/>
-          </w:tcPr>
-          <w:p>
-            <w:pPr>
-              <w:widowControl w:val="0"/>
-              <w:rPr/>
-            </w:pPr>
-            <w:r>
-              <w:rPr>
-                <w:rtl w:val="0"/>
-              </w:rPr>
-              <w:t xml:space="preserve">Not Done</w:t>
-            </w:r>
-          </w:p>
-        </w:tc>
       </w:tr>
       <w:tr>
         <w:tc>
           <w:tcPr>
             <w:tcBorders>
+              <w:top w:color="ffffff" w:space="0" w:sz="8" w:val="single"/>
               <w:bottom w:color="ffffff" w:space="0" w:sz="8" w:val="single"/>
             </w:tcBorders>
             <w:shd w:fill="auto" w:val="clear"/>
@@ -3155,12 +3150,35 @@
               <w:rPr>
                 <w:rtl w:val="0"/>
               </w:rPr>
-              <w:t xml:space="preserve">Access personal information and medical profile</w:t>
-            </w:r>
-          </w:p>
-          <w:p>
-            <w:pPr>
-              <w:widowControl w:val="0"/>
+            </w:r>
+          </w:p>
+        </w:tc>
+        <w:tc>
+          <w:tcPr>
+            <w:shd w:fill="auto" w:val="clear"/>
+            <w:tcMar>
+              <w:top w:w="100.0" w:type="dxa"/>
+              <w:left w:w="100.0" w:type="dxa"/>
+              <w:bottom w:w="100.0" w:type="dxa"/>
+              <w:right w:w="100.0" w:type="dxa"/>
+            </w:tcMar>
+            <w:vAlign w:val="top"/>
+          </w:tcPr>
+          <w:p>
+            <w:pPr>
+              <w:keepNext w:val="0"/>
+              <w:keepLines w:val="0"/>
+              <w:widowControl w:val="0"/>
+              <w:pBdr>
+                <w:top w:space="0" w:sz="0" w:val="nil"/>
+                <w:left w:space="0" w:sz="0" w:val="nil"/>
+                <w:bottom w:space="0" w:sz="0" w:val="nil"/>
+                <w:right w:space="0" w:sz="0" w:val="nil"/>
+                <w:between w:space="0" w:sz="0" w:val="nil"/>
+              </w:pBdr>
+              <w:shd w:fill="auto" w:val="clear"/>
+              <w:spacing w:after="0" w:before="0" w:line="240" w:lineRule="auto"/>
+              <w:ind w:left="0" w:right="0" w:firstLine="0"/>
               <w:jc w:val="center"/>
               <w:rPr/>
             </w:pPr>
@@ -3198,9 +3216,72 @@
               <w:spacing w:after="0" w:before="0" w:line="240" w:lineRule="auto"/>
               <w:ind w:left="0" w:right="0" w:firstLine="0"/>
               <w:jc w:val="left"/>
-              <w:rPr>
-                <w:b w:val="1"/>
-              </w:rPr>
+              <w:rPr/>
+            </w:pPr>
+            <w:r>
+              <w:rPr>
+                <w:rtl w:val="0"/>
+              </w:rPr>
+            </w:r>
+          </w:p>
+        </w:tc>
+      </w:tr>
+      <w:tr>
+        <w:tc>
+          <w:tcPr>
+            <w:tcBorders>
+              <w:top w:color="ffffff" w:space="0" w:sz="8" w:val="single"/>
+            </w:tcBorders>
+            <w:shd w:fill="auto" w:val="clear"/>
+            <w:tcMar>
+              <w:top w:w="100.0" w:type="dxa"/>
+              <w:left w:w="100.0" w:type="dxa"/>
+              <w:bottom w:w="100.0" w:type="dxa"/>
+              <w:right w:w="100.0" w:type="dxa"/>
+            </w:tcMar>
+            <w:vAlign w:val="top"/>
+          </w:tcPr>
+          <w:p>
+            <w:pPr>
+              <w:widowControl w:val="0"/>
+              <w:jc w:val="center"/>
+              <w:rPr/>
+            </w:pPr>
+            <w:r>
+              <w:rPr>
+                <w:rtl w:val="0"/>
+              </w:rPr>
+            </w:r>
+          </w:p>
+        </w:tc>
+        <w:tc>
+          <w:tcPr>
+            <w:shd w:fill="auto" w:val="clear"/>
+            <w:tcMar>
+              <w:top w:w="100.0" w:type="dxa"/>
+              <w:left w:w="100.0" w:type="dxa"/>
+              <w:bottom w:w="100.0" w:type="dxa"/>
+              <w:right w:w="100.0" w:type="dxa"/>
+            </w:tcMar>
+            <w:vAlign w:val="top"/>
+          </w:tcPr>
+          <w:p>
+            <w:pPr>
+              <w:keepNext w:val="0"/>
+              <w:keepLines w:val="0"/>
+              <w:widowControl w:val="0"/>
+              <w:pBdr>
+                <w:top w:space="0" w:sz="0" w:val="nil"/>
+                <w:left w:space="0" w:sz="0" w:val="nil"/>
+                <w:bottom w:space="0" w:sz="0" w:val="nil"/>
+                <w:right w:space="0" w:sz="0" w:val="nil"/>
+                <w:between w:space="0" w:sz="0" w:val="nil"/>
+              </w:pBdr>
+              <w:shd w:fill="auto" w:val="clear"/>
+              <w:spacing w:after="0" w:before="0" w:line="240" w:lineRule="auto"/>
+              <w:ind w:left="0" w:right="0" w:firstLine="0"/>
+              <w:jc w:val="center"/>
+              <w:rPr/>
             </w:pPr>
             <w:r>
               <w:rPr>
@@ -3245,51 +3326,60 @@
             </w:r>
           </w:p>
         </w:tc>
-        <w:tc>
-          <w:tcPr>
-            <w:shd w:fill="auto" w:val="clear"/>
-            <w:tcMar>
-              <w:top w:w="100.0" w:type="dxa"/>
-              <w:left w:w="100.0" w:type="dxa"/>
-              <w:bottom w:w="100.0" w:type="dxa"/>
-              <w:right w:w="100.0" w:type="dxa"/>
-            </w:tcMar>
-            <w:vAlign w:val="top"/>
-          </w:tcPr>
-          <w:p>
-            <w:pPr>
-              <w:widowControl w:val="0"/>
-              <w:rPr/>
-            </w:pPr>
-            <w:r>
-              <w:rPr>
-                <w:rtl w:val="0"/>
-              </w:rPr>
-              <w:t xml:space="preserve">Not Done</w:t>
-            </w:r>
-          </w:p>
-        </w:tc>
       </w:tr>
       <w:tr>
         <w:tc>
           <w:tcPr>
-            <w:tcBorders>
-              <w:top w:color="ffffff" w:space="0" w:sz="8" w:val="single"/>
-              <w:bottom w:color="ffffff" w:space="0" w:sz="8" w:val="single"/>
-            </w:tcBorders>
-            <w:shd w:fill="auto" w:val="clear"/>
-            <w:tcMar>
-              <w:top w:w="100.0" w:type="dxa"/>
-              <w:left w:w="100.0" w:type="dxa"/>
-              <w:bottom w:w="100.0" w:type="dxa"/>
-              <w:right w:w="100.0" w:type="dxa"/>
-            </w:tcMar>
-            <w:vAlign w:val="top"/>
-          </w:tcPr>
-          <w:p>
-            <w:pPr>
-              <w:widowControl w:val="0"/>
-              <w:jc w:val="left"/>
+            <w:shd w:fill="auto" w:val="clear"/>
+            <w:tcMar>
+              <w:top w:w="100.0" w:type="dxa"/>
+              <w:left w:w="100.0" w:type="dxa"/>
+              <w:bottom w:w="100.0" w:type="dxa"/>
+              <w:right w:w="100.0" w:type="dxa"/>
+            </w:tcMar>
+            <w:vAlign w:val="top"/>
+          </w:tcPr>
+          <w:p>
+            <w:pPr>
+              <w:widowControl w:val="0"/>
+              <w:jc w:val="center"/>
+              <w:rPr/>
+            </w:pPr>
+            <w:r>
+              <w:rPr>
+                <w:rtl w:val="0"/>
+              </w:rPr>
+              <w:t xml:space="preserve">Schedule appointments</w:t>
+            </w:r>
+          </w:p>
+        </w:tc>
+        <w:tc>
+          <w:tcPr>
+            <w:shd w:fill="auto" w:val="clear"/>
+            <w:tcMar>
+              <w:top w:w="100.0" w:type="dxa"/>
+              <w:left w:w="100.0" w:type="dxa"/>
+              <w:bottom w:w="100.0" w:type="dxa"/>
+              <w:right w:w="100.0" w:type="dxa"/>
+            </w:tcMar>
+            <w:vAlign w:val="top"/>
+          </w:tcPr>
+          <w:p>
+            <w:pPr>
+              <w:keepNext w:val="0"/>
+              <w:keepLines w:val="0"/>
+              <w:widowControl w:val="0"/>
+              <w:pBdr>
+                <w:top w:space="0" w:sz="0" w:val="nil"/>
+                <w:left w:space="0" w:sz="0" w:val="nil"/>
+                <w:bottom w:space="0" w:sz="0" w:val="nil"/>
+                <w:right w:space="0" w:sz="0" w:val="nil"/>
+                <w:between w:space="0" w:sz="0" w:val="nil"/>
+              </w:pBdr>
+              <w:shd w:fill="auto" w:val="clear"/>
+              <w:spacing w:after="0" w:before="0" w:line="240" w:lineRule="auto"/>
+              <w:ind w:left="0" w:right="0" w:firstLine="0"/>
+              <w:jc w:val="center"/>
               <w:rPr/>
             </w:pPr>
             <w:r>
@@ -3326,9 +3416,72 @@
               <w:spacing w:after="0" w:before="0" w:line="240" w:lineRule="auto"/>
               <w:ind w:left="0" w:right="0" w:firstLine="0"/>
               <w:jc w:val="left"/>
-              <w:rPr>
-                <w:b w:val="1"/>
-              </w:rPr>
+              <w:rPr/>
+            </w:pPr>
+            <w:r>
+              <w:rPr>
+                <w:rtl w:val="0"/>
+              </w:rPr>
+            </w:r>
+          </w:p>
+        </w:tc>
+      </w:tr>
+      <w:tr>
+        <w:tc>
+          <w:tcPr>
+            <w:tcBorders>
+              <w:bottom w:color="ffffff" w:space="0" w:sz="8" w:val="single"/>
+            </w:tcBorders>
+            <w:shd w:fill="auto" w:val="clear"/>
+            <w:tcMar>
+              <w:top w:w="100.0" w:type="dxa"/>
+              <w:left w:w="100.0" w:type="dxa"/>
+              <w:bottom w:w="100.0" w:type="dxa"/>
+              <w:right w:w="100.0" w:type="dxa"/>
+            </w:tcMar>
+            <w:vAlign w:val="top"/>
+          </w:tcPr>
+          <w:p>
+            <w:pPr>
+              <w:widowControl w:val="0"/>
+              <w:jc w:val="center"/>
+              <w:rPr/>
+            </w:pPr>
+            <w:r>
+              <w:rPr>
+                <w:rtl w:val="0"/>
+              </w:rPr>
+            </w:r>
+          </w:p>
+        </w:tc>
+        <w:tc>
+          <w:tcPr>
+            <w:shd w:fill="auto" w:val="clear"/>
+            <w:tcMar>
+              <w:top w:w="100.0" w:type="dxa"/>
+              <w:left w:w="100.0" w:type="dxa"/>
+              <w:bottom w:w="100.0" w:type="dxa"/>
+              <w:right w:w="100.0" w:type="dxa"/>
+            </w:tcMar>
+            <w:vAlign w:val="top"/>
+          </w:tcPr>
+          <w:p>
+            <w:pPr>
+              <w:keepNext w:val="0"/>
+              <w:keepLines w:val="0"/>
+              <w:widowControl w:val="0"/>
+              <w:pBdr>
+                <w:top w:space="0" w:sz="0" w:val="nil"/>
+                <w:left w:space="0" w:sz="0" w:val="nil"/>
+                <w:bottom w:space="0" w:sz="0" w:val="nil"/>
+                <w:right w:space="0" w:sz="0" w:val="nil"/>
+                <w:between w:space="0" w:sz="0" w:val="nil"/>
+              </w:pBdr>
+              <w:shd w:fill="auto" w:val="clear"/>
+              <w:spacing w:after="0" w:before="0" w:line="240" w:lineRule="auto"/>
+              <w:ind w:left="0" w:right="0" w:firstLine="0"/>
+              <w:jc w:val="center"/>
+              <w:rPr/>
             </w:pPr>
             <w:r>
               <w:rPr>
@@ -3373,37 +3526,12 @@
             </w:r>
           </w:p>
         </w:tc>
-        <w:tc>
-          <w:tcPr>
-            <w:shd w:fill="auto" w:val="clear"/>
-            <w:tcMar>
-              <w:top w:w="100.0" w:type="dxa"/>
-              <w:left w:w="100.0" w:type="dxa"/>
-              <w:bottom w:w="100.0" w:type="dxa"/>
-              <w:right w:w="100.0" w:type="dxa"/>
-            </w:tcMar>
-            <w:vAlign w:val="top"/>
-          </w:tcPr>
-          <w:p>
-            <w:pPr>
-              <w:widowControl w:val="0"/>
-              <w:rPr/>
-            </w:pPr>
-            <w:r>
-              <w:rPr>
-                <w:rtl w:val="0"/>
-              </w:rPr>
-              <w:t xml:space="preserve">Not Done</w:t>
-            </w:r>
-          </w:p>
-        </w:tc>
       </w:tr>
       <w:tr>
         <w:tc>
           <w:tcPr>
             <w:tcBorders>
               <w:top w:color="ffffff" w:space="0" w:sz="8" w:val="single"/>
-              <w:bottom w:color="ffffff" w:space="0" w:sz="8" w:val="single"/>
             </w:tcBorders>
             <w:shd w:fill="auto" w:val="clear"/>
             <w:tcMar>
@@ -3417,6 +3545,42 @@
           <w:p>
             <w:pPr>
               <w:widowControl w:val="0"/>
+              <w:jc w:val="center"/>
+              <w:rPr/>
+            </w:pPr>
+            <w:r>
+              <w:rPr>
+                <w:rtl w:val="0"/>
+              </w:rPr>
+            </w:r>
+          </w:p>
+        </w:tc>
+        <w:tc>
+          <w:tcPr>
+            <w:shd w:fill="auto" w:val="clear"/>
+            <w:tcMar>
+              <w:top w:w="100.0" w:type="dxa"/>
+              <w:left w:w="100.0" w:type="dxa"/>
+              <w:bottom w:w="100.0" w:type="dxa"/>
+              <w:right w:w="100.0" w:type="dxa"/>
+            </w:tcMar>
+            <w:vAlign w:val="top"/>
+          </w:tcPr>
+          <w:p>
+            <w:pPr>
+              <w:keepNext w:val="0"/>
+              <w:keepLines w:val="0"/>
+              <w:widowControl w:val="0"/>
+              <w:pBdr>
+                <w:top w:space="0" w:sz="0" w:val="nil"/>
+                <w:left w:space="0" w:sz="0" w:val="nil"/>
+                <w:bottom w:space="0" w:sz="0" w:val="nil"/>
+                <w:right w:space="0" w:sz="0" w:val="nil"/>
+                <w:between w:space="0" w:sz="0" w:val="nil"/>
+              </w:pBdr>
+              <w:shd w:fill="auto" w:val="clear"/>
+              <w:spacing w:after="0" w:before="0" w:line="240" w:lineRule="auto"/>
+              <w:ind w:left="0" w:right="0" w:firstLine="0"/>
               <w:jc w:val="center"/>
               <w:rPr/>
             </w:pPr>
@@ -3454,9 +3618,73 @@
               <w:spacing w:after="0" w:before="0" w:line="240" w:lineRule="auto"/>
               <w:ind w:left="0" w:right="0" w:firstLine="0"/>
               <w:jc w:val="left"/>
-              <w:rPr>
-                <w:b w:val="1"/>
-              </w:rPr>
+              <w:rPr/>
+            </w:pPr>
+            <w:r>
+              <w:rPr>
+                <w:rtl w:val="0"/>
+              </w:rPr>
+            </w:r>
+          </w:p>
+        </w:tc>
+      </w:tr>
+      <w:tr>
+        <w:tc>
+          <w:tcPr>
+            <w:tcBorders>
+              <w:bottom w:color="ffffff" w:space="0" w:sz="8" w:val="single"/>
+            </w:tcBorders>
+            <w:shd w:fill="auto" w:val="clear"/>
+            <w:tcMar>
+              <w:top w:w="100.0" w:type="dxa"/>
+              <w:left w:w="100.0" w:type="dxa"/>
+              <w:bottom w:w="100.0" w:type="dxa"/>
+              <w:right w:w="100.0" w:type="dxa"/>
+            </w:tcMar>
+            <w:vAlign w:val="top"/>
+          </w:tcPr>
+          <w:p>
+            <w:pPr>
+              <w:widowControl w:val="0"/>
+              <w:jc w:val="center"/>
+              <w:rPr/>
+            </w:pPr>
+            <w:r>
+              <w:rPr>
+                <w:rtl w:val="0"/>
+              </w:rPr>
+              <w:t xml:space="preserve">View/Update appointments</w:t>
+            </w:r>
+          </w:p>
+        </w:tc>
+        <w:tc>
+          <w:tcPr>
+            <w:shd w:fill="auto" w:val="clear"/>
+            <w:tcMar>
+              <w:top w:w="100.0" w:type="dxa"/>
+              <w:left w:w="100.0" w:type="dxa"/>
+              <w:bottom w:w="100.0" w:type="dxa"/>
+              <w:right w:w="100.0" w:type="dxa"/>
+            </w:tcMar>
+            <w:vAlign w:val="top"/>
+          </w:tcPr>
+          <w:p>
+            <w:pPr>
+              <w:keepNext w:val="0"/>
+              <w:keepLines w:val="0"/>
+              <w:widowControl w:val="0"/>
+              <w:pBdr>
+                <w:top w:space="0" w:sz="0" w:val="nil"/>
+                <w:left w:space="0" w:sz="0" w:val="nil"/>
+                <w:bottom w:space="0" w:sz="0" w:val="nil"/>
+                <w:right w:space="0" w:sz="0" w:val="nil"/>
+                <w:between w:space="0" w:sz="0" w:val="nil"/>
+              </w:pBdr>
+              <w:shd w:fill="auto" w:val="clear"/>
+              <w:spacing w:after="0" w:before="0" w:line="240" w:lineRule="auto"/>
+              <w:ind w:left="0" w:right="0" w:firstLine="0"/>
+              <w:jc w:val="center"/>
+              <w:rPr/>
             </w:pPr>
             <w:r>
               <w:rPr>
@@ -3501,36 +3729,13 @@
             </w:r>
           </w:p>
         </w:tc>
-        <w:tc>
-          <w:tcPr>
-            <w:shd w:fill="auto" w:val="clear"/>
-            <w:tcMar>
-              <w:top w:w="100.0" w:type="dxa"/>
-              <w:left w:w="100.0" w:type="dxa"/>
-              <w:bottom w:w="100.0" w:type="dxa"/>
-              <w:right w:w="100.0" w:type="dxa"/>
-            </w:tcMar>
-            <w:vAlign w:val="top"/>
-          </w:tcPr>
-          <w:p>
-            <w:pPr>
-              <w:widowControl w:val="0"/>
-              <w:rPr/>
-            </w:pPr>
-            <w:r>
-              <w:rPr>
-                <w:rtl w:val="0"/>
-              </w:rPr>
-              <w:t xml:space="preserve">Not Done</w:t>
-            </w:r>
-          </w:p>
-        </w:tc>
       </w:tr>
       <w:tr>
         <w:tc>
           <w:tcPr>
             <w:tcBorders>
               <w:top w:color="ffffff" w:space="0" w:sz="8" w:val="single"/>
+              <w:bottom w:color="ffffff" w:space="0" w:sz="8" w:val="single"/>
             </w:tcBorders>
             <w:shd w:fill="auto" w:val="clear"/>
             <w:tcMar>
@@ -3544,6 +3749,42 @@
           <w:p>
             <w:pPr>
               <w:widowControl w:val="0"/>
+              <w:jc w:val="center"/>
+              <w:rPr/>
+            </w:pPr>
+            <w:r>
+              <w:rPr>
+                <w:rtl w:val="0"/>
+              </w:rPr>
+            </w:r>
+          </w:p>
+        </w:tc>
+        <w:tc>
+          <w:tcPr>
+            <w:shd w:fill="auto" w:val="clear"/>
+            <w:tcMar>
+              <w:top w:w="100.0" w:type="dxa"/>
+              <w:left w:w="100.0" w:type="dxa"/>
+              <w:bottom w:w="100.0" w:type="dxa"/>
+              <w:right w:w="100.0" w:type="dxa"/>
+            </w:tcMar>
+            <w:vAlign w:val="top"/>
+          </w:tcPr>
+          <w:p>
+            <w:pPr>
+              <w:keepNext w:val="0"/>
+              <w:keepLines w:val="0"/>
+              <w:widowControl w:val="0"/>
+              <w:pBdr>
+                <w:top w:space="0" w:sz="0" w:val="nil"/>
+                <w:left w:space="0" w:sz="0" w:val="nil"/>
+                <w:bottom w:space="0" w:sz="0" w:val="nil"/>
+                <w:right w:space="0" w:sz="0" w:val="nil"/>
+                <w:between w:space="0" w:sz="0" w:val="nil"/>
+              </w:pBdr>
+              <w:shd w:fill="auto" w:val="clear"/>
+              <w:spacing w:after="0" w:before="0" w:line="240" w:lineRule="auto"/>
+              <w:ind w:left="0" w:right="0" w:firstLine="0"/>
               <w:jc w:val="center"/>
               <w:rPr/>
             </w:pPr>
@@ -3581,9 +3822,73 @@
               <w:spacing w:after="0" w:before="0" w:line="240" w:lineRule="auto"/>
               <w:ind w:left="0" w:right="0" w:firstLine="0"/>
               <w:jc w:val="left"/>
-              <w:rPr>
-                <w:b w:val="1"/>
-              </w:rPr>
+              <w:rPr/>
+            </w:pPr>
+            <w:r>
+              <w:rPr>
+                <w:rtl w:val="0"/>
+              </w:rPr>
+            </w:r>
+          </w:p>
+        </w:tc>
+      </w:tr>
+      <w:tr>
+        <w:tc>
+          <w:tcPr>
+            <w:tcBorders>
+              <w:top w:color="ffffff" w:space="0" w:sz="8" w:val="single"/>
+              <w:bottom w:color="ffffff" w:space="0" w:sz="8" w:val="single"/>
+            </w:tcBorders>
+            <w:shd w:fill="auto" w:val="clear"/>
+            <w:tcMar>
+              <w:top w:w="100.0" w:type="dxa"/>
+              <w:left w:w="100.0" w:type="dxa"/>
+              <w:bottom w:w="100.0" w:type="dxa"/>
+              <w:right w:w="100.0" w:type="dxa"/>
+            </w:tcMar>
+            <w:vAlign w:val="top"/>
+          </w:tcPr>
+          <w:p>
+            <w:pPr>
+              <w:widowControl w:val="0"/>
+              <w:jc w:val="center"/>
+              <w:rPr/>
+            </w:pPr>
+            <w:r>
+              <w:rPr>
+                <w:rtl w:val="0"/>
+              </w:rPr>
+            </w:r>
+          </w:p>
+        </w:tc>
+        <w:tc>
+          <w:tcPr>
+            <w:shd w:fill="auto" w:val="clear"/>
+            <w:tcMar>
+              <w:top w:w="100.0" w:type="dxa"/>
+              <w:left w:w="100.0" w:type="dxa"/>
+              <w:bottom w:w="100.0" w:type="dxa"/>
+              <w:right w:w="100.0" w:type="dxa"/>
+            </w:tcMar>
+            <w:vAlign w:val="top"/>
+          </w:tcPr>
+          <w:p>
+            <w:pPr>
+              <w:keepNext w:val="0"/>
+              <w:keepLines w:val="0"/>
+              <w:widowControl w:val="0"/>
+              <w:pBdr>
+                <w:top w:space="0" w:sz="0" w:val="nil"/>
+                <w:left w:space="0" w:sz="0" w:val="nil"/>
+                <w:bottom w:space="0" w:sz="0" w:val="nil"/>
+                <w:right w:space="0" w:sz="0" w:val="nil"/>
+                <w:between w:space="0" w:sz="0" w:val="nil"/>
+              </w:pBdr>
+              <w:shd w:fill="auto" w:val="clear"/>
+              <w:spacing w:after="0" w:before="0" w:line="240" w:lineRule="auto"/>
+              <w:ind w:left="0" w:right="0" w:firstLine="0"/>
+              <w:jc w:val="center"/>
+              <w:rPr/>
             </w:pPr>
             <w:r>
               <w:rPr>
@@ -3628,34 +3933,14 @@
             </w:r>
           </w:p>
         </w:tc>
-        <w:tc>
-          <w:tcPr>
-            <w:shd w:fill="auto" w:val="clear"/>
-            <w:tcMar>
-              <w:top w:w="100.0" w:type="dxa"/>
-              <w:left w:w="100.0" w:type="dxa"/>
-              <w:bottom w:w="100.0" w:type="dxa"/>
-              <w:right w:w="100.0" w:type="dxa"/>
-            </w:tcMar>
-            <w:vAlign w:val="top"/>
-          </w:tcPr>
-          <w:p>
-            <w:pPr>
-              <w:widowControl w:val="0"/>
-              <w:rPr/>
-            </w:pPr>
-            <w:r>
-              <w:rPr>
-                <w:rtl w:val="0"/>
-              </w:rPr>
-              <w:t xml:space="preserve">Not Done</w:t>
-            </w:r>
-          </w:p>
-        </w:tc>
       </w:tr>
       <w:tr>
         <w:tc>
           <w:tcPr>
+            <w:tcBorders>
+              <w:top w:color="ffffff" w:space="0" w:sz="8" w:val="single"/>
+              <w:bottom w:color="ffffff" w:space="0" w:sz="8" w:val="single"/>
+            </w:tcBorders>
             <w:shd w:fill="auto" w:val="clear"/>
             <w:tcMar>
               <w:top w:w="100.0" w:type="dxa"/>
@@ -3675,7 +3960,42 @@
               <w:rPr>
                 <w:rtl w:val="0"/>
               </w:rPr>
-              <w:t xml:space="preserve">Schedule appointments</w:t>
+            </w:r>
+          </w:p>
+        </w:tc>
+        <w:tc>
+          <w:tcPr>
+            <w:shd w:fill="auto" w:val="clear"/>
+            <w:tcMar>
+              <w:top w:w="100.0" w:type="dxa"/>
+              <w:left w:w="100.0" w:type="dxa"/>
+              <w:bottom w:w="100.0" w:type="dxa"/>
+              <w:right w:w="100.0" w:type="dxa"/>
+            </w:tcMar>
+            <w:vAlign w:val="top"/>
+          </w:tcPr>
+          <w:p>
+            <w:pPr>
+              <w:keepNext w:val="0"/>
+              <w:keepLines w:val="0"/>
+              <w:widowControl w:val="0"/>
+              <w:pBdr>
+                <w:top w:space="0" w:sz="0" w:val="nil"/>
+                <w:left w:space="0" w:sz="0" w:val="nil"/>
+                <w:bottom w:space="0" w:sz="0" w:val="nil"/>
+                <w:right w:space="0" w:sz="0" w:val="nil"/>
+                <w:between w:space="0" w:sz="0" w:val="nil"/>
+              </w:pBdr>
+              <w:shd w:fill="auto" w:val="clear"/>
+              <w:spacing w:after="0" w:before="0" w:line="240" w:lineRule="auto"/>
+              <w:ind w:left="0" w:right="0" w:firstLine="0"/>
+              <w:jc w:val="center"/>
+              <w:rPr/>
+            </w:pPr>
+            <w:r>
+              <w:rPr>
+                <w:rtl w:val="0"/>
+              </w:rPr>
             </w:r>
           </w:p>
         </w:tc>
@@ -3706,9 +4026,73 @@
               <w:spacing w:after="0" w:before="0" w:line="240" w:lineRule="auto"/>
               <w:ind w:left="0" w:right="0" w:firstLine="0"/>
               <w:jc w:val="left"/>
-              <w:rPr>
-                <w:b w:val="1"/>
-              </w:rPr>
+              <w:rPr/>
+            </w:pPr>
+            <w:r>
+              <w:rPr>
+                <w:rtl w:val="0"/>
+              </w:rPr>
+            </w:r>
+          </w:p>
+        </w:tc>
+      </w:tr>
+      <w:tr>
+        <w:tc>
+          <w:tcPr>
+            <w:tcBorders>
+              <w:top w:color="ffffff" w:space="0" w:sz="8" w:val="single"/>
+              <w:bottom w:color="ffffff" w:space="0" w:sz="8" w:val="single"/>
+            </w:tcBorders>
+            <w:shd w:fill="auto" w:val="clear"/>
+            <w:tcMar>
+              <w:top w:w="100.0" w:type="dxa"/>
+              <w:left w:w="100.0" w:type="dxa"/>
+              <w:bottom w:w="100.0" w:type="dxa"/>
+              <w:right w:w="100.0" w:type="dxa"/>
+            </w:tcMar>
+            <w:vAlign w:val="top"/>
+          </w:tcPr>
+          <w:p>
+            <w:pPr>
+              <w:widowControl w:val="0"/>
+              <w:jc w:val="center"/>
+              <w:rPr/>
+            </w:pPr>
+            <w:r>
+              <w:rPr>
+                <w:rtl w:val="0"/>
+              </w:rPr>
+            </w:r>
+          </w:p>
+        </w:tc>
+        <w:tc>
+          <w:tcPr>
+            <w:shd w:fill="auto" w:val="clear"/>
+            <w:tcMar>
+              <w:top w:w="100.0" w:type="dxa"/>
+              <w:left w:w="100.0" w:type="dxa"/>
+              <w:bottom w:w="100.0" w:type="dxa"/>
+              <w:right w:w="100.0" w:type="dxa"/>
+            </w:tcMar>
+            <w:vAlign w:val="top"/>
+          </w:tcPr>
+          <w:p>
+            <w:pPr>
+              <w:keepNext w:val="0"/>
+              <w:keepLines w:val="0"/>
+              <w:widowControl w:val="0"/>
+              <w:pBdr>
+                <w:top w:space="0" w:sz="0" w:val="nil"/>
+                <w:left w:space="0" w:sz="0" w:val="nil"/>
+                <w:bottom w:space="0" w:sz="0" w:val="nil"/>
+                <w:right w:space="0" w:sz="0" w:val="nil"/>
+                <w:between w:space="0" w:sz="0" w:val="nil"/>
+              </w:pBdr>
+              <w:shd w:fill="auto" w:val="clear"/>
+              <w:spacing w:after="0" w:before="0" w:line="240" w:lineRule="auto"/>
+              <w:ind w:left="0" w:right="0" w:firstLine="0"/>
+              <w:jc w:val="center"/>
+              <w:rPr/>
             </w:pPr>
             <w:r>
               <w:rPr>
@@ -3753,36 +4137,12 @@
             </w:r>
           </w:p>
         </w:tc>
-        <w:tc>
-          <w:tcPr>
-            <w:shd w:fill="auto" w:val="clear"/>
-            <w:tcMar>
-              <w:top w:w="100.0" w:type="dxa"/>
-              <w:left w:w="100.0" w:type="dxa"/>
-              <w:bottom w:w="100.0" w:type="dxa"/>
-              <w:right w:w="100.0" w:type="dxa"/>
-            </w:tcMar>
-            <w:vAlign w:val="top"/>
-          </w:tcPr>
-          <w:p>
-            <w:pPr>
-              <w:widowControl w:val="0"/>
-              <w:rPr/>
-            </w:pPr>
-            <w:r>
-              <w:rPr>
-                <w:rtl w:val="0"/>
-              </w:rPr>
-              <w:t xml:space="preserve">Not Done</w:t>
-            </w:r>
-          </w:p>
-        </w:tc>
       </w:tr>
       <w:tr>
         <w:tc>
           <w:tcPr>
             <w:tcBorders>
-              <w:bottom w:color="ffffff" w:space="0" w:sz="8" w:val="single"/>
+              <w:top w:color="ffffff" w:space="0" w:sz="8" w:val="single"/>
             </w:tcBorders>
             <w:shd w:fill="auto" w:val="clear"/>
             <w:tcMar>
@@ -3796,6 +4156,42 @@
           <w:p>
             <w:pPr>
               <w:widowControl w:val="0"/>
+              <w:jc w:val="center"/>
+              <w:rPr/>
+            </w:pPr>
+            <w:r>
+              <w:rPr>
+                <w:rtl w:val="0"/>
+              </w:rPr>
+            </w:r>
+          </w:p>
+        </w:tc>
+        <w:tc>
+          <w:tcPr>
+            <w:shd w:fill="auto" w:val="clear"/>
+            <w:tcMar>
+              <w:top w:w="100.0" w:type="dxa"/>
+              <w:left w:w="100.0" w:type="dxa"/>
+              <w:bottom w:w="100.0" w:type="dxa"/>
+              <w:right w:w="100.0" w:type="dxa"/>
+            </w:tcMar>
+            <w:vAlign w:val="top"/>
+          </w:tcPr>
+          <w:p>
+            <w:pPr>
+              <w:keepNext w:val="0"/>
+              <w:keepLines w:val="0"/>
+              <w:widowControl w:val="0"/>
+              <w:pBdr>
+                <w:top w:space="0" w:sz="0" w:val="nil"/>
+                <w:left w:space="0" w:sz="0" w:val="nil"/>
+                <w:bottom w:space="0" w:sz="0" w:val="nil"/>
+                <w:right w:space="0" w:sz="0" w:val="nil"/>
+                <w:between w:space="0" w:sz="0" w:val="nil"/>
+              </w:pBdr>
+              <w:shd w:fill="auto" w:val="clear"/>
+              <w:spacing w:after="0" w:before="0" w:line="240" w:lineRule="auto"/>
+              <w:ind w:left="0" w:right="0" w:firstLine="0"/>
               <w:jc w:val="center"/>
               <w:rPr/>
             </w:pPr>
@@ -3833,968 +4229,12 @@
               <w:spacing w:after="0" w:before="0" w:line="240" w:lineRule="auto"/>
               <w:ind w:left="0" w:right="0" w:firstLine="0"/>
               <w:jc w:val="left"/>
-              <w:rPr>
-                <w:b w:val="1"/>
-              </w:rPr>
-            </w:pPr>
-            <w:r>
-              <w:rPr>
-                <w:rtl w:val="0"/>
-              </w:rPr>
-            </w:r>
-          </w:p>
-        </w:tc>
-        <w:tc>
-          <w:tcPr>
-            <w:shd w:fill="auto" w:val="clear"/>
-            <w:tcMar>
-              <w:top w:w="100.0" w:type="dxa"/>
-              <w:left w:w="100.0" w:type="dxa"/>
-              <w:bottom w:w="100.0" w:type="dxa"/>
-              <w:right w:w="100.0" w:type="dxa"/>
-            </w:tcMar>
-            <w:vAlign w:val="top"/>
-          </w:tcPr>
-          <w:p>
-            <w:pPr>
-              <w:keepNext w:val="0"/>
-              <w:keepLines w:val="0"/>
-              <w:widowControl w:val="0"/>
-              <w:pBdr>
-                <w:top w:space="0" w:sz="0" w:val="nil"/>
-                <w:left w:space="0" w:sz="0" w:val="nil"/>
-                <w:bottom w:space="0" w:sz="0" w:val="nil"/>
-                <w:right w:space="0" w:sz="0" w:val="nil"/>
-                <w:between w:space="0" w:sz="0" w:val="nil"/>
-              </w:pBdr>
-              <w:shd w:fill="auto" w:val="clear"/>
-              <w:spacing w:after="0" w:before="0" w:line="240" w:lineRule="auto"/>
-              <w:ind w:left="0" w:right="0" w:firstLine="0"/>
-              <w:jc w:val="left"/>
-              <w:rPr/>
-            </w:pPr>
-            <w:r>
-              <w:rPr>
-                <w:rtl w:val="0"/>
-              </w:rPr>
-            </w:r>
-          </w:p>
-        </w:tc>
-        <w:tc>
-          <w:tcPr>
-            <w:shd w:fill="auto" w:val="clear"/>
-            <w:tcMar>
-              <w:top w:w="100.0" w:type="dxa"/>
-              <w:left w:w="100.0" w:type="dxa"/>
-              <w:bottom w:w="100.0" w:type="dxa"/>
-              <w:right w:w="100.0" w:type="dxa"/>
-            </w:tcMar>
-            <w:vAlign w:val="top"/>
-          </w:tcPr>
-          <w:p>
-            <w:pPr>
-              <w:widowControl w:val="0"/>
-              <w:rPr/>
-            </w:pPr>
-            <w:r>
-              <w:rPr>
-                <w:rtl w:val="0"/>
-              </w:rPr>
-              <w:t xml:space="preserve">Not Done</w:t>
-            </w:r>
-          </w:p>
-        </w:tc>
-      </w:tr>
-      <w:tr>
-        <w:tc>
-          <w:tcPr>
-            <w:tcBorders>
-              <w:top w:color="ffffff" w:space="0" w:sz="8" w:val="single"/>
-            </w:tcBorders>
-            <w:shd w:fill="auto" w:val="clear"/>
-            <w:tcMar>
-              <w:top w:w="100.0" w:type="dxa"/>
-              <w:left w:w="100.0" w:type="dxa"/>
-              <w:bottom w:w="100.0" w:type="dxa"/>
-              <w:right w:w="100.0" w:type="dxa"/>
-            </w:tcMar>
-            <w:vAlign w:val="top"/>
-          </w:tcPr>
-          <w:p>
-            <w:pPr>
-              <w:widowControl w:val="0"/>
-              <w:jc w:val="center"/>
-              <w:rPr/>
-            </w:pPr>
-            <w:r>
-              <w:rPr>
-                <w:rtl w:val="0"/>
-              </w:rPr>
-            </w:r>
-          </w:p>
-        </w:tc>
-        <w:tc>
-          <w:tcPr>
-            <w:shd w:fill="auto" w:val="clear"/>
-            <w:tcMar>
-              <w:top w:w="100.0" w:type="dxa"/>
-              <w:left w:w="100.0" w:type="dxa"/>
-              <w:bottom w:w="100.0" w:type="dxa"/>
-              <w:right w:w="100.0" w:type="dxa"/>
-            </w:tcMar>
-            <w:vAlign w:val="top"/>
-          </w:tcPr>
-          <w:p>
-            <w:pPr>
-              <w:keepNext w:val="0"/>
-              <w:keepLines w:val="0"/>
-              <w:widowControl w:val="0"/>
-              <w:pBdr>
-                <w:top w:space="0" w:sz="0" w:val="nil"/>
-                <w:left w:space="0" w:sz="0" w:val="nil"/>
-                <w:bottom w:space="0" w:sz="0" w:val="nil"/>
-                <w:right w:space="0" w:sz="0" w:val="nil"/>
-                <w:between w:space="0" w:sz="0" w:val="nil"/>
-              </w:pBdr>
-              <w:shd w:fill="auto" w:val="clear"/>
-              <w:spacing w:after="0" w:before="0" w:line="240" w:lineRule="auto"/>
-              <w:ind w:left="0" w:right="0" w:firstLine="0"/>
-              <w:jc w:val="left"/>
-              <w:rPr>
-                <w:b w:val="1"/>
-              </w:rPr>
-            </w:pPr>
-            <w:r>
-              <w:rPr>
-                <w:rtl w:val="0"/>
-              </w:rPr>
-            </w:r>
-          </w:p>
-        </w:tc>
-        <w:tc>
-          <w:tcPr>
-            <w:shd w:fill="auto" w:val="clear"/>
-            <w:tcMar>
-              <w:top w:w="100.0" w:type="dxa"/>
-              <w:left w:w="100.0" w:type="dxa"/>
-              <w:bottom w:w="100.0" w:type="dxa"/>
-              <w:right w:w="100.0" w:type="dxa"/>
-            </w:tcMar>
-            <w:vAlign w:val="top"/>
-          </w:tcPr>
-          <w:p>
-            <w:pPr>
-              <w:keepNext w:val="0"/>
-              <w:keepLines w:val="0"/>
-              <w:widowControl w:val="0"/>
-              <w:pBdr>
-                <w:top w:space="0" w:sz="0" w:val="nil"/>
-                <w:left w:space="0" w:sz="0" w:val="nil"/>
-                <w:bottom w:space="0" w:sz="0" w:val="nil"/>
-                <w:right w:space="0" w:sz="0" w:val="nil"/>
-                <w:between w:space="0" w:sz="0" w:val="nil"/>
-              </w:pBdr>
-              <w:shd w:fill="auto" w:val="clear"/>
-              <w:spacing w:after="0" w:before="0" w:line="240" w:lineRule="auto"/>
-              <w:ind w:left="0" w:right="0" w:firstLine="0"/>
-              <w:jc w:val="left"/>
-              <w:rPr/>
-            </w:pPr>
-            <w:r>
-              <w:rPr>
-                <w:rtl w:val="0"/>
-              </w:rPr>
-            </w:r>
-          </w:p>
-        </w:tc>
-        <w:tc>
-          <w:tcPr>
-            <w:shd w:fill="auto" w:val="clear"/>
-            <w:tcMar>
-              <w:top w:w="100.0" w:type="dxa"/>
-              <w:left w:w="100.0" w:type="dxa"/>
-              <w:bottom w:w="100.0" w:type="dxa"/>
-              <w:right w:w="100.0" w:type="dxa"/>
-            </w:tcMar>
-            <w:vAlign w:val="top"/>
-          </w:tcPr>
-          <w:p>
-            <w:pPr>
-              <w:widowControl w:val="0"/>
-              <w:rPr/>
-            </w:pPr>
-            <w:r>
-              <w:rPr>
-                <w:rtl w:val="0"/>
-              </w:rPr>
-              <w:t xml:space="preserve">Not Done</w:t>
-            </w:r>
-          </w:p>
-        </w:tc>
-      </w:tr>
-      <w:tr>
-        <w:tc>
-          <w:tcPr>
-            <w:tcBorders>
-              <w:bottom w:color="ffffff" w:space="0" w:sz="8" w:val="single"/>
-            </w:tcBorders>
-            <w:shd w:fill="auto" w:val="clear"/>
-            <w:tcMar>
-              <w:top w:w="100.0" w:type="dxa"/>
-              <w:left w:w="100.0" w:type="dxa"/>
-              <w:bottom w:w="100.0" w:type="dxa"/>
-              <w:right w:w="100.0" w:type="dxa"/>
-            </w:tcMar>
-            <w:vAlign w:val="top"/>
-          </w:tcPr>
-          <w:p>
-            <w:pPr>
-              <w:widowControl w:val="0"/>
-              <w:jc w:val="center"/>
-              <w:rPr/>
-            </w:pPr>
-            <w:r>
-              <w:rPr>
-                <w:rtl w:val="0"/>
-              </w:rPr>
-              <w:t xml:space="preserve">View/Update appointments</w:t>
-            </w:r>
-          </w:p>
-        </w:tc>
-        <w:tc>
-          <w:tcPr>
-            <w:shd w:fill="auto" w:val="clear"/>
-            <w:tcMar>
-              <w:top w:w="100.0" w:type="dxa"/>
-              <w:left w:w="100.0" w:type="dxa"/>
-              <w:bottom w:w="100.0" w:type="dxa"/>
-              <w:right w:w="100.0" w:type="dxa"/>
-            </w:tcMar>
-            <w:vAlign w:val="top"/>
-          </w:tcPr>
-          <w:p>
-            <w:pPr>
-              <w:keepNext w:val="0"/>
-              <w:keepLines w:val="0"/>
-              <w:widowControl w:val="0"/>
-              <w:pBdr>
-                <w:top w:space="0" w:sz="0" w:val="nil"/>
-                <w:left w:space="0" w:sz="0" w:val="nil"/>
-                <w:bottom w:space="0" w:sz="0" w:val="nil"/>
-                <w:right w:space="0" w:sz="0" w:val="nil"/>
-                <w:between w:space="0" w:sz="0" w:val="nil"/>
-              </w:pBdr>
-              <w:shd w:fill="auto" w:val="clear"/>
-              <w:spacing w:after="0" w:before="0" w:line="240" w:lineRule="auto"/>
-              <w:ind w:left="0" w:right="0" w:firstLine="0"/>
-              <w:jc w:val="left"/>
-              <w:rPr>
-                <w:b w:val="1"/>
-              </w:rPr>
-            </w:pPr>
-            <w:r>
-              <w:rPr>
-                <w:rtl w:val="0"/>
-              </w:rPr>
-            </w:r>
-          </w:p>
-        </w:tc>
-        <w:tc>
-          <w:tcPr>
-            <w:shd w:fill="auto" w:val="clear"/>
-            <w:tcMar>
-              <w:top w:w="100.0" w:type="dxa"/>
-              <w:left w:w="100.0" w:type="dxa"/>
-              <w:bottom w:w="100.0" w:type="dxa"/>
-              <w:right w:w="100.0" w:type="dxa"/>
-            </w:tcMar>
-            <w:vAlign w:val="top"/>
-          </w:tcPr>
-          <w:p>
-            <w:pPr>
-              <w:keepNext w:val="0"/>
-              <w:keepLines w:val="0"/>
-              <w:widowControl w:val="0"/>
-              <w:pBdr>
-                <w:top w:space="0" w:sz="0" w:val="nil"/>
-                <w:left w:space="0" w:sz="0" w:val="nil"/>
-                <w:bottom w:space="0" w:sz="0" w:val="nil"/>
-                <w:right w:space="0" w:sz="0" w:val="nil"/>
-                <w:between w:space="0" w:sz="0" w:val="nil"/>
-              </w:pBdr>
-              <w:shd w:fill="auto" w:val="clear"/>
-              <w:spacing w:after="0" w:before="0" w:line="240" w:lineRule="auto"/>
-              <w:ind w:left="0" w:right="0" w:firstLine="0"/>
-              <w:jc w:val="left"/>
-              <w:rPr/>
-            </w:pPr>
-            <w:r>
-              <w:rPr>
-                <w:rtl w:val="0"/>
-              </w:rPr>
-            </w:r>
-          </w:p>
-        </w:tc>
-        <w:tc>
-          <w:tcPr>
-            <w:shd w:fill="auto" w:val="clear"/>
-            <w:tcMar>
-              <w:top w:w="100.0" w:type="dxa"/>
-              <w:left w:w="100.0" w:type="dxa"/>
-              <w:bottom w:w="100.0" w:type="dxa"/>
-              <w:right w:w="100.0" w:type="dxa"/>
-            </w:tcMar>
-            <w:vAlign w:val="top"/>
-          </w:tcPr>
-          <w:p>
-            <w:pPr>
-              <w:widowControl w:val="0"/>
-              <w:rPr/>
-            </w:pPr>
-            <w:r>
-              <w:rPr>
-                <w:rtl w:val="0"/>
-              </w:rPr>
-              <w:t xml:space="preserve">Not Done</w:t>
-            </w:r>
-          </w:p>
-        </w:tc>
-      </w:tr>
-      <w:tr>
-        <w:tc>
-          <w:tcPr>
-            <w:tcBorders>
-              <w:top w:color="ffffff" w:space="0" w:sz="8" w:val="single"/>
-              <w:bottom w:color="ffffff" w:space="0" w:sz="8" w:val="single"/>
-            </w:tcBorders>
-            <w:shd w:fill="auto" w:val="clear"/>
-            <w:tcMar>
-              <w:top w:w="100.0" w:type="dxa"/>
-              <w:left w:w="100.0" w:type="dxa"/>
-              <w:bottom w:w="100.0" w:type="dxa"/>
-              <w:right w:w="100.0" w:type="dxa"/>
-            </w:tcMar>
-            <w:vAlign w:val="top"/>
-          </w:tcPr>
-          <w:p>
-            <w:pPr>
-              <w:widowControl w:val="0"/>
-              <w:jc w:val="center"/>
-              <w:rPr/>
-            </w:pPr>
-            <w:r>
-              <w:rPr>
-                <w:rtl w:val="0"/>
-              </w:rPr>
-            </w:r>
-          </w:p>
-        </w:tc>
-        <w:tc>
-          <w:tcPr>
-            <w:shd w:fill="auto" w:val="clear"/>
-            <w:tcMar>
-              <w:top w:w="100.0" w:type="dxa"/>
-              <w:left w:w="100.0" w:type="dxa"/>
-              <w:bottom w:w="100.0" w:type="dxa"/>
-              <w:right w:w="100.0" w:type="dxa"/>
-            </w:tcMar>
-            <w:vAlign w:val="top"/>
-          </w:tcPr>
-          <w:p>
-            <w:pPr>
-              <w:keepNext w:val="0"/>
-              <w:keepLines w:val="0"/>
-              <w:widowControl w:val="0"/>
-              <w:pBdr>
-                <w:top w:space="0" w:sz="0" w:val="nil"/>
-                <w:left w:space="0" w:sz="0" w:val="nil"/>
-                <w:bottom w:space="0" w:sz="0" w:val="nil"/>
-                <w:right w:space="0" w:sz="0" w:val="nil"/>
-                <w:between w:space="0" w:sz="0" w:val="nil"/>
-              </w:pBdr>
-              <w:shd w:fill="auto" w:val="clear"/>
-              <w:spacing w:after="0" w:before="0" w:line="240" w:lineRule="auto"/>
-              <w:ind w:left="0" w:right="0" w:firstLine="0"/>
-              <w:jc w:val="left"/>
-              <w:rPr>
-                <w:b w:val="1"/>
-              </w:rPr>
-            </w:pPr>
-            <w:r>
-              <w:rPr>
-                <w:rtl w:val="0"/>
-              </w:rPr>
-            </w:r>
-          </w:p>
-        </w:tc>
-        <w:tc>
-          <w:tcPr>
-            <w:shd w:fill="auto" w:val="clear"/>
-            <w:tcMar>
-              <w:top w:w="100.0" w:type="dxa"/>
-              <w:left w:w="100.0" w:type="dxa"/>
-              <w:bottom w:w="100.0" w:type="dxa"/>
-              <w:right w:w="100.0" w:type="dxa"/>
-            </w:tcMar>
-            <w:vAlign w:val="top"/>
-          </w:tcPr>
-          <w:p>
-            <w:pPr>
-              <w:keepNext w:val="0"/>
-              <w:keepLines w:val="0"/>
-              <w:widowControl w:val="0"/>
-              <w:pBdr>
-                <w:top w:space="0" w:sz="0" w:val="nil"/>
-                <w:left w:space="0" w:sz="0" w:val="nil"/>
-                <w:bottom w:space="0" w:sz="0" w:val="nil"/>
-                <w:right w:space="0" w:sz="0" w:val="nil"/>
-                <w:between w:space="0" w:sz="0" w:val="nil"/>
-              </w:pBdr>
-              <w:shd w:fill="auto" w:val="clear"/>
-              <w:spacing w:after="0" w:before="0" w:line="240" w:lineRule="auto"/>
-              <w:ind w:left="0" w:right="0" w:firstLine="0"/>
-              <w:jc w:val="left"/>
-              <w:rPr/>
-            </w:pPr>
-            <w:r>
-              <w:rPr>
-                <w:rtl w:val="0"/>
-              </w:rPr>
-            </w:r>
-          </w:p>
-        </w:tc>
-        <w:tc>
-          <w:tcPr>
-            <w:shd w:fill="auto" w:val="clear"/>
-            <w:tcMar>
-              <w:top w:w="100.0" w:type="dxa"/>
-              <w:left w:w="100.0" w:type="dxa"/>
-              <w:bottom w:w="100.0" w:type="dxa"/>
-              <w:right w:w="100.0" w:type="dxa"/>
-            </w:tcMar>
-            <w:vAlign w:val="top"/>
-          </w:tcPr>
-          <w:p>
-            <w:pPr>
-              <w:widowControl w:val="0"/>
-              <w:rPr/>
-            </w:pPr>
-            <w:r>
-              <w:rPr>
-                <w:rtl w:val="0"/>
-              </w:rPr>
-              <w:t xml:space="preserve">Not Done</w:t>
-            </w:r>
-          </w:p>
-        </w:tc>
-      </w:tr>
-      <w:tr>
-        <w:tc>
-          <w:tcPr>
-            <w:tcBorders>
-              <w:top w:color="ffffff" w:space="0" w:sz="8" w:val="single"/>
-              <w:bottom w:color="ffffff" w:space="0" w:sz="8" w:val="single"/>
-            </w:tcBorders>
-            <w:shd w:fill="auto" w:val="clear"/>
-            <w:tcMar>
-              <w:top w:w="100.0" w:type="dxa"/>
-              <w:left w:w="100.0" w:type="dxa"/>
-              <w:bottom w:w="100.0" w:type="dxa"/>
-              <w:right w:w="100.0" w:type="dxa"/>
-            </w:tcMar>
-            <w:vAlign w:val="top"/>
-          </w:tcPr>
-          <w:p>
-            <w:pPr>
-              <w:widowControl w:val="0"/>
-              <w:jc w:val="center"/>
-              <w:rPr/>
-            </w:pPr>
-            <w:r>
-              <w:rPr>
-                <w:rtl w:val="0"/>
-              </w:rPr>
-            </w:r>
-          </w:p>
-        </w:tc>
-        <w:tc>
-          <w:tcPr>
-            <w:shd w:fill="auto" w:val="clear"/>
-            <w:tcMar>
-              <w:top w:w="100.0" w:type="dxa"/>
-              <w:left w:w="100.0" w:type="dxa"/>
-              <w:bottom w:w="100.0" w:type="dxa"/>
-              <w:right w:w="100.0" w:type="dxa"/>
-            </w:tcMar>
-            <w:vAlign w:val="top"/>
-          </w:tcPr>
-          <w:p>
-            <w:pPr>
-              <w:keepNext w:val="0"/>
-              <w:keepLines w:val="0"/>
-              <w:widowControl w:val="0"/>
-              <w:pBdr>
-                <w:top w:space="0" w:sz="0" w:val="nil"/>
-                <w:left w:space="0" w:sz="0" w:val="nil"/>
-                <w:bottom w:space="0" w:sz="0" w:val="nil"/>
-                <w:right w:space="0" w:sz="0" w:val="nil"/>
-                <w:between w:space="0" w:sz="0" w:val="nil"/>
-              </w:pBdr>
-              <w:shd w:fill="auto" w:val="clear"/>
-              <w:spacing w:after="0" w:before="0" w:line="240" w:lineRule="auto"/>
-              <w:ind w:left="0" w:right="0" w:firstLine="0"/>
-              <w:jc w:val="left"/>
-              <w:rPr>
-                <w:b w:val="1"/>
-              </w:rPr>
-            </w:pPr>
-            <w:r>
-              <w:rPr>
-                <w:rtl w:val="0"/>
-              </w:rPr>
-            </w:r>
-          </w:p>
-        </w:tc>
-        <w:tc>
-          <w:tcPr>
-            <w:shd w:fill="auto" w:val="clear"/>
-            <w:tcMar>
-              <w:top w:w="100.0" w:type="dxa"/>
-              <w:left w:w="100.0" w:type="dxa"/>
-              <w:bottom w:w="100.0" w:type="dxa"/>
-              <w:right w:w="100.0" w:type="dxa"/>
-            </w:tcMar>
-            <w:vAlign w:val="top"/>
-          </w:tcPr>
-          <w:p>
-            <w:pPr>
-              <w:keepNext w:val="0"/>
-              <w:keepLines w:val="0"/>
-              <w:widowControl w:val="0"/>
-              <w:pBdr>
-                <w:top w:space="0" w:sz="0" w:val="nil"/>
-                <w:left w:space="0" w:sz="0" w:val="nil"/>
-                <w:bottom w:space="0" w:sz="0" w:val="nil"/>
-                <w:right w:space="0" w:sz="0" w:val="nil"/>
-                <w:between w:space="0" w:sz="0" w:val="nil"/>
-              </w:pBdr>
-              <w:shd w:fill="auto" w:val="clear"/>
-              <w:spacing w:after="0" w:before="0" w:line="240" w:lineRule="auto"/>
-              <w:ind w:left="0" w:right="0" w:firstLine="0"/>
-              <w:jc w:val="left"/>
-              <w:rPr/>
-            </w:pPr>
-            <w:r>
-              <w:rPr>
-                <w:rtl w:val="0"/>
-              </w:rPr>
-            </w:r>
-          </w:p>
-        </w:tc>
-        <w:tc>
-          <w:tcPr>
-            <w:shd w:fill="auto" w:val="clear"/>
-            <w:tcMar>
-              <w:top w:w="100.0" w:type="dxa"/>
-              <w:left w:w="100.0" w:type="dxa"/>
-              <w:bottom w:w="100.0" w:type="dxa"/>
-              <w:right w:w="100.0" w:type="dxa"/>
-            </w:tcMar>
-            <w:vAlign w:val="top"/>
-          </w:tcPr>
-          <w:p>
-            <w:pPr>
-              <w:widowControl w:val="0"/>
-              <w:rPr/>
-            </w:pPr>
-            <w:r>
-              <w:rPr>
-                <w:rtl w:val="0"/>
-              </w:rPr>
-              <w:t xml:space="preserve">Not Done</w:t>
-            </w:r>
-          </w:p>
-        </w:tc>
-      </w:tr>
-      <w:tr>
-        <w:tc>
-          <w:tcPr>
-            <w:tcBorders>
-              <w:top w:color="ffffff" w:space="0" w:sz="8" w:val="single"/>
-              <w:bottom w:color="ffffff" w:space="0" w:sz="8" w:val="single"/>
-            </w:tcBorders>
-            <w:shd w:fill="auto" w:val="clear"/>
-            <w:tcMar>
-              <w:top w:w="100.0" w:type="dxa"/>
-              <w:left w:w="100.0" w:type="dxa"/>
-              <w:bottom w:w="100.0" w:type="dxa"/>
-              <w:right w:w="100.0" w:type="dxa"/>
-            </w:tcMar>
-            <w:vAlign w:val="top"/>
-          </w:tcPr>
-          <w:p>
-            <w:pPr>
-              <w:widowControl w:val="0"/>
-              <w:jc w:val="center"/>
-              <w:rPr/>
-            </w:pPr>
-            <w:r>
-              <w:rPr>
-                <w:rtl w:val="0"/>
-              </w:rPr>
-            </w:r>
-          </w:p>
-        </w:tc>
-        <w:tc>
-          <w:tcPr>
-            <w:shd w:fill="auto" w:val="clear"/>
-            <w:tcMar>
-              <w:top w:w="100.0" w:type="dxa"/>
-              <w:left w:w="100.0" w:type="dxa"/>
-              <w:bottom w:w="100.0" w:type="dxa"/>
-              <w:right w:w="100.0" w:type="dxa"/>
-            </w:tcMar>
-            <w:vAlign w:val="top"/>
-          </w:tcPr>
-          <w:p>
-            <w:pPr>
-              <w:keepNext w:val="0"/>
-              <w:keepLines w:val="0"/>
-              <w:widowControl w:val="0"/>
-              <w:pBdr>
-                <w:top w:space="0" w:sz="0" w:val="nil"/>
-                <w:left w:space="0" w:sz="0" w:val="nil"/>
-                <w:bottom w:space="0" w:sz="0" w:val="nil"/>
-                <w:right w:space="0" w:sz="0" w:val="nil"/>
-                <w:between w:space="0" w:sz="0" w:val="nil"/>
-              </w:pBdr>
-              <w:shd w:fill="auto" w:val="clear"/>
-              <w:spacing w:after="0" w:before="0" w:line="240" w:lineRule="auto"/>
-              <w:ind w:left="0" w:right="0" w:firstLine="0"/>
-              <w:jc w:val="left"/>
-              <w:rPr>
-                <w:b w:val="1"/>
-              </w:rPr>
-            </w:pPr>
-            <w:r>
-              <w:rPr>
-                <w:rtl w:val="0"/>
-              </w:rPr>
-            </w:r>
-          </w:p>
-        </w:tc>
-        <w:tc>
-          <w:tcPr>
-            <w:shd w:fill="auto" w:val="clear"/>
-            <w:tcMar>
-              <w:top w:w="100.0" w:type="dxa"/>
-              <w:left w:w="100.0" w:type="dxa"/>
-              <w:bottom w:w="100.0" w:type="dxa"/>
-              <w:right w:w="100.0" w:type="dxa"/>
-            </w:tcMar>
-            <w:vAlign w:val="top"/>
-          </w:tcPr>
-          <w:p>
-            <w:pPr>
-              <w:keepNext w:val="0"/>
-              <w:keepLines w:val="0"/>
-              <w:widowControl w:val="0"/>
-              <w:pBdr>
-                <w:top w:space="0" w:sz="0" w:val="nil"/>
-                <w:left w:space="0" w:sz="0" w:val="nil"/>
-                <w:bottom w:space="0" w:sz="0" w:val="nil"/>
-                <w:right w:space="0" w:sz="0" w:val="nil"/>
-                <w:between w:space="0" w:sz="0" w:val="nil"/>
-              </w:pBdr>
-              <w:shd w:fill="auto" w:val="clear"/>
-              <w:spacing w:after="0" w:before="0" w:line="240" w:lineRule="auto"/>
-              <w:ind w:left="0" w:right="0" w:firstLine="0"/>
-              <w:jc w:val="left"/>
-              <w:rPr/>
-            </w:pPr>
-            <w:r>
-              <w:rPr>
-                <w:rtl w:val="0"/>
-              </w:rPr>
-            </w:r>
-          </w:p>
-        </w:tc>
-        <w:tc>
-          <w:tcPr>
-            <w:shd w:fill="auto" w:val="clear"/>
-            <w:tcMar>
-              <w:top w:w="100.0" w:type="dxa"/>
-              <w:left w:w="100.0" w:type="dxa"/>
-              <w:bottom w:w="100.0" w:type="dxa"/>
-              <w:right w:w="100.0" w:type="dxa"/>
-            </w:tcMar>
-            <w:vAlign w:val="top"/>
-          </w:tcPr>
-          <w:p>
-            <w:pPr>
-              <w:widowControl w:val="0"/>
-              <w:rPr/>
-            </w:pPr>
-            <w:r>
-              <w:rPr>
-                <w:rtl w:val="0"/>
-              </w:rPr>
-              <w:t xml:space="preserve">Not Done</w:t>
-            </w:r>
-          </w:p>
-        </w:tc>
-      </w:tr>
-      <w:tr>
-        <w:tc>
-          <w:tcPr>
-            <w:tcBorders>
-              <w:top w:color="ffffff" w:space="0" w:sz="8" w:val="single"/>
-              <w:bottom w:color="ffffff" w:space="0" w:sz="8" w:val="single"/>
-            </w:tcBorders>
-            <w:shd w:fill="auto" w:val="clear"/>
-            <w:tcMar>
-              <w:top w:w="100.0" w:type="dxa"/>
-              <w:left w:w="100.0" w:type="dxa"/>
-              <w:bottom w:w="100.0" w:type="dxa"/>
-              <w:right w:w="100.0" w:type="dxa"/>
-            </w:tcMar>
-            <w:vAlign w:val="top"/>
-          </w:tcPr>
-          <w:p>
-            <w:pPr>
-              <w:widowControl w:val="0"/>
-              <w:jc w:val="center"/>
-              <w:rPr/>
-            </w:pPr>
-            <w:r>
-              <w:rPr>
-                <w:rtl w:val="0"/>
-              </w:rPr>
-            </w:r>
-          </w:p>
-        </w:tc>
-        <w:tc>
-          <w:tcPr>
-            <w:shd w:fill="auto" w:val="clear"/>
-            <w:tcMar>
-              <w:top w:w="100.0" w:type="dxa"/>
-              <w:left w:w="100.0" w:type="dxa"/>
-              <w:bottom w:w="100.0" w:type="dxa"/>
-              <w:right w:w="100.0" w:type="dxa"/>
-            </w:tcMar>
-            <w:vAlign w:val="top"/>
-          </w:tcPr>
-          <w:p>
-            <w:pPr>
-              <w:keepNext w:val="0"/>
-              <w:keepLines w:val="0"/>
-              <w:widowControl w:val="0"/>
-              <w:pBdr>
-                <w:top w:space="0" w:sz="0" w:val="nil"/>
-                <w:left w:space="0" w:sz="0" w:val="nil"/>
-                <w:bottom w:space="0" w:sz="0" w:val="nil"/>
-                <w:right w:space="0" w:sz="0" w:val="nil"/>
-                <w:between w:space="0" w:sz="0" w:val="nil"/>
-              </w:pBdr>
-              <w:shd w:fill="auto" w:val="clear"/>
-              <w:spacing w:after="0" w:before="0" w:line="240" w:lineRule="auto"/>
-              <w:ind w:left="0" w:right="0" w:firstLine="0"/>
-              <w:jc w:val="left"/>
-              <w:rPr>
-                <w:b w:val="1"/>
-              </w:rPr>
-            </w:pPr>
-            <w:r>
-              <w:rPr>
-                <w:rtl w:val="0"/>
-              </w:rPr>
-            </w:r>
-          </w:p>
-        </w:tc>
-        <w:tc>
-          <w:tcPr>
-            <w:shd w:fill="auto" w:val="clear"/>
-            <w:tcMar>
-              <w:top w:w="100.0" w:type="dxa"/>
-              <w:left w:w="100.0" w:type="dxa"/>
-              <w:bottom w:w="100.0" w:type="dxa"/>
-              <w:right w:w="100.0" w:type="dxa"/>
-            </w:tcMar>
-            <w:vAlign w:val="top"/>
-          </w:tcPr>
-          <w:p>
-            <w:pPr>
-              <w:keepNext w:val="0"/>
-              <w:keepLines w:val="0"/>
-              <w:widowControl w:val="0"/>
-              <w:pBdr>
-                <w:top w:space="0" w:sz="0" w:val="nil"/>
-                <w:left w:space="0" w:sz="0" w:val="nil"/>
-                <w:bottom w:space="0" w:sz="0" w:val="nil"/>
-                <w:right w:space="0" w:sz="0" w:val="nil"/>
-                <w:between w:space="0" w:sz="0" w:val="nil"/>
-              </w:pBdr>
-              <w:shd w:fill="auto" w:val="clear"/>
-              <w:spacing w:after="0" w:before="0" w:line="240" w:lineRule="auto"/>
-              <w:ind w:left="0" w:right="0" w:firstLine="0"/>
-              <w:jc w:val="left"/>
-              <w:rPr/>
-            </w:pPr>
-            <w:r>
-              <w:rPr>
-                <w:rtl w:val="0"/>
-              </w:rPr>
-            </w:r>
-          </w:p>
-        </w:tc>
-        <w:tc>
-          <w:tcPr>
-            <w:shd w:fill="auto" w:val="clear"/>
-            <w:tcMar>
-              <w:top w:w="100.0" w:type="dxa"/>
-              <w:left w:w="100.0" w:type="dxa"/>
-              <w:bottom w:w="100.0" w:type="dxa"/>
-              <w:right w:w="100.0" w:type="dxa"/>
-            </w:tcMar>
-            <w:vAlign w:val="top"/>
-          </w:tcPr>
-          <w:p>
-            <w:pPr>
-              <w:widowControl w:val="0"/>
-              <w:rPr/>
-            </w:pPr>
-            <w:r>
-              <w:rPr>
-                <w:rtl w:val="0"/>
-              </w:rPr>
-              <w:t xml:space="preserve">Not Done</w:t>
-            </w:r>
-          </w:p>
-        </w:tc>
-      </w:tr>
-      <w:tr>
-        <w:tc>
-          <w:tcPr>
-            <w:tcBorders>
-              <w:top w:color="ffffff" w:space="0" w:sz="8" w:val="single"/>
-            </w:tcBorders>
-            <w:shd w:fill="auto" w:val="clear"/>
-            <w:tcMar>
-              <w:top w:w="100.0" w:type="dxa"/>
-              <w:left w:w="100.0" w:type="dxa"/>
-              <w:bottom w:w="100.0" w:type="dxa"/>
-              <w:right w:w="100.0" w:type="dxa"/>
-            </w:tcMar>
-            <w:vAlign w:val="top"/>
-          </w:tcPr>
-          <w:p>
-            <w:pPr>
-              <w:widowControl w:val="0"/>
-              <w:jc w:val="center"/>
-              <w:rPr/>
-            </w:pPr>
-            <w:r>
-              <w:rPr>
-                <w:rtl w:val="0"/>
-              </w:rPr>
-            </w:r>
-          </w:p>
-        </w:tc>
-        <w:tc>
-          <w:tcPr>
-            <w:shd w:fill="auto" w:val="clear"/>
-            <w:tcMar>
-              <w:top w:w="100.0" w:type="dxa"/>
-              <w:left w:w="100.0" w:type="dxa"/>
-              <w:bottom w:w="100.0" w:type="dxa"/>
-              <w:right w:w="100.0" w:type="dxa"/>
-            </w:tcMar>
-            <w:vAlign w:val="top"/>
-          </w:tcPr>
-          <w:p>
-            <w:pPr>
-              <w:keepNext w:val="0"/>
-              <w:keepLines w:val="0"/>
-              <w:widowControl w:val="0"/>
-              <w:pBdr>
-                <w:top w:space="0" w:sz="0" w:val="nil"/>
-                <w:left w:space="0" w:sz="0" w:val="nil"/>
-                <w:bottom w:space="0" w:sz="0" w:val="nil"/>
-                <w:right w:space="0" w:sz="0" w:val="nil"/>
-                <w:between w:space="0" w:sz="0" w:val="nil"/>
-              </w:pBdr>
-              <w:shd w:fill="auto" w:val="clear"/>
-              <w:spacing w:after="0" w:before="0" w:line="240" w:lineRule="auto"/>
-              <w:ind w:left="0" w:right="0" w:firstLine="0"/>
-              <w:jc w:val="left"/>
-              <w:rPr>
-                <w:b w:val="1"/>
-              </w:rPr>
-            </w:pPr>
-            <w:r>
-              <w:rPr>
-                <w:rtl w:val="0"/>
-              </w:rPr>
-            </w:r>
-          </w:p>
-        </w:tc>
-        <w:tc>
-          <w:tcPr>
-            <w:shd w:fill="auto" w:val="clear"/>
-            <w:tcMar>
-              <w:top w:w="100.0" w:type="dxa"/>
-              <w:left w:w="100.0" w:type="dxa"/>
-              <w:bottom w:w="100.0" w:type="dxa"/>
-              <w:right w:w="100.0" w:type="dxa"/>
-            </w:tcMar>
-            <w:vAlign w:val="top"/>
-          </w:tcPr>
-          <w:p>
-            <w:pPr>
-              <w:keepNext w:val="0"/>
-              <w:keepLines w:val="0"/>
-              <w:widowControl w:val="0"/>
-              <w:pBdr>
-                <w:top w:space="0" w:sz="0" w:val="nil"/>
-                <w:left w:space="0" w:sz="0" w:val="nil"/>
-                <w:bottom w:space="0" w:sz="0" w:val="nil"/>
-                <w:right w:space="0" w:sz="0" w:val="nil"/>
-                <w:between w:space="0" w:sz="0" w:val="nil"/>
-              </w:pBdr>
-              <w:shd w:fill="auto" w:val="clear"/>
-              <w:spacing w:after="0" w:before="0" w:line="240" w:lineRule="auto"/>
-              <w:ind w:left="0" w:right="0" w:firstLine="0"/>
-              <w:jc w:val="left"/>
-              <w:rPr/>
-            </w:pPr>
-            <w:r>
-              <w:rPr>
-                <w:rtl w:val="0"/>
-              </w:rPr>
-            </w:r>
-          </w:p>
-        </w:tc>
-        <w:tc>
-          <w:tcPr>
-            <w:shd w:fill="auto" w:val="clear"/>
-            <w:tcMar>
-              <w:top w:w="100.0" w:type="dxa"/>
-              <w:left w:w="100.0" w:type="dxa"/>
-              <w:bottom w:w="100.0" w:type="dxa"/>
-              <w:right w:w="100.0" w:type="dxa"/>
-            </w:tcMar>
-            <w:vAlign w:val="top"/>
-          </w:tcPr>
-          <w:p>
-            <w:pPr>
-              <w:widowControl w:val="0"/>
-              <w:rPr/>
-            </w:pPr>
-            <w:r>
-              <w:rPr>
-                <w:rtl w:val="0"/>
-              </w:rPr>
-              <w:t xml:space="preserve">Not Done</w:t>
+              <w:rPr/>
+            </w:pPr>
+            <w:r>
+              <w:rPr>
+                <w:rtl w:val="0"/>
+              </w:rPr>
             </w:r>
           </w:p>
         </w:tc>
@@ -4843,7 +4283,7 @@
     <w:tbl>
       <w:tblPr>
         <w:tblStyle w:val="Table3"/>
-        <w:tblW w:w="9360.0" w:type="dxa"/>
+        <w:tblW w:w="9540.0" w:type="dxa"/>
         <w:jc w:val="center"/>
         <w:tblBorders>
           <w:top w:color="000000" w:space="0" w:sz="8" w:val="single"/>
@@ -4857,16 +4297,14 @@
         <w:tblLook w:val="0600"/>
       </w:tblPr>
       <w:tblGrid>
-        <w:gridCol w:w="2115"/>
+        <w:gridCol w:w="2865"/>
         <w:gridCol w:w="735"/>
-        <w:gridCol w:w="5295"/>
-        <w:gridCol w:w="1215"/>
+        <w:gridCol w:w="5940"/>
         <w:tblGridChange w:id="0">
           <w:tblGrid>
-            <w:gridCol w:w="2115"/>
+            <w:gridCol w:w="2865"/>
             <w:gridCol w:w="735"/>
-            <w:gridCol w:w="5295"/>
-            <w:gridCol w:w="1215"/>
+            <w:gridCol w:w="5940"/>
           </w:tblGrid>
         </w:tblGridChange>
       </w:tblGrid>
@@ -4973,40 +4411,6 @@
             </w:r>
           </w:p>
         </w:tc>
-        <w:tc>
-          <w:tcPr>
-            <w:shd w:fill="1c4587" w:val="clear"/>
-            <w:tcMar>
-              <w:top w:w="100.0" w:type="dxa"/>
-              <w:left w:w="100.0" w:type="dxa"/>
-              <w:bottom w:w="100.0" w:type="dxa"/>
-              <w:right w:w="100.0" w:type="dxa"/>
-            </w:tcMar>
-            <w:vAlign w:val="top"/>
-          </w:tcPr>
-          <w:p>
-            <w:pPr>
-              <w:widowControl w:val="0"/>
-              <w:jc w:val="center"/>
-              <w:rPr>
-                <w:b w:val="1"/>
-                <w:color w:val="ffffff"/>
-              </w:rPr>
-            </w:pPr>
-            <w:r>
-              <w:rPr>
-                <w:color w:val="ffffff"/>
-                <w:rtl w:val="0"/>
-              </w:rPr>
-              <w:t xml:space="preserve">Status</w:t>
-            </w:r>
-            <w:r>
-              <w:rPr>
-                <w:rtl w:val="0"/>
-              </w:rPr>
-            </w:r>
-          </w:p>
-        </w:tc>
       </w:tr>
       <w:tr>
         <w:tc>
@@ -5071,57 +4475,26 @@
               <w:rPr>
                 <w:rtl w:val="0"/>
               </w:rPr>
-              <w:t xml:space="preserve">1</w:t>
-            </w:r>
-          </w:p>
-        </w:tc>
-        <w:tc>
-          <w:tcPr>
-            <w:shd w:fill="auto" w:val="clear"/>
-            <w:tcMar>
-              <w:top w:w="100.0" w:type="dxa"/>
-              <w:left w:w="100.0" w:type="dxa"/>
-              <w:bottom w:w="100.0" w:type="dxa"/>
-              <w:right w:w="100.0" w:type="dxa"/>
-            </w:tcMar>
-            <w:vAlign w:val="top"/>
-          </w:tcPr>
-          <w:p>
-            <w:pPr>
-              <w:widowControl w:val="0"/>
-              <w:rPr/>
-            </w:pPr>
-            <w:r>
-              <w:rPr>
-                <w:rtl w:val="0"/>
-              </w:rPr>
-            </w:r>
-          </w:p>
-        </w:tc>
-        <w:tc>
-          <w:tcPr>
-            <w:shd w:fill="auto" w:val="clear"/>
-            <w:tcMar>
-              <w:top w:w="100.0" w:type="dxa"/>
-              <w:left w:w="100.0" w:type="dxa"/>
-              <w:bottom w:w="100.0" w:type="dxa"/>
-              <w:right w:w="100.0" w:type="dxa"/>
-            </w:tcMar>
-            <w:vAlign w:val="top"/>
-          </w:tcPr>
-          <w:p>
-            <w:pPr>
-              <w:widowControl w:val="0"/>
-              <w:rPr>
-                <w:b w:val="1"/>
-              </w:rPr>
-            </w:pPr>
-            <w:r>
-              <w:rPr>
-                <w:rtl w:val="0"/>
-              </w:rPr>
-              <w:t xml:space="preserve">Not Done</w:t>
-            </w:r>
+              <w:t xml:space="preserve">1A</w:t>
+            </w:r>
+          </w:p>
+        </w:tc>
+        <w:tc>
+          <w:tcPr>
+            <w:shd w:fill="auto" w:val="clear"/>
+            <w:tcMar>
+              <w:top w:w="100.0" w:type="dxa"/>
+              <w:left w:w="100.0" w:type="dxa"/>
+              <w:bottom w:w="100.0" w:type="dxa"/>
+              <w:right w:w="100.0" w:type="dxa"/>
+            </w:tcMar>
+            <w:vAlign w:val="top"/>
+          </w:tcPr>
+          <w:p>
+            <w:pPr>
+              <w:widowControl w:val="0"/>
+              <w:rPr/>
+            </w:pPr>
             <w:r>
               <w:rPr>
                 <w:rtl w:val="0"/>
@@ -5174,61 +4547,37 @@
           <w:p>
             <w:pPr>
               <w:widowControl w:val="0"/>
-              <w:rPr>
-                <w:b w:val="1"/>
-              </w:rPr>
-            </w:pPr>
-            <w:r>
-              <w:rPr>
-                <w:rtl w:val="0"/>
-              </w:rPr>
-            </w:r>
-          </w:p>
-        </w:tc>
-        <w:tc>
-          <w:tcPr>
-            <w:shd w:fill="auto" w:val="clear"/>
-            <w:tcMar>
-              <w:top w:w="100.0" w:type="dxa"/>
-              <w:left w:w="100.0" w:type="dxa"/>
-              <w:bottom w:w="100.0" w:type="dxa"/>
-              <w:right w:w="100.0" w:type="dxa"/>
-            </w:tcMar>
-            <w:vAlign w:val="top"/>
-          </w:tcPr>
-          <w:p>
-            <w:pPr>
-              <w:widowControl w:val="0"/>
-              <w:rPr/>
-            </w:pPr>
-            <w:r>
-              <w:rPr>
-                <w:rtl w:val="0"/>
-              </w:rPr>
-            </w:r>
-          </w:p>
-        </w:tc>
-        <w:tc>
-          <w:tcPr>
-            <w:shd w:fill="auto" w:val="clear"/>
-            <w:tcMar>
-              <w:top w:w="100.0" w:type="dxa"/>
-              <w:left w:w="100.0" w:type="dxa"/>
-              <w:bottom w:w="100.0" w:type="dxa"/>
-              <w:right w:w="100.0" w:type="dxa"/>
-            </w:tcMar>
-            <w:vAlign w:val="top"/>
-          </w:tcPr>
-          <w:p>
-            <w:pPr>
-              <w:widowControl w:val="0"/>
-              <w:rPr/>
-            </w:pPr>
-            <w:r>
-              <w:rPr>
-                <w:rtl w:val="0"/>
-              </w:rPr>
-              <w:t xml:space="preserve">Not Done</w:t>
+              <w:jc w:val="center"/>
+              <w:rPr/>
+            </w:pPr>
+            <w:r>
+              <w:rPr>
+                <w:rtl w:val="0"/>
+              </w:rPr>
+              <w:t xml:space="preserve">2A</w:t>
+            </w:r>
+          </w:p>
+        </w:tc>
+        <w:tc>
+          <w:tcPr>
+            <w:shd w:fill="auto" w:val="clear"/>
+            <w:tcMar>
+              <w:top w:w="100.0" w:type="dxa"/>
+              <w:left w:w="100.0" w:type="dxa"/>
+              <w:bottom w:w="100.0" w:type="dxa"/>
+              <w:right w:w="100.0" w:type="dxa"/>
+            </w:tcMar>
+            <w:vAlign w:val="top"/>
+          </w:tcPr>
+          <w:p>
+            <w:pPr>
+              <w:widowControl w:val="0"/>
+              <w:rPr/>
+            </w:pPr>
+            <w:r>
+              <w:rPr>
+                <w:rtl w:val="0"/>
+              </w:rPr>
             </w:r>
           </w:p>
         </w:tc>
@@ -5276,61 +4625,36 @@
           <w:p>
             <w:pPr>
               <w:widowControl w:val="0"/>
-              <w:rPr>
-                <w:b w:val="1"/>
-              </w:rPr>
-            </w:pPr>
-            <w:r>
-              <w:rPr>
-                <w:rtl w:val="0"/>
-              </w:rPr>
-            </w:r>
-          </w:p>
-        </w:tc>
-        <w:tc>
-          <w:tcPr>
-            <w:shd w:fill="auto" w:val="clear"/>
-            <w:tcMar>
-              <w:top w:w="100.0" w:type="dxa"/>
-              <w:left w:w="100.0" w:type="dxa"/>
-              <w:bottom w:w="100.0" w:type="dxa"/>
-              <w:right w:w="100.0" w:type="dxa"/>
-            </w:tcMar>
-            <w:vAlign w:val="top"/>
-          </w:tcPr>
-          <w:p>
-            <w:pPr>
-              <w:widowControl w:val="0"/>
-              <w:rPr/>
-            </w:pPr>
-            <w:r>
-              <w:rPr>
-                <w:rtl w:val="0"/>
-              </w:rPr>
-            </w:r>
-          </w:p>
-        </w:tc>
-        <w:tc>
-          <w:tcPr>
-            <w:shd w:fill="auto" w:val="clear"/>
-            <w:tcMar>
-              <w:top w:w="100.0" w:type="dxa"/>
-              <w:left w:w="100.0" w:type="dxa"/>
-              <w:bottom w:w="100.0" w:type="dxa"/>
-              <w:right w:w="100.0" w:type="dxa"/>
-            </w:tcMar>
-            <w:vAlign w:val="top"/>
-          </w:tcPr>
-          <w:p>
-            <w:pPr>
-              <w:widowControl w:val="0"/>
-              <w:rPr/>
-            </w:pPr>
-            <w:r>
-              <w:rPr>
-                <w:rtl w:val="0"/>
-              </w:rPr>
-              <w:t xml:space="preserve">Not Done</w:t>
+              <w:jc w:val="center"/>
+              <w:rPr/>
+            </w:pPr>
+            <w:r>
+              <w:rPr>
+                <w:rtl w:val="0"/>
+              </w:rPr>
+            </w:r>
+          </w:p>
+        </w:tc>
+        <w:tc>
+          <w:tcPr>
+            <w:shd w:fill="auto" w:val="clear"/>
+            <w:tcMar>
+              <w:top w:w="100.0" w:type="dxa"/>
+              <w:left w:w="100.0" w:type="dxa"/>
+              <w:bottom w:w="100.0" w:type="dxa"/>
+              <w:right w:w="100.0" w:type="dxa"/>
+            </w:tcMar>
+            <w:vAlign w:val="top"/>
+          </w:tcPr>
+          <w:p>
+            <w:pPr>
+              <w:widowControl w:val="0"/>
+              <w:rPr/>
+            </w:pPr>
+            <w:r>
+              <w:rPr>
+                <w:rtl w:val="0"/>
+              </w:rPr>
             </w:r>
           </w:p>
         </w:tc>
@@ -5385,61 +4709,36 @@
           <w:p>
             <w:pPr>
               <w:widowControl w:val="0"/>
-              <w:rPr>
-                <w:b w:val="1"/>
-              </w:rPr>
-            </w:pPr>
-            <w:r>
-              <w:rPr>
-                <w:rtl w:val="0"/>
-              </w:rPr>
-            </w:r>
-          </w:p>
-        </w:tc>
-        <w:tc>
-          <w:tcPr>
-            <w:shd w:fill="auto" w:val="clear"/>
-            <w:tcMar>
-              <w:top w:w="100.0" w:type="dxa"/>
-              <w:left w:w="100.0" w:type="dxa"/>
-              <w:bottom w:w="100.0" w:type="dxa"/>
-              <w:right w:w="100.0" w:type="dxa"/>
-            </w:tcMar>
-            <w:vAlign w:val="top"/>
-          </w:tcPr>
-          <w:p>
-            <w:pPr>
-              <w:widowControl w:val="0"/>
-              <w:rPr/>
-            </w:pPr>
-            <w:r>
-              <w:rPr>
-                <w:rtl w:val="0"/>
-              </w:rPr>
-            </w:r>
-          </w:p>
-        </w:tc>
-        <w:tc>
-          <w:tcPr>
-            <w:shd w:fill="auto" w:val="clear"/>
-            <w:tcMar>
-              <w:top w:w="100.0" w:type="dxa"/>
-              <w:left w:w="100.0" w:type="dxa"/>
-              <w:bottom w:w="100.0" w:type="dxa"/>
-              <w:right w:w="100.0" w:type="dxa"/>
-            </w:tcMar>
-            <w:vAlign w:val="top"/>
-          </w:tcPr>
-          <w:p>
-            <w:pPr>
-              <w:widowControl w:val="0"/>
-              <w:rPr/>
-            </w:pPr>
-            <w:r>
-              <w:rPr>
-                <w:rtl w:val="0"/>
-              </w:rPr>
-              <w:t xml:space="preserve">Not Done</w:t>
+              <w:jc w:val="center"/>
+              <w:rPr/>
+            </w:pPr>
+            <w:r>
+              <w:rPr>
+                <w:rtl w:val="0"/>
+              </w:rPr>
+            </w:r>
+          </w:p>
+        </w:tc>
+        <w:tc>
+          <w:tcPr>
+            <w:shd w:fill="auto" w:val="clear"/>
+            <w:tcMar>
+              <w:top w:w="100.0" w:type="dxa"/>
+              <w:left w:w="100.0" w:type="dxa"/>
+              <w:bottom w:w="100.0" w:type="dxa"/>
+              <w:right w:w="100.0" w:type="dxa"/>
+            </w:tcMar>
+            <w:vAlign w:val="top"/>
+          </w:tcPr>
+          <w:p>
+            <w:pPr>
+              <w:widowControl w:val="0"/>
+              <w:rPr/>
+            </w:pPr>
+            <w:r>
+              <w:rPr>
+                <w:rtl w:val="0"/>
+              </w:rPr>
             </w:r>
           </w:p>
         </w:tc>
@@ -5488,61 +4787,36 @@
           <w:p>
             <w:pPr>
               <w:widowControl w:val="0"/>
-              <w:rPr>
-                <w:b w:val="1"/>
-              </w:rPr>
-            </w:pPr>
-            <w:r>
-              <w:rPr>
-                <w:rtl w:val="0"/>
-              </w:rPr>
-            </w:r>
-          </w:p>
-        </w:tc>
-        <w:tc>
-          <w:tcPr>
-            <w:shd w:fill="auto" w:val="clear"/>
-            <w:tcMar>
-              <w:top w:w="100.0" w:type="dxa"/>
-              <w:left w:w="100.0" w:type="dxa"/>
-              <w:bottom w:w="100.0" w:type="dxa"/>
-              <w:right w:w="100.0" w:type="dxa"/>
-            </w:tcMar>
-            <w:vAlign w:val="top"/>
-          </w:tcPr>
-          <w:p>
-            <w:pPr>
-              <w:widowControl w:val="0"/>
-              <w:rPr/>
-            </w:pPr>
-            <w:r>
-              <w:rPr>
-                <w:rtl w:val="0"/>
-              </w:rPr>
-            </w:r>
-          </w:p>
-        </w:tc>
-        <w:tc>
-          <w:tcPr>
-            <w:shd w:fill="auto" w:val="clear"/>
-            <w:tcMar>
-              <w:top w:w="100.0" w:type="dxa"/>
-              <w:left w:w="100.0" w:type="dxa"/>
-              <w:bottom w:w="100.0" w:type="dxa"/>
-              <w:right w:w="100.0" w:type="dxa"/>
-            </w:tcMar>
-            <w:vAlign w:val="top"/>
-          </w:tcPr>
-          <w:p>
-            <w:pPr>
-              <w:widowControl w:val="0"/>
-              <w:rPr/>
-            </w:pPr>
-            <w:r>
-              <w:rPr>
-                <w:rtl w:val="0"/>
-              </w:rPr>
-              <w:t xml:space="preserve">Not Done</w:t>
+              <w:jc w:val="center"/>
+              <w:rPr/>
+            </w:pPr>
+            <w:r>
+              <w:rPr>
+                <w:rtl w:val="0"/>
+              </w:rPr>
+            </w:r>
+          </w:p>
+        </w:tc>
+        <w:tc>
+          <w:tcPr>
+            <w:shd w:fill="auto" w:val="clear"/>
+            <w:tcMar>
+              <w:top w:w="100.0" w:type="dxa"/>
+              <w:left w:w="100.0" w:type="dxa"/>
+              <w:bottom w:w="100.0" w:type="dxa"/>
+              <w:right w:w="100.0" w:type="dxa"/>
+            </w:tcMar>
+            <w:vAlign w:val="top"/>
+          </w:tcPr>
+          <w:p>
+            <w:pPr>
+              <w:widowControl w:val="0"/>
+              <w:rPr/>
+            </w:pPr>
+            <w:r>
+              <w:rPr>
+                <w:rtl w:val="0"/>
+              </w:rPr>
             </w:r>
           </w:p>
         </w:tc>
@@ -5591,61 +4865,36 @@
           <w:p>
             <w:pPr>
               <w:widowControl w:val="0"/>
-              <w:rPr>
-                <w:b w:val="1"/>
-              </w:rPr>
-            </w:pPr>
-            <w:r>
-              <w:rPr>
-                <w:rtl w:val="0"/>
-              </w:rPr>
-            </w:r>
-          </w:p>
-        </w:tc>
-        <w:tc>
-          <w:tcPr>
-            <w:shd w:fill="auto" w:val="clear"/>
-            <w:tcMar>
-              <w:top w:w="100.0" w:type="dxa"/>
-              <w:left w:w="100.0" w:type="dxa"/>
-              <w:bottom w:w="100.0" w:type="dxa"/>
-              <w:right w:w="100.0" w:type="dxa"/>
-            </w:tcMar>
-            <w:vAlign w:val="top"/>
-          </w:tcPr>
-          <w:p>
-            <w:pPr>
-              <w:widowControl w:val="0"/>
-              <w:rPr/>
-            </w:pPr>
-            <w:r>
-              <w:rPr>
-                <w:rtl w:val="0"/>
-              </w:rPr>
-            </w:r>
-          </w:p>
-        </w:tc>
-        <w:tc>
-          <w:tcPr>
-            <w:shd w:fill="auto" w:val="clear"/>
-            <w:tcMar>
-              <w:top w:w="100.0" w:type="dxa"/>
-              <w:left w:w="100.0" w:type="dxa"/>
-              <w:bottom w:w="100.0" w:type="dxa"/>
-              <w:right w:w="100.0" w:type="dxa"/>
-            </w:tcMar>
-            <w:vAlign w:val="top"/>
-          </w:tcPr>
-          <w:p>
-            <w:pPr>
-              <w:widowControl w:val="0"/>
-              <w:rPr/>
-            </w:pPr>
-            <w:r>
-              <w:rPr>
-                <w:rtl w:val="0"/>
-              </w:rPr>
-              <w:t xml:space="preserve">Not Done</w:t>
+              <w:jc w:val="center"/>
+              <w:rPr/>
+            </w:pPr>
+            <w:r>
+              <w:rPr>
+                <w:rtl w:val="0"/>
+              </w:rPr>
+            </w:r>
+          </w:p>
+        </w:tc>
+        <w:tc>
+          <w:tcPr>
+            <w:shd w:fill="auto" w:val="clear"/>
+            <w:tcMar>
+              <w:top w:w="100.0" w:type="dxa"/>
+              <w:left w:w="100.0" w:type="dxa"/>
+              <w:bottom w:w="100.0" w:type="dxa"/>
+              <w:right w:w="100.0" w:type="dxa"/>
+            </w:tcMar>
+            <w:vAlign w:val="top"/>
+          </w:tcPr>
+          <w:p>
+            <w:pPr>
+              <w:widowControl w:val="0"/>
+              <w:rPr/>
+            </w:pPr>
+            <w:r>
+              <w:rPr>
+                <w:rtl w:val="0"/>
+              </w:rPr>
             </w:r>
           </w:p>
         </w:tc>
@@ -5693,61 +4942,36 @@
           <w:p>
             <w:pPr>
               <w:widowControl w:val="0"/>
-              <w:rPr>
-                <w:b w:val="1"/>
-              </w:rPr>
-            </w:pPr>
-            <w:r>
-              <w:rPr>
-                <w:rtl w:val="0"/>
-              </w:rPr>
-            </w:r>
-          </w:p>
-        </w:tc>
-        <w:tc>
-          <w:tcPr>
-            <w:shd w:fill="auto" w:val="clear"/>
-            <w:tcMar>
-              <w:top w:w="100.0" w:type="dxa"/>
-              <w:left w:w="100.0" w:type="dxa"/>
-              <w:bottom w:w="100.0" w:type="dxa"/>
-              <w:right w:w="100.0" w:type="dxa"/>
-            </w:tcMar>
-            <w:vAlign w:val="top"/>
-          </w:tcPr>
-          <w:p>
-            <w:pPr>
-              <w:widowControl w:val="0"/>
-              <w:rPr/>
-            </w:pPr>
-            <w:r>
-              <w:rPr>
-                <w:rtl w:val="0"/>
-              </w:rPr>
-            </w:r>
-          </w:p>
-        </w:tc>
-        <w:tc>
-          <w:tcPr>
-            <w:shd w:fill="auto" w:val="clear"/>
-            <w:tcMar>
-              <w:top w:w="100.0" w:type="dxa"/>
-              <w:left w:w="100.0" w:type="dxa"/>
-              <w:bottom w:w="100.0" w:type="dxa"/>
-              <w:right w:w="100.0" w:type="dxa"/>
-            </w:tcMar>
-            <w:vAlign w:val="top"/>
-          </w:tcPr>
-          <w:p>
-            <w:pPr>
-              <w:widowControl w:val="0"/>
-              <w:rPr/>
-            </w:pPr>
-            <w:r>
-              <w:rPr>
-                <w:rtl w:val="0"/>
-              </w:rPr>
-              <w:t xml:space="preserve">Not Done</w:t>
+              <w:jc w:val="center"/>
+              <w:rPr/>
+            </w:pPr>
+            <w:r>
+              <w:rPr>
+                <w:rtl w:val="0"/>
+              </w:rPr>
+            </w:r>
+          </w:p>
+        </w:tc>
+        <w:tc>
+          <w:tcPr>
+            <w:shd w:fill="auto" w:val="clear"/>
+            <w:tcMar>
+              <w:top w:w="100.0" w:type="dxa"/>
+              <w:left w:w="100.0" w:type="dxa"/>
+              <w:bottom w:w="100.0" w:type="dxa"/>
+              <w:right w:w="100.0" w:type="dxa"/>
+            </w:tcMar>
+            <w:vAlign w:val="top"/>
+          </w:tcPr>
+          <w:p>
+            <w:pPr>
+              <w:widowControl w:val="0"/>
+              <w:rPr/>
+            </w:pPr>
+            <w:r>
+              <w:rPr>
+                <w:rtl w:val="0"/>
+              </w:rPr>
             </w:r>
           </w:p>
         </w:tc>
@@ -5807,61 +5031,36 @@
           <w:p>
             <w:pPr>
               <w:widowControl w:val="0"/>
-              <w:rPr>
-                <w:b w:val="1"/>
-              </w:rPr>
-            </w:pPr>
-            <w:r>
-              <w:rPr>
-                <w:rtl w:val="0"/>
-              </w:rPr>
-            </w:r>
-          </w:p>
-        </w:tc>
-        <w:tc>
-          <w:tcPr>
-            <w:shd w:fill="auto" w:val="clear"/>
-            <w:tcMar>
-              <w:top w:w="100.0" w:type="dxa"/>
-              <w:left w:w="100.0" w:type="dxa"/>
-              <w:bottom w:w="100.0" w:type="dxa"/>
-              <w:right w:w="100.0" w:type="dxa"/>
-            </w:tcMar>
-            <w:vAlign w:val="top"/>
-          </w:tcPr>
-          <w:p>
-            <w:pPr>
-              <w:widowControl w:val="0"/>
-              <w:rPr/>
-            </w:pPr>
-            <w:r>
-              <w:rPr>
-                <w:rtl w:val="0"/>
-              </w:rPr>
-            </w:r>
-          </w:p>
-        </w:tc>
-        <w:tc>
-          <w:tcPr>
-            <w:shd w:fill="auto" w:val="clear"/>
-            <w:tcMar>
-              <w:top w:w="100.0" w:type="dxa"/>
-              <w:left w:w="100.0" w:type="dxa"/>
-              <w:bottom w:w="100.0" w:type="dxa"/>
-              <w:right w:w="100.0" w:type="dxa"/>
-            </w:tcMar>
-            <w:vAlign w:val="top"/>
-          </w:tcPr>
-          <w:p>
-            <w:pPr>
-              <w:widowControl w:val="0"/>
-              <w:rPr/>
-            </w:pPr>
-            <w:r>
-              <w:rPr>
-                <w:rtl w:val="0"/>
-              </w:rPr>
-              <w:t xml:space="preserve">Not Done</w:t>
+              <w:jc w:val="center"/>
+              <w:rPr/>
+            </w:pPr>
+            <w:r>
+              <w:rPr>
+                <w:rtl w:val="0"/>
+              </w:rPr>
+            </w:r>
+          </w:p>
+        </w:tc>
+        <w:tc>
+          <w:tcPr>
+            <w:shd w:fill="auto" w:val="clear"/>
+            <w:tcMar>
+              <w:top w:w="100.0" w:type="dxa"/>
+              <w:left w:w="100.0" w:type="dxa"/>
+              <w:bottom w:w="100.0" w:type="dxa"/>
+              <w:right w:w="100.0" w:type="dxa"/>
+            </w:tcMar>
+            <w:vAlign w:val="top"/>
+          </w:tcPr>
+          <w:p>
+            <w:pPr>
+              <w:widowControl w:val="0"/>
+              <w:rPr/>
+            </w:pPr>
+            <w:r>
+              <w:rPr>
+                <w:rtl w:val="0"/>
+              </w:rPr>
             </w:r>
           </w:p>
         </w:tc>
@@ -5908,61 +5107,36 @@
           <w:p>
             <w:pPr>
               <w:widowControl w:val="0"/>
-              <w:rPr>
-                <w:b w:val="1"/>
-              </w:rPr>
-            </w:pPr>
-            <w:r>
-              <w:rPr>
-                <w:rtl w:val="0"/>
-              </w:rPr>
-            </w:r>
-          </w:p>
-        </w:tc>
-        <w:tc>
-          <w:tcPr>
-            <w:shd w:fill="auto" w:val="clear"/>
-            <w:tcMar>
-              <w:top w:w="100.0" w:type="dxa"/>
-              <w:left w:w="100.0" w:type="dxa"/>
-              <w:bottom w:w="100.0" w:type="dxa"/>
-              <w:right w:w="100.0" w:type="dxa"/>
-            </w:tcMar>
-            <w:vAlign w:val="top"/>
-          </w:tcPr>
-          <w:p>
-            <w:pPr>
-              <w:widowControl w:val="0"/>
-              <w:rPr/>
-            </w:pPr>
-            <w:r>
-              <w:rPr>
-                <w:rtl w:val="0"/>
-              </w:rPr>
-            </w:r>
-          </w:p>
-        </w:tc>
-        <w:tc>
-          <w:tcPr>
-            <w:shd w:fill="auto" w:val="clear"/>
-            <w:tcMar>
-              <w:top w:w="100.0" w:type="dxa"/>
-              <w:left w:w="100.0" w:type="dxa"/>
-              <w:bottom w:w="100.0" w:type="dxa"/>
-              <w:right w:w="100.0" w:type="dxa"/>
-            </w:tcMar>
-            <w:vAlign w:val="top"/>
-          </w:tcPr>
-          <w:p>
-            <w:pPr>
-              <w:widowControl w:val="0"/>
-              <w:rPr/>
-            </w:pPr>
-            <w:r>
-              <w:rPr>
-                <w:rtl w:val="0"/>
-              </w:rPr>
-              <w:t xml:space="preserve">Not Done</w:t>
+              <w:jc w:val="center"/>
+              <w:rPr/>
+            </w:pPr>
+            <w:r>
+              <w:rPr>
+                <w:rtl w:val="0"/>
+              </w:rPr>
+            </w:r>
+          </w:p>
+        </w:tc>
+        <w:tc>
+          <w:tcPr>
+            <w:shd w:fill="auto" w:val="clear"/>
+            <w:tcMar>
+              <w:top w:w="100.0" w:type="dxa"/>
+              <w:left w:w="100.0" w:type="dxa"/>
+              <w:bottom w:w="100.0" w:type="dxa"/>
+              <w:right w:w="100.0" w:type="dxa"/>
+            </w:tcMar>
+            <w:vAlign w:val="top"/>
+          </w:tcPr>
+          <w:p>
+            <w:pPr>
+              <w:widowControl w:val="0"/>
+              <w:rPr/>
+            </w:pPr>
+            <w:r>
+              <w:rPr>
+                <w:rtl w:val="0"/>
+              </w:rPr>
             </w:r>
           </w:p>
         </w:tc>
@@ -6010,61 +5184,36 @@
           <w:p>
             <w:pPr>
               <w:widowControl w:val="0"/>
-              <w:rPr>
-                <w:b w:val="1"/>
-              </w:rPr>
-            </w:pPr>
-            <w:r>
-              <w:rPr>
-                <w:rtl w:val="0"/>
-              </w:rPr>
-            </w:r>
-          </w:p>
-        </w:tc>
-        <w:tc>
-          <w:tcPr>
-            <w:shd w:fill="auto" w:val="clear"/>
-            <w:tcMar>
-              <w:top w:w="100.0" w:type="dxa"/>
-              <w:left w:w="100.0" w:type="dxa"/>
-              <w:bottom w:w="100.0" w:type="dxa"/>
-              <w:right w:w="100.0" w:type="dxa"/>
-            </w:tcMar>
-            <w:vAlign w:val="top"/>
-          </w:tcPr>
-          <w:p>
-            <w:pPr>
-              <w:widowControl w:val="0"/>
-              <w:rPr/>
-            </w:pPr>
-            <w:r>
-              <w:rPr>
-                <w:rtl w:val="0"/>
-              </w:rPr>
-            </w:r>
-          </w:p>
-        </w:tc>
-        <w:tc>
-          <w:tcPr>
-            <w:shd w:fill="auto" w:val="clear"/>
-            <w:tcMar>
-              <w:top w:w="100.0" w:type="dxa"/>
-              <w:left w:w="100.0" w:type="dxa"/>
-              <w:bottom w:w="100.0" w:type="dxa"/>
-              <w:right w:w="100.0" w:type="dxa"/>
-            </w:tcMar>
-            <w:vAlign w:val="top"/>
-          </w:tcPr>
-          <w:p>
-            <w:pPr>
-              <w:widowControl w:val="0"/>
-              <w:rPr/>
-            </w:pPr>
-            <w:r>
-              <w:rPr>
-                <w:rtl w:val="0"/>
-              </w:rPr>
-              <w:t xml:space="preserve">Not Done</w:t>
+              <w:jc w:val="center"/>
+              <w:rPr/>
+            </w:pPr>
+            <w:r>
+              <w:rPr>
+                <w:rtl w:val="0"/>
+              </w:rPr>
+            </w:r>
+          </w:p>
+        </w:tc>
+        <w:tc>
+          <w:tcPr>
+            <w:shd w:fill="auto" w:val="clear"/>
+            <w:tcMar>
+              <w:top w:w="100.0" w:type="dxa"/>
+              <w:left w:w="100.0" w:type="dxa"/>
+              <w:bottom w:w="100.0" w:type="dxa"/>
+              <w:right w:w="100.0" w:type="dxa"/>
+            </w:tcMar>
+            <w:vAlign w:val="top"/>
+          </w:tcPr>
+          <w:p>
+            <w:pPr>
+              <w:widowControl w:val="0"/>
+              <w:rPr/>
+            </w:pPr>
+            <w:r>
+              <w:rPr>
+                <w:rtl w:val="0"/>
+              </w:rPr>
             </w:r>
           </w:p>
         </w:tc>
@@ -6111,61 +5260,36 @@
           <w:p>
             <w:pPr>
               <w:widowControl w:val="0"/>
-              <w:rPr>
-                <w:b w:val="1"/>
-              </w:rPr>
-            </w:pPr>
-            <w:r>
-              <w:rPr>
-                <w:rtl w:val="0"/>
-              </w:rPr>
-            </w:r>
-          </w:p>
-        </w:tc>
-        <w:tc>
-          <w:tcPr>
-            <w:shd w:fill="auto" w:val="clear"/>
-            <w:tcMar>
-              <w:top w:w="100.0" w:type="dxa"/>
-              <w:left w:w="100.0" w:type="dxa"/>
-              <w:bottom w:w="100.0" w:type="dxa"/>
-              <w:right w:w="100.0" w:type="dxa"/>
-            </w:tcMar>
-            <w:vAlign w:val="top"/>
-          </w:tcPr>
-          <w:p>
-            <w:pPr>
-              <w:widowControl w:val="0"/>
-              <w:rPr/>
-            </w:pPr>
-            <w:r>
-              <w:rPr>
-                <w:rtl w:val="0"/>
-              </w:rPr>
-            </w:r>
-          </w:p>
-        </w:tc>
-        <w:tc>
-          <w:tcPr>
-            <w:shd w:fill="auto" w:val="clear"/>
-            <w:tcMar>
-              <w:top w:w="100.0" w:type="dxa"/>
-              <w:left w:w="100.0" w:type="dxa"/>
-              <w:bottom w:w="100.0" w:type="dxa"/>
-              <w:right w:w="100.0" w:type="dxa"/>
-            </w:tcMar>
-            <w:vAlign w:val="top"/>
-          </w:tcPr>
-          <w:p>
-            <w:pPr>
-              <w:widowControl w:val="0"/>
-              <w:rPr/>
-            </w:pPr>
-            <w:r>
-              <w:rPr>
-                <w:rtl w:val="0"/>
-              </w:rPr>
-              <w:t xml:space="preserve">Not Done</w:t>
+              <w:jc w:val="center"/>
+              <w:rPr/>
+            </w:pPr>
+            <w:r>
+              <w:rPr>
+                <w:rtl w:val="0"/>
+              </w:rPr>
+            </w:r>
+          </w:p>
+        </w:tc>
+        <w:tc>
+          <w:tcPr>
+            <w:shd w:fill="auto" w:val="clear"/>
+            <w:tcMar>
+              <w:top w:w="100.0" w:type="dxa"/>
+              <w:left w:w="100.0" w:type="dxa"/>
+              <w:bottom w:w="100.0" w:type="dxa"/>
+              <w:right w:w="100.0" w:type="dxa"/>
+            </w:tcMar>
+            <w:vAlign w:val="top"/>
+          </w:tcPr>
+          <w:p>
+            <w:pPr>
+              <w:widowControl w:val="0"/>
+              <w:rPr/>
+            </w:pPr>
+            <w:r>
+              <w:rPr>
+                <w:rtl w:val="0"/>
+              </w:rPr>
             </w:r>
           </w:p>
         </w:tc>
@@ -6213,61 +5337,36 @@
           <w:p>
             <w:pPr>
               <w:widowControl w:val="0"/>
-              <w:rPr>
-                <w:b w:val="1"/>
-              </w:rPr>
-            </w:pPr>
-            <w:r>
-              <w:rPr>
-                <w:rtl w:val="0"/>
-              </w:rPr>
-            </w:r>
-          </w:p>
-        </w:tc>
-        <w:tc>
-          <w:tcPr>
-            <w:shd w:fill="auto" w:val="clear"/>
-            <w:tcMar>
-              <w:top w:w="100.0" w:type="dxa"/>
-              <w:left w:w="100.0" w:type="dxa"/>
-              <w:bottom w:w="100.0" w:type="dxa"/>
-              <w:right w:w="100.0" w:type="dxa"/>
-            </w:tcMar>
-            <w:vAlign w:val="top"/>
-          </w:tcPr>
-          <w:p>
-            <w:pPr>
-              <w:widowControl w:val="0"/>
-              <w:rPr/>
-            </w:pPr>
-            <w:r>
-              <w:rPr>
-                <w:rtl w:val="0"/>
-              </w:rPr>
-            </w:r>
-          </w:p>
-        </w:tc>
-        <w:tc>
-          <w:tcPr>
-            <w:shd w:fill="auto" w:val="clear"/>
-            <w:tcMar>
-              <w:top w:w="100.0" w:type="dxa"/>
-              <w:left w:w="100.0" w:type="dxa"/>
-              <w:bottom w:w="100.0" w:type="dxa"/>
-              <w:right w:w="100.0" w:type="dxa"/>
-            </w:tcMar>
-            <w:vAlign w:val="top"/>
-          </w:tcPr>
-          <w:p>
-            <w:pPr>
-              <w:widowControl w:val="0"/>
-              <w:rPr/>
-            </w:pPr>
-            <w:r>
-              <w:rPr>
-                <w:rtl w:val="0"/>
-              </w:rPr>
-              <w:t xml:space="preserve">Not Done</w:t>
+              <w:jc w:val="center"/>
+              <w:rPr/>
+            </w:pPr>
+            <w:r>
+              <w:rPr>
+                <w:rtl w:val="0"/>
+              </w:rPr>
+            </w:r>
+          </w:p>
+        </w:tc>
+        <w:tc>
+          <w:tcPr>
+            <w:shd w:fill="auto" w:val="clear"/>
+            <w:tcMar>
+              <w:top w:w="100.0" w:type="dxa"/>
+              <w:left w:w="100.0" w:type="dxa"/>
+              <w:bottom w:w="100.0" w:type="dxa"/>
+              <w:right w:w="100.0" w:type="dxa"/>
+            </w:tcMar>
+            <w:vAlign w:val="top"/>
+          </w:tcPr>
+          <w:p>
+            <w:pPr>
+              <w:widowControl w:val="0"/>
+              <w:rPr/>
+            </w:pPr>
+            <w:r>
+              <w:rPr>
+                <w:rtl w:val="0"/>
+              </w:rPr>
             </w:r>
           </w:p>
         </w:tc>
@@ -6315,61 +5414,36 @@
           <w:p>
             <w:pPr>
               <w:widowControl w:val="0"/>
-              <w:rPr>
-                <w:b w:val="1"/>
-              </w:rPr>
-            </w:pPr>
-            <w:r>
-              <w:rPr>
-                <w:rtl w:val="0"/>
-              </w:rPr>
-            </w:r>
-          </w:p>
-        </w:tc>
-        <w:tc>
-          <w:tcPr>
-            <w:shd w:fill="auto" w:val="clear"/>
-            <w:tcMar>
-              <w:top w:w="100.0" w:type="dxa"/>
-              <w:left w:w="100.0" w:type="dxa"/>
-              <w:bottom w:w="100.0" w:type="dxa"/>
-              <w:right w:w="100.0" w:type="dxa"/>
-            </w:tcMar>
-            <w:vAlign w:val="top"/>
-          </w:tcPr>
-          <w:p>
-            <w:pPr>
-              <w:widowControl w:val="0"/>
-              <w:rPr/>
-            </w:pPr>
-            <w:r>
-              <w:rPr>
-                <w:rtl w:val="0"/>
-              </w:rPr>
-            </w:r>
-          </w:p>
-        </w:tc>
-        <w:tc>
-          <w:tcPr>
-            <w:shd w:fill="auto" w:val="clear"/>
-            <w:tcMar>
-              <w:top w:w="100.0" w:type="dxa"/>
-              <w:left w:w="100.0" w:type="dxa"/>
-              <w:bottom w:w="100.0" w:type="dxa"/>
-              <w:right w:w="100.0" w:type="dxa"/>
-            </w:tcMar>
-            <w:vAlign w:val="top"/>
-          </w:tcPr>
-          <w:p>
-            <w:pPr>
-              <w:widowControl w:val="0"/>
-              <w:rPr/>
-            </w:pPr>
-            <w:r>
-              <w:rPr>
-                <w:rtl w:val="0"/>
-              </w:rPr>
-              <w:t xml:space="preserve">Not Done</w:t>
+              <w:jc w:val="center"/>
+              <w:rPr/>
+            </w:pPr>
+            <w:r>
+              <w:rPr>
+                <w:rtl w:val="0"/>
+              </w:rPr>
+            </w:r>
+          </w:p>
+        </w:tc>
+        <w:tc>
+          <w:tcPr>
+            <w:shd w:fill="auto" w:val="clear"/>
+            <w:tcMar>
+              <w:top w:w="100.0" w:type="dxa"/>
+              <w:left w:w="100.0" w:type="dxa"/>
+              <w:bottom w:w="100.0" w:type="dxa"/>
+              <w:right w:w="100.0" w:type="dxa"/>
+            </w:tcMar>
+            <w:vAlign w:val="top"/>
+          </w:tcPr>
+          <w:p>
+            <w:pPr>
+              <w:widowControl w:val="0"/>
+              <w:rPr/>
+            </w:pPr>
+            <w:r>
+              <w:rPr>
+                <w:rtl w:val="0"/>
+              </w:rPr>
             </w:r>
           </w:p>
         </w:tc>
@@ -6417,61 +5491,36 @@
           <w:p>
             <w:pPr>
               <w:widowControl w:val="0"/>
-              <w:rPr>
-                <w:b w:val="1"/>
-              </w:rPr>
-            </w:pPr>
-            <w:r>
-              <w:rPr>
-                <w:rtl w:val="0"/>
-              </w:rPr>
-            </w:r>
-          </w:p>
-        </w:tc>
-        <w:tc>
-          <w:tcPr>
-            <w:shd w:fill="auto" w:val="clear"/>
-            <w:tcMar>
-              <w:top w:w="100.0" w:type="dxa"/>
-              <w:left w:w="100.0" w:type="dxa"/>
-              <w:bottom w:w="100.0" w:type="dxa"/>
-              <w:right w:w="100.0" w:type="dxa"/>
-            </w:tcMar>
-            <w:vAlign w:val="top"/>
-          </w:tcPr>
-          <w:p>
-            <w:pPr>
-              <w:widowControl w:val="0"/>
-              <w:rPr/>
-            </w:pPr>
-            <w:r>
-              <w:rPr>
-                <w:rtl w:val="0"/>
-              </w:rPr>
-            </w:r>
-          </w:p>
-        </w:tc>
-        <w:tc>
-          <w:tcPr>
-            <w:shd w:fill="auto" w:val="clear"/>
-            <w:tcMar>
-              <w:top w:w="100.0" w:type="dxa"/>
-              <w:left w:w="100.0" w:type="dxa"/>
-              <w:bottom w:w="100.0" w:type="dxa"/>
-              <w:right w:w="100.0" w:type="dxa"/>
-            </w:tcMar>
-            <w:vAlign w:val="top"/>
-          </w:tcPr>
-          <w:p>
-            <w:pPr>
-              <w:widowControl w:val="0"/>
-              <w:rPr/>
-            </w:pPr>
-            <w:r>
-              <w:rPr>
-                <w:rtl w:val="0"/>
-              </w:rPr>
-              <w:t xml:space="preserve">Not Done</w:t>
+              <w:jc w:val="center"/>
+              <w:rPr/>
+            </w:pPr>
+            <w:r>
+              <w:rPr>
+                <w:rtl w:val="0"/>
+              </w:rPr>
+            </w:r>
+          </w:p>
+        </w:tc>
+        <w:tc>
+          <w:tcPr>
+            <w:shd w:fill="auto" w:val="clear"/>
+            <w:tcMar>
+              <w:top w:w="100.0" w:type="dxa"/>
+              <w:left w:w="100.0" w:type="dxa"/>
+              <w:bottom w:w="100.0" w:type="dxa"/>
+              <w:right w:w="100.0" w:type="dxa"/>
+            </w:tcMar>
+            <w:vAlign w:val="top"/>
+          </w:tcPr>
+          <w:p>
+            <w:pPr>
+              <w:widowControl w:val="0"/>
+              <w:rPr/>
+            </w:pPr>
+            <w:r>
+              <w:rPr>
+                <w:rtl w:val="0"/>
+              </w:rPr>
             </w:r>
           </w:p>
         </w:tc>
@@ -6519,61 +5568,36 @@
           <w:p>
             <w:pPr>
               <w:widowControl w:val="0"/>
-              <w:rPr>
-                <w:b w:val="1"/>
-              </w:rPr>
-            </w:pPr>
-            <w:r>
-              <w:rPr>
-                <w:rtl w:val="0"/>
-              </w:rPr>
-            </w:r>
-          </w:p>
-        </w:tc>
-        <w:tc>
-          <w:tcPr>
-            <w:shd w:fill="auto" w:val="clear"/>
-            <w:tcMar>
-              <w:top w:w="100.0" w:type="dxa"/>
-              <w:left w:w="100.0" w:type="dxa"/>
-              <w:bottom w:w="100.0" w:type="dxa"/>
-              <w:right w:w="100.0" w:type="dxa"/>
-            </w:tcMar>
-            <w:vAlign w:val="top"/>
-          </w:tcPr>
-          <w:p>
-            <w:pPr>
-              <w:widowControl w:val="0"/>
-              <w:rPr/>
-            </w:pPr>
-            <w:r>
-              <w:rPr>
-                <w:rtl w:val="0"/>
-              </w:rPr>
-            </w:r>
-          </w:p>
-        </w:tc>
-        <w:tc>
-          <w:tcPr>
-            <w:shd w:fill="auto" w:val="clear"/>
-            <w:tcMar>
-              <w:top w:w="100.0" w:type="dxa"/>
-              <w:left w:w="100.0" w:type="dxa"/>
-              <w:bottom w:w="100.0" w:type="dxa"/>
-              <w:right w:w="100.0" w:type="dxa"/>
-            </w:tcMar>
-            <w:vAlign w:val="top"/>
-          </w:tcPr>
-          <w:p>
-            <w:pPr>
-              <w:widowControl w:val="0"/>
-              <w:rPr/>
-            </w:pPr>
-            <w:r>
-              <w:rPr>
-                <w:rtl w:val="0"/>
-              </w:rPr>
-              <w:t xml:space="preserve">Not Done</w:t>
+              <w:jc w:val="center"/>
+              <w:rPr/>
+            </w:pPr>
+            <w:r>
+              <w:rPr>
+                <w:rtl w:val="0"/>
+              </w:rPr>
+            </w:r>
+          </w:p>
+        </w:tc>
+        <w:tc>
+          <w:tcPr>
+            <w:shd w:fill="auto" w:val="clear"/>
+            <w:tcMar>
+              <w:top w:w="100.0" w:type="dxa"/>
+              <w:left w:w="100.0" w:type="dxa"/>
+              <w:bottom w:w="100.0" w:type="dxa"/>
+              <w:right w:w="100.0" w:type="dxa"/>
+            </w:tcMar>
+            <w:vAlign w:val="top"/>
+          </w:tcPr>
+          <w:p>
+            <w:pPr>
+              <w:widowControl w:val="0"/>
+              <w:rPr/>
+            </w:pPr>
+            <w:r>
+              <w:rPr>
+                <w:rtl w:val="0"/>
+              </w:rPr>
             </w:r>
           </w:p>
         </w:tc>
@@ -6621,61 +5645,36 @@
           <w:p>
             <w:pPr>
               <w:widowControl w:val="0"/>
-              <w:rPr>
-                <w:b w:val="1"/>
-              </w:rPr>
-            </w:pPr>
-            <w:r>
-              <w:rPr>
-                <w:rtl w:val="0"/>
-              </w:rPr>
-            </w:r>
-          </w:p>
-        </w:tc>
-        <w:tc>
-          <w:tcPr>
-            <w:shd w:fill="auto" w:val="clear"/>
-            <w:tcMar>
-              <w:top w:w="100.0" w:type="dxa"/>
-              <w:left w:w="100.0" w:type="dxa"/>
-              <w:bottom w:w="100.0" w:type="dxa"/>
-              <w:right w:w="100.0" w:type="dxa"/>
-            </w:tcMar>
-            <w:vAlign w:val="top"/>
-          </w:tcPr>
-          <w:p>
-            <w:pPr>
-              <w:widowControl w:val="0"/>
-              <w:rPr/>
-            </w:pPr>
-            <w:r>
-              <w:rPr>
-                <w:rtl w:val="0"/>
-              </w:rPr>
-            </w:r>
-          </w:p>
-        </w:tc>
-        <w:tc>
-          <w:tcPr>
-            <w:shd w:fill="auto" w:val="clear"/>
-            <w:tcMar>
-              <w:top w:w="100.0" w:type="dxa"/>
-              <w:left w:w="100.0" w:type="dxa"/>
-              <w:bottom w:w="100.0" w:type="dxa"/>
-              <w:right w:w="100.0" w:type="dxa"/>
-            </w:tcMar>
-            <w:vAlign w:val="top"/>
-          </w:tcPr>
-          <w:p>
-            <w:pPr>
-              <w:widowControl w:val="0"/>
-              <w:rPr/>
-            </w:pPr>
-            <w:r>
-              <w:rPr>
-                <w:rtl w:val="0"/>
-              </w:rPr>
-              <w:t xml:space="preserve">Not Done</w:t>
+              <w:jc w:val="center"/>
+              <w:rPr/>
+            </w:pPr>
+            <w:r>
+              <w:rPr>
+                <w:rtl w:val="0"/>
+              </w:rPr>
+            </w:r>
+          </w:p>
+        </w:tc>
+        <w:tc>
+          <w:tcPr>
+            <w:shd w:fill="auto" w:val="clear"/>
+            <w:tcMar>
+              <w:top w:w="100.0" w:type="dxa"/>
+              <w:left w:w="100.0" w:type="dxa"/>
+              <w:bottom w:w="100.0" w:type="dxa"/>
+              <w:right w:w="100.0" w:type="dxa"/>
+            </w:tcMar>
+            <w:vAlign w:val="top"/>
+          </w:tcPr>
+          <w:p>
+            <w:pPr>
+              <w:widowControl w:val="0"/>
+              <w:rPr/>
+            </w:pPr>
+            <w:r>
+              <w:rPr>
+                <w:rtl w:val="0"/>
+              </w:rPr>
             </w:r>
           </w:p>
         </w:tc>
@@ -6723,61 +5722,36 @@
           <w:p>
             <w:pPr>
               <w:widowControl w:val="0"/>
-              <w:rPr>
-                <w:b w:val="1"/>
-              </w:rPr>
-            </w:pPr>
-            <w:r>
-              <w:rPr>
-                <w:rtl w:val="0"/>
-              </w:rPr>
-            </w:r>
-          </w:p>
-        </w:tc>
-        <w:tc>
-          <w:tcPr>
-            <w:shd w:fill="auto" w:val="clear"/>
-            <w:tcMar>
-              <w:top w:w="100.0" w:type="dxa"/>
-              <w:left w:w="100.0" w:type="dxa"/>
-              <w:bottom w:w="100.0" w:type="dxa"/>
-              <w:right w:w="100.0" w:type="dxa"/>
-            </w:tcMar>
-            <w:vAlign w:val="top"/>
-          </w:tcPr>
-          <w:p>
-            <w:pPr>
-              <w:widowControl w:val="0"/>
-              <w:rPr/>
-            </w:pPr>
-            <w:r>
-              <w:rPr>
-                <w:rtl w:val="0"/>
-              </w:rPr>
-            </w:r>
-          </w:p>
-        </w:tc>
-        <w:tc>
-          <w:tcPr>
-            <w:shd w:fill="auto" w:val="clear"/>
-            <w:tcMar>
-              <w:top w:w="100.0" w:type="dxa"/>
-              <w:left w:w="100.0" w:type="dxa"/>
-              <w:bottom w:w="100.0" w:type="dxa"/>
-              <w:right w:w="100.0" w:type="dxa"/>
-            </w:tcMar>
-            <w:vAlign w:val="top"/>
-          </w:tcPr>
-          <w:p>
-            <w:pPr>
-              <w:widowControl w:val="0"/>
-              <w:rPr/>
-            </w:pPr>
-            <w:r>
-              <w:rPr>
-                <w:rtl w:val="0"/>
-              </w:rPr>
-              <w:t xml:space="preserve">Not Done</w:t>
+              <w:jc w:val="center"/>
+              <w:rPr/>
+            </w:pPr>
+            <w:r>
+              <w:rPr>
+                <w:rtl w:val="0"/>
+              </w:rPr>
+            </w:r>
+          </w:p>
+        </w:tc>
+        <w:tc>
+          <w:tcPr>
+            <w:shd w:fill="auto" w:val="clear"/>
+            <w:tcMar>
+              <w:top w:w="100.0" w:type="dxa"/>
+              <w:left w:w="100.0" w:type="dxa"/>
+              <w:bottom w:w="100.0" w:type="dxa"/>
+              <w:right w:w="100.0" w:type="dxa"/>
+            </w:tcMar>
+            <w:vAlign w:val="top"/>
+          </w:tcPr>
+          <w:p>
+            <w:pPr>
+              <w:widowControl w:val="0"/>
+              <w:rPr/>
+            </w:pPr>
+            <w:r>
+              <w:rPr>
+                <w:rtl w:val="0"/>
+              </w:rPr>
             </w:r>
           </w:p>
         </w:tc>
@@ -6824,61 +5798,36 @@
           <w:p>
             <w:pPr>
               <w:widowControl w:val="0"/>
-              <w:rPr>
-                <w:b w:val="1"/>
-              </w:rPr>
-            </w:pPr>
-            <w:r>
-              <w:rPr>
-                <w:rtl w:val="0"/>
-              </w:rPr>
-            </w:r>
-          </w:p>
-        </w:tc>
-        <w:tc>
-          <w:tcPr>
-            <w:shd w:fill="auto" w:val="clear"/>
-            <w:tcMar>
-              <w:top w:w="100.0" w:type="dxa"/>
-              <w:left w:w="100.0" w:type="dxa"/>
-              <w:bottom w:w="100.0" w:type="dxa"/>
-              <w:right w:w="100.0" w:type="dxa"/>
-            </w:tcMar>
-            <w:vAlign w:val="top"/>
-          </w:tcPr>
-          <w:p>
-            <w:pPr>
-              <w:widowControl w:val="0"/>
-              <w:rPr/>
-            </w:pPr>
-            <w:r>
-              <w:rPr>
-                <w:rtl w:val="0"/>
-              </w:rPr>
-            </w:r>
-          </w:p>
-        </w:tc>
-        <w:tc>
-          <w:tcPr>
-            <w:shd w:fill="auto" w:val="clear"/>
-            <w:tcMar>
-              <w:top w:w="100.0" w:type="dxa"/>
-              <w:left w:w="100.0" w:type="dxa"/>
-              <w:bottom w:w="100.0" w:type="dxa"/>
-              <w:right w:w="100.0" w:type="dxa"/>
-            </w:tcMar>
-            <w:vAlign w:val="top"/>
-          </w:tcPr>
-          <w:p>
-            <w:pPr>
-              <w:widowControl w:val="0"/>
-              <w:rPr/>
-            </w:pPr>
-            <w:r>
-              <w:rPr>
-                <w:rtl w:val="0"/>
-              </w:rPr>
-              <w:t xml:space="preserve">Not Done</w:t>
+              <w:jc w:val="center"/>
+              <w:rPr/>
+            </w:pPr>
+            <w:r>
+              <w:rPr>
+                <w:rtl w:val="0"/>
+              </w:rPr>
+            </w:r>
+          </w:p>
+        </w:tc>
+        <w:tc>
+          <w:tcPr>
+            <w:shd w:fill="auto" w:val="clear"/>
+            <w:tcMar>
+              <w:top w:w="100.0" w:type="dxa"/>
+              <w:left w:w="100.0" w:type="dxa"/>
+              <w:bottom w:w="100.0" w:type="dxa"/>
+              <w:right w:w="100.0" w:type="dxa"/>
+            </w:tcMar>
+            <w:vAlign w:val="top"/>
+          </w:tcPr>
+          <w:p>
+            <w:pPr>
+              <w:widowControl w:val="0"/>
+              <w:rPr/>
+            </w:pPr>
+            <w:r>
+              <w:rPr>
+                <w:rtl w:val="0"/>
+              </w:rPr>
             </w:r>
           </w:p>
         </w:tc>

</xml_diff>

<commit_message>
updated system requirements/hardware specs
</commit_message>
<xml_diff>
--- a/WeCare_Requirements.docx
+++ b/WeCare_Requirements.docx
@@ -163,12 +163,12 @@
           <wp:inline distB="0" distT="0" distL="0" distR="0">
             <wp:extent cx="3471863" cy="1982885"/>
             <wp:effectExtent b="0" l="0" r="0" t="0"/>
-            <wp:docPr descr="image1.png" id="1" name="image2.png"/>
+            <wp:docPr descr="image1.png" id="1" name="image1.png"/>
             <a:graphic>
               <a:graphicData uri="http://schemas.openxmlformats.org/drawingml/2006/picture">
                 <pic:pic>
                   <pic:nvPicPr>
-                    <pic:cNvPr descr="image1.png" id="0" name="image2.png"/>
+                    <pic:cNvPr descr="image1.png" id="0" name="image1.png"/>
                     <pic:cNvPicPr preferRelativeResize="0"/>
                   </pic:nvPicPr>
                   <pic:blipFill>
@@ -595,12 +595,12 @@
           <wp:inline distB="114300" distT="114300" distL="114300" distR="114300">
             <wp:extent cx="3743325" cy="4165235"/>
             <wp:effectExtent b="0" l="0" r="0" t="0"/>
-            <wp:docPr id="2" name="image1.png"/>
+            <wp:docPr id="2" name="image2.png"/>
             <a:graphic>
               <a:graphicData uri="http://schemas.openxmlformats.org/drawingml/2006/picture">
                 <pic:pic>
                   <pic:nvPicPr>
-                    <pic:cNvPr id="0" name="image1.png"/>
+                    <pic:cNvPr id="0" name="image2.png"/>
                     <pic:cNvPicPr preferRelativeResize="0"/>
                   </pic:nvPicPr>
                   <pic:blipFill>
@@ -687,7 +687,20 @@
           <w:color w:val="000000"/>
           <w:rtl w:val="0"/>
         </w:rPr>
-        <w:t xml:space="preserve">We will be hosting the Apache Tomcat server on a desktop PC. The specifications are listed below:</w:t>
+        <w:t xml:space="preserve">We will be hosting the Apache Tomcat server on a MacBook </w:t>
+      </w:r>
+      <w:r>
+        <w:rPr>
+          <w:rtl w:val="0"/>
+        </w:rPr>
+        <w:t xml:space="preserve">laptop</w:t>
+      </w:r>
+      <w:r>
+        <w:rPr>
+          <w:color w:val="000000"/>
+          <w:rtl w:val="0"/>
+        </w:rPr>
+        <w:t xml:space="preserve">. The specifications are listed below:</w:t>
       </w:r>
     </w:p>
     <w:p>
@@ -833,16 +846,13 @@
                 <w:between w:color="000000" w:space="0" w:sz="0" w:val="none"/>
               </w:pBdr>
               <w:spacing w:line="276" w:lineRule="auto"/>
-              <w:rPr>
-                <w:color w:val="000000"/>
-              </w:rPr>
-            </w:pPr>
-            <w:r>
-              <w:rPr>
-                <w:color w:val="000000"/>
-                <w:rtl w:val="0"/>
-              </w:rPr>
-              <w:t xml:space="preserve">AMD Ryzen 5 1400 Quad-Core Processor (8 CPUs), ~3.2 GHz</w:t>
+              <w:rPr/>
+            </w:pPr>
+            <w:r>
+              <w:rPr>
+                <w:rtl w:val="0"/>
+              </w:rPr>
+              <w:t xml:space="preserve">2 GHz Intel Core i5</w:t>
             </w:r>
           </w:p>
         </w:tc>
@@ -866,10 +876,14 @@
             </w:pPr>
             <w:r>
               <w:rPr>
-                <w:color w:val="000000"/>
-                <w:rtl w:val="0"/>
-              </w:rPr>
-              <w:t xml:space="preserve">Memory</w:t>
+                <w:rtl w:val="0"/>
+              </w:rPr>
+              <w:t xml:space="preserve">Number of Processors</w:t>
+            </w:r>
+            <w:r>
+              <w:rPr>
+                <w:rtl w:val="0"/>
+              </w:rPr>
             </w:r>
           </w:p>
         </w:tc>
@@ -885,16 +899,13 @@
                 <w:between w:color="000000" w:space="0" w:sz="0" w:val="none"/>
               </w:pBdr>
               <w:spacing w:line="276" w:lineRule="auto"/>
-              <w:rPr>
-                <w:color w:val="000000"/>
-              </w:rPr>
-            </w:pPr>
-            <w:r>
-              <w:rPr>
-                <w:color w:val="000000"/>
-                <w:rtl w:val="0"/>
-              </w:rPr>
-              <w:t xml:space="preserve">12288MB (12GB) DDR4 2400 MHz</w:t>
+              <w:rPr/>
+            </w:pPr>
+            <w:r>
+              <w:rPr>
+                <w:rtl w:val="0"/>
+              </w:rPr>
+              <w:t xml:space="preserve">1</w:t>
             </w:r>
           </w:p>
         </w:tc>
@@ -921,7 +932,7 @@
                 <w:color w:val="000000"/>
                 <w:rtl w:val="0"/>
               </w:rPr>
-              <w:t xml:space="preserve">Operating System</w:t>
+              <w:t xml:space="preserve">Memory</w:t>
             </w:r>
           </w:p>
         </w:tc>
@@ -937,16 +948,13 @@
                 <w:between w:color="000000" w:space="0" w:sz="0" w:val="none"/>
               </w:pBdr>
               <w:spacing w:line="276" w:lineRule="auto"/>
-              <w:rPr>
-                <w:color w:val="000000"/>
-              </w:rPr>
-            </w:pPr>
-            <w:r>
-              <w:rPr>
-                <w:color w:val="000000"/>
-                <w:rtl w:val="0"/>
-              </w:rPr>
-              <w:t xml:space="preserve">Windows 10 Home 64-bit</w:t>
+              <w:rPr/>
+            </w:pPr>
+            <w:r>
+              <w:rPr>
+                <w:rtl w:val="0"/>
+              </w:rPr>
+              <w:t xml:space="preserve">8 GB 1867 MHz LPDDR3</w:t>
             </w:r>
           </w:p>
         </w:tc>
@@ -973,7 +981,7 @@
                 <w:color w:val="000000"/>
                 <w:rtl w:val="0"/>
               </w:rPr>
-              <w:t xml:space="preserve">Systems Manufacturer</w:t>
+              <w:t xml:space="preserve">Operating System</w:t>
             </w:r>
           </w:p>
         </w:tc>
@@ -995,166 +1003,14 @@
             </w:pPr>
             <w:r>
               <w:rPr>
-                <w:color w:val="000000"/>
-                <w:rtl w:val="0"/>
-              </w:rPr>
-              <w:t xml:space="preserve">Micro-Star International Co., Ltd</w:t>
-            </w:r>
-          </w:p>
-        </w:tc>
-      </w:tr>
-      <w:tr>
-        <w:tc>
-          <w:tcPr/>
-          <w:p>
-            <w:pPr>
-              <w:pBdr>
-                <w:top w:color="000000" w:space="0" w:sz="0" w:val="none"/>
-                <w:left w:color="000000" w:space="0" w:sz="0" w:val="none"/>
-                <w:bottom w:color="000000" w:space="0" w:sz="0" w:val="none"/>
-                <w:right w:color="000000" w:space="0" w:sz="0" w:val="none"/>
-                <w:between w:color="000000" w:space="0" w:sz="0" w:val="none"/>
-              </w:pBdr>
-              <w:spacing w:line="276" w:lineRule="auto"/>
-              <w:rPr>
-                <w:color w:val="000000"/>
-              </w:rPr>
-            </w:pPr>
-            <w:r>
-              <w:rPr>
-                <w:color w:val="000000"/>
-                <w:rtl w:val="0"/>
-              </w:rPr>
-              <w:t xml:space="preserve">Download Speed</w:t>
-            </w:r>
-          </w:p>
-        </w:tc>
-        <w:tc>
-          <w:tcPr/>
-          <w:p>
-            <w:pPr>
-              <w:pBdr>
-                <w:top w:color="000000" w:space="0" w:sz="0" w:val="none"/>
-                <w:left w:color="000000" w:space="0" w:sz="0" w:val="none"/>
-                <w:bottom w:color="000000" w:space="0" w:sz="0" w:val="none"/>
-                <w:right w:color="000000" w:space="0" w:sz="0" w:val="none"/>
-                <w:between w:color="000000" w:space="0" w:sz="0" w:val="none"/>
-              </w:pBdr>
-              <w:spacing w:line="276" w:lineRule="auto"/>
-              <w:rPr>
-                <w:color w:val="000000"/>
-              </w:rPr>
-            </w:pPr>
-            <w:r>
-              <w:rPr>
-                <w:color w:val="000000"/>
-                <w:rtl w:val="0"/>
-              </w:rPr>
-              <w:t xml:space="preserve">298.70 Mb/s</w:t>
-            </w:r>
-          </w:p>
-        </w:tc>
-      </w:tr>
-      <w:tr>
-        <w:tc>
-          <w:tcPr/>
-          <w:p>
-            <w:pPr>
-              <w:pBdr>
-                <w:top w:color="000000" w:space="0" w:sz="0" w:val="none"/>
-                <w:left w:color="000000" w:space="0" w:sz="0" w:val="none"/>
-                <w:bottom w:color="000000" w:space="0" w:sz="0" w:val="none"/>
-                <w:right w:color="000000" w:space="0" w:sz="0" w:val="none"/>
-                <w:between w:color="000000" w:space="0" w:sz="0" w:val="none"/>
-              </w:pBdr>
-              <w:spacing w:line="276" w:lineRule="auto"/>
-              <w:rPr>
-                <w:color w:val="000000"/>
-              </w:rPr>
-            </w:pPr>
-            <w:r>
-              <w:rPr>
-                <w:color w:val="000000"/>
-                <w:rtl w:val="0"/>
-              </w:rPr>
-              <w:t xml:space="preserve">Upload Speed</w:t>
-            </w:r>
-          </w:p>
-        </w:tc>
-        <w:tc>
-          <w:tcPr/>
-          <w:p>
-            <w:pPr>
-              <w:pBdr>
-                <w:top w:color="000000" w:space="0" w:sz="0" w:val="none"/>
-                <w:left w:color="000000" w:space="0" w:sz="0" w:val="none"/>
-                <w:bottom w:color="000000" w:space="0" w:sz="0" w:val="none"/>
-                <w:right w:color="000000" w:space="0" w:sz="0" w:val="none"/>
-                <w:between w:color="000000" w:space="0" w:sz="0" w:val="none"/>
-              </w:pBdr>
-              <w:spacing w:line="276" w:lineRule="auto"/>
-              <w:rPr>
-                <w:color w:val="000000"/>
-              </w:rPr>
-            </w:pPr>
-            <w:r>
-              <w:rPr>
-                <w:color w:val="000000"/>
-                <w:rtl w:val="0"/>
-              </w:rPr>
-              <w:t xml:space="preserve">11.87 Mb/s</w:t>
-            </w:r>
-          </w:p>
-        </w:tc>
-      </w:tr>
-      <w:tr>
-        <w:tc>
-          <w:tcPr/>
-          <w:p>
-            <w:pPr>
-              <w:pBdr>
-                <w:top w:color="000000" w:space="0" w:sz="0" w:val="none"/>
-                <w:left w:color="000000" w:space="0" w:sz="0" w:val="none"/>
-                <w:bottom w:color="000000" w:space="0" w:sz="0" w:val="none"/>
-                <w:right w:color="000000" w:space="0" w:sz="0" w:val="none"/>
-                <w:between w:color="000000" w:space="0" w:sz="0" w:val="none"/>
-              </w:pBdr>
-              <w:spacing w:line="276" w:lineRule="auto"/>
-              <w:rPr>
-                <w:color w:val="000000"/>
-              </w:rPr>
-            </w:pPr>
-            <w:r>
-              <w:rPr>
-                <w:color w:val="000000"/>
-                <w:rtl w:val="0"/>
-              </w:rPr>
-              <w:t xml:space="preserve">Ping</w:t>
-            </w:r>
-          </w:p>
-        </w:tc>
-        <w:tc>
-          <w:tcPr/>
-          <w:p>
-            <w:pPr>
-              <w:pBdr>
-                <w:top w:color="000000" w:space="0" w:sz="0" w:val="none"/>
-                <w:left w:color="000000" w:space="0" w:sz="0" w:val="none"/>
-                <w:bottom w:color="000000" w:space="0" w:sz="0" w:val="none"/>
-                <w:right w:color="000000" w:space="0" w:sz="0" w:val="none"/>
-                <w:between w:color="000000" w:space="0" w:sz="0" w:val="none"/>
-              </w:pBdr>
-              <w:spacing w:line="276" w:lineRule="auto"/>
-              <w:rPr>
-                <w:color w:val="000000"/>
-              </w:rPr>
-            </w:pPr>
-            <w:r>
-              <w:rPr>
-                <w:color w:val="000000"/>
-                <w:rtl w:val="0"/>
-              </w:rPr>
-              <w:t xml:space="preserve">10 ms</w:t>
+                <w:rtl w:val="0"/>
+              </w:rPr>
+              <w:t xml:space="preserve">macOS Mojave (10.14.5)</w:t>
+            </w:r>
+            <w:r>
+              <w:rPr>
+                <w:rtl w:val="0"/>
+              </w:rPr>
             </w:r>
           </w:p>
         </w:tc>
@@ -1170,7 +1026,7 @@
           <w:szCs w:val="24"/>
         </w:rPr>
       </w:pPr>
-      <w:bookmarkStart w:colFirst="0" w:colLast="0" w:name="_3dy6vkm" w:id="6"/>
+      <w:bookmarkStart w:colFirst="0" w:colLast="0" w:name="_665yfwy76iz" w:id="6"/>
       <w:bookmarkEnd w:id="6"/>
       <w:r>
         <w:rPr>
@@ -1183,7 +1039,7 @@
         <w:pStyle w:val="Heading2"/>
         <w:rPr/>
       </w:pPr>
-      <w:bookmarkStart w:colFirst="0" w:colLast="0" w:name="_1t3h5sf" w:id="7"/>
+      <w:bookmarkStart w:colFirst="0" w:colLast="0" w:name="_dfrjbrir6dpt" w:id="7"/>
       <w:bookmarkEnd w:id="7"/>
       <w:r>
         <w:rPr>

</xml_diff>

<commit_message>
Redid and added to most of the admin requirements.
</commit_message>
<xml_diff>
--- a/WeCare_Requirements.docx
+++ b/WeCare_Requirements.docx
@@ -1,6 +1,6 @@
 
 <file path=word/document.xml><?xml version="1.0" encoding="utf-8"?>
-<w:document xmlns:wpc="http://schemas.microsoft.com/office/word/2010/wordprocessingCanvas" xmlns:mo="http://schemas.microsoft.com/office/mac/office/2008/main" xmlns:mc="http://schemas.openxmlformats.org/markup-compatibility/2006" xmlns:mv="urn:schemas-microsoft-com:mac:vml" xmlns:o="urn:schemas-microsoft-com:office:office" xmlns:r="http://schemas.openxmlformats.org/officeDocument/2006/relationships" xmlns:m="http://schemas.openxmlformats.org/officeDocument/2006/math" xmlns:v="urn:schemas-microsoft-com:vml" xmlns:wp14="http://schemas.microsoft.com/office/word/2010/wordprocessingDrawing" xmlns:wp="http://schemas.openxmlformats.org/drawingml/2006/wordprocessingDrawing" xmlns:w10="urn:schemas-microsoft-com:office:word" xmlns:w="http://schemas.openxmlformats.org/wordprocessingml/2006/main" xmlns:w14="http://schemas.microsoft.com/office/word/2010/wordml" xmlns:w15="http://schemas.microsoft.com/office/word/2012/wordml" xmlns:wpg="http://schemas.microsoft.com/office/word/2010/wordprocessingGroup" xmlns:wpi="http://schemas.microsoft.com/office/word/2010/wordprocessingInk" xmlns:wne="http://schemas.microsoft.com/office/word/2006/wordml" xmlns:wps="http://schemas.microsoft.com/office/word/2010/wordprocessingShape" mc:Ignorable="w14 w15 wp14">
+<w:document xmlns:wpc="http://schemas.microsoft.com/office/word/2010/wordprocessingCanvas" xmlns:cx="http://schemas.microsoft.com/office/drawing/2014/chartex" xmlns:cx1="http://schemas.microsoft.com/office/drawing/2015/9/8/chartex" xmlns:cx2="http://schemas.microsoft.com/office/drawing/2015/10/21/chartex" xmlns:cx3="http://schemas.microsoft.com/office/drawing/2016/5/9/chartex" xmlns:cx4="http://schemas.microsoft.com/office/drawing/2016/5/10/chartex" xmlns:cx5="http://schemas.microsoft.com/office/drawing/2016/5/11/chartex" xmlns:cx6="http://schemas.microsoft.com/office/drawing/2016/5/12/chartex" xmlns:cx7="http://schemas.microsoft.com/office/drawing/2016/5/13/chartex" xmlns:cx8="http://schemas.microsoft.com/office/drawing/2016/5/14/chartex" xmlns:mc="http://schemas.openxmlformats.org/markup-compatibility/2006" xmlns:aink="http://schemas.microsoft.com/office/drawing/2016/ink" xmlns:am3d="http://schemas.microsoft.com/office/drawing/2017/model3d" xmlns:o="urn:schemas-microsoft-com:office:office" xmlns:r="http://schemas.openxmlformats.org/officeDocument/2006/relationships" xmlns:m="http://schemas.openxmlformats.org/officeDocument/2006/math" xmlns:v="urn:schemas-microsoft-com:vml" xmlns:wp14="http://schemas.microsoft.com/office/word/2010/wordprocessingDrawing" xmlns:wp="http://schemas.openxmlformats.org/drawingml/2006/wordprocessingDrawing" xmlns:w10="urn:schemas-microsoft-com:office:word" xmlns:w="http://schemas.openxmlformats.org/wordprocessingml/2006/main" xmlns:w14="http://schemas.microsoft.com/office/word/2010/wordml" xmlns:w15="http://schemas.microsoft.com/office/word/2012/wordml" xmlns:w16cid="http://schemas.microsoft.com/office/word/2016/wordml/cid" xmlns:w16se="http://schemas.microsoft.com/office/word/2015/wordml/symex" xmlns:wpg="http://schemas.microsoft.com/office/word/2010/wordprocessingGroup" xmlns:wpi="http://schemas.microsoft.com/office/word/2010/wordprocessingInk" xmlns:wne="http://schemas.microsoft.com/office/word/2006/wordml" xmlns:wps="http://schemas.microsoft.com/office/word/2010/wordprocessingShape" mc:Ignorable="w14 w15 w16se w16cid wp14">
   <w:background w:color="FFFFFF"/>
   <w:body>
     <w:p>
@@ -34,7 +34,6 @@
           <w:szCs w:val="40"/>
         </w:rPr>
       </w:pPr>
-      <w:proofErr w:type="spellStart"/>
       <w:r>
         <w:rPr>
           <w:rFonts w:ascii="Georgia" w:eastAsia="Georgia" w:hAnsi="Georgia" w:cs="Georgia"/>
@@ -42,17 +41,7 @@
           <w:sz w:val="40"/>
           <w:szCs w:val="40"/>
         </w:rPr>
-        <w:t>WeCare</w:t>
-      </w:r>
-      <w:proofErr w:type="spellEnd"/>
-      <w:r>
-        <w:rPr>
-          <w:rFonts w:ascii="Georgia" w:eastAsia="Georgia" w:hAnsi="Georgia" w:cs="Georgia"/>
-          <w:b/>
-          <w:sz w:val="40"/>
-          <w:szCs w:val="40"/>
-        </w:rPr>
-        <w:t xml:space="preserve"> Hospital Management System</w:t>
+        <w:t>WeCare Hospital Management System</w:t>
       </w:r>
     </w:p>
     <w:p>
@@ -387,18 +376,8 @@
           <w:sz w:val="28"/>
           <w:szCs w:val="28"/>
         </w:rPr>
-        <w:t xml:space="preserve">Team #19: Nicholas Hsiao, Huynh Phan, Diana </w:t>
+        <w:t>Team #19: Nicholas Hsiao, Huynh Phan, Diana Sok</w:t>
       </w:r>
-      <w:proofErr w:type="spellStart"/>
-      <w:r>
-        <w:rPr>
-          <w:color w:val="000000"/>
-          <w:sz w:val="28"/>
-          <w:szCs w:val="28"/>
-        </w:rPr>
-        <w:t>Sok</w:t>
-      </w:r>
-      <w:proofErr w:type="spellEnd"/>
     </w:p>
     <w:p>
       <w:pPr>
@@ -515,19 +494,7 @@
         <w:rPr>
           <w:color w:val="000000"/>
         </w:rPr>
-        <w:t>For this database application project, we will be developing a hospital management system with both user and administrative functions. Users (patients) will be able to register as a new user and fill in a medical profile or continue as a registered user an</w:t>
-      </w:r>
-      <w:r>
-        <w:rPr>
-          <w:color w:val="000000"/>
-        </w:rPr>
-        <w:t>d have access to their medical profile and appointments. Users will also be able to schedule and update appointments. Administrators (doctors and nurses) will have read and write access patient medical records and be able to confirm, view and update all up</w:t>
-      </w:r>
-      <w:r>
-        <w:rPr>
-          <w:color w:val="000000"/>
-        </w:rPr>
-        <w:t xml:space="preserve">coming appointments. This project will be a great opportunity to build a real-world full stack application. </w:t>
+        <w:t xml:space="preserve">For this database application project, we will be developing a hospital management system with both user and administrative functions. Users (patients) will be able to register as a new user and fill in a medical profile or continue as a registered user and have access to their medical profile and appointments. Users will also be able to schedule and update appointments. Administrators (doctors and nurses) will have read and write access patient medical records and be able to confirm, view and update all upcoming appointments. This project will be a great opportunity to build a real-world full stack application. </w:t>
       </w:r>
     </w:p>
     <w:p>
@@ -576,44 +543,16 @@
         <w:rPr>
           <w:color w:val="000000"/>
         </w:rPr>
-        <w:t xml:space="preserve"> below. For client </w:t>
-      </w:r>
-      <w:proofErr w:type="gramStart"/>
-      <w:r>
-        <w:rPr>
-          <w:color w:val="000000"/>
-        </w:rPr>
-        <w:t>browser</w:t>
-      </w:r>
-      <w:proofErr w:type="gramEnd"/>
-      <w:r>
-        <w:rPr>
-          <w:color w:val="000000"/>
-        </w:rPr>
-        <w:t xml:space="preserve"> we will be using Google</w:t>
-      </w:r>
-      <w:r>
-        <w:rPr>
-          <w:color w:val="000000"/>
-        </w:rPr>
-        <w:t xml:space="preserve"> Chrome. The front-end and user interface will be built using JavaScript and</w:t>
+        <w:t xml:space="preserve"> below. For client browser we will be using Google Chrome. The front-end and user interface will be built using JavaScript and</w:t>
       </w:r>
       <w:r>
         <w:t xml:space="preserve"> </w:t>
       </w:r>
-      <w:proofErr w:type="spellStart"/>
       <w:r>
         <w:rPr>
           <w:color w:val="000000"/>
         </w:rPr>
-        <w:t>ReactJS</w:t>
-      </w:r>
-      <w:proofErr w:type="spellEnd"/>
-      <w:r>
-        <w:rPr>
-          <w:color w:val="000000"/>
-        </w:rPr>
-        <w:t xml:space="preserve"> as the framework. Our project will use Apache Tom</w:t>
+        <w:t>ReactJS as the framework. Our project will use Apache Tom</w:t>
       </w:r>
       <w:r>
         <w:t xml:space="preserve">cat </w:t>
@@ -1022,13 +961,8 @@
                 <w:color w:val="000000"/>
               </w:rPr>
             </w:pPr>
-            <w:proofErr w:type="spellStart"/>
-            <w:r>
-              <w:t>macOS</w:t>
-            </w:r>
-            <w:proofErr w:type="spellEnd"/>
-            <w:r>
-              <w:t xml:space="preserve"> Mojave (10.14.5)</w:t>
+            <w:r>
+              <w:t>macOS Mojave (10.14.5)</w:t>
             </w:r>
           </w:p>
         </w:tc>
@@ -1917,7 +1851,7 @@
             <w:tcW w:w="2835" w:type="dxa"/>
             <w:tcBorders>
               <w:top w:val="single" w:sz="8" w:space="0" w:color="FFFFFF"/>
-              <w:bottom w:val="single" w:sz="8" w:space="0" w:color="FFFFFF"/>
+              <w:bottom w:val="single" w:sz="8" w:space="0" w:color="000000"/>
             </w:tcBorders>
             <w:shd w:val="clear" w:color="auto" w:fill="auto"/>
             <w:tcMar>
@@ -1998,7 +1932,7 @@
           <w:tcPr>
             <w:tcW w:w="2835" w:type="dxa"/>
             <w:tcBorders>
-              <w:bottom w:val="single" w:sz="8" w:space="0" w:color="FFFFFF"/>
+              <w:bottom w:val="nil"/>
             </w:tcBorders>
             <w:shd w:val="clear" w:color="auto" w:fill="auto"/>
             <w:tcMar>
@@ -2014,7 +1948,13 @@
               <w:jc w:val="center"/>
             </w:pPr>
             <w:r>
-              <w:t>Schedule appointments</w:t>
+              <w:t>Schedu</w:t>
+            </w:r>
+            <w:r>
+              <w:t>le</w:t>
+            </w:r>
+            <w:r>
+              <w:t xml:space="preserve"> appointments</w:t>
             </w:r>
           </w:p>
         </w:tc>
@@ -2085,6 +2025,7 @@
           <w:tcPr>
             <w:tcW w:w="2835" w:type="dxa"/>
             <w:tcBorders>
+              <w:top w:val="nil"/>
               <w:bottom w:val="single" w:sz="8" w:space="0" w:color="FFFFFF"/>
             </w:tcBorders>
             <w:shd w:val="clear" w:color="auto" w:fill="auto"/>
@@ -2255,6 +2196,7 @@
             <w:tcW w:w="2835" w:type="dxa"/>
             <w:tcBorders>
               <w:top w:val="single" w:sz="8" w:space="0" w:color="FFFFFF"/>
+              <w:bottom w:val="nil"/>
             </w:tcBorders>
             <w:shd w:val="clear" w:color="auto" w:fill="auto"/>
             <w:tcMar>
@@ -2331,7 +2273,7 @@
           <w:tcPr>
             <w:tcW w:w="2835" w:type="dxa"/>
             <w:tcBorders>
-              <w:top w:val="single" w:sz="8" w:space="0" w:color="FFFFFF"/>
+              <w:top w:val="nil"/>
             </w:tcBorders>
             <w:shd w:val="clear" w:color="auto" w:fill="auto"/>
             <w:tcMar>
@@ -3182,41 +3124,7 @@
               <w:rPr>
                 <w:shd w:val="clear" w:color="auto" w:fill="FFE599"/>
               </w:rPr>
-              <w:t>[per</w:t>
-            </w:r>
-            <w:r>
-              <w:rPr>
-                <w:shd w:val="clear" w:color="auto" w:fill="FFE599"/>
-              </w:rPr>
-              <w:t>haps</w:t>
-            </w:r>
-            <w:proofErr w:type="gramStart"/>
-            <w:r>
-              <w:rPr>
-                <w:shd w:val="clear" w:color="auto" w:fill="FFE599"/>
-              </w:rPr>
-              <w:t>] ??!???!??</w:t>
-            </w:r>
-            <w:proofErr w:type="gramEnd"/>
-            <w:r>
-              <w:rPr>
-                <w:shd w:val="clear" w:color="auto" w:fill="FFE599"/>
-              </w:rPr>
-              <w:t xml:space="preserve"> Penalize appointment changes done [this time frame] before the appointment</w:t>
-            </w:r>
-            <w:proofErr w:type="gramStart"/>
-            <w:r>
-              <w:rPr>
-                <w:shd w:val="clear" w:color="auto" w:fill="FFE599"/>
-              </w:rPr>
-              <w:t>. ???!??</w:t>
-            </w:r>
-            <w:proofErr w:type="gramEnd"/>
-            <w:r>
-              <w:rPr>
-                <w:shd w:val="clear" w:color="auto" w:fill="FFE599"/>
-              </w:rPr>
-              <w:t xml:space="preserve"> [perhaps]</w:t>
+              <w:t>[perhaps] ??!???!?? Penalize appointment changes done [this time frame] before the appointment. ???!?? [perhaps]</w:t>
             </w:r>
           </w:p>
         </w:tc>
@@ -3285,6 +3193,9 @@
         <w:tc>
           <w:tcPr>
             <w:tcW w:w="2865" w:type="dxa"/>
+            <w:tcBorders>
+              <w:bottom w:val="single" w:sz="8" w:space="0" w:color="000000"/>
+            </w:tcBorders>
             <w:shd w:val="clear" w:color="auto" w:fill="1C4587"/>
             <w:tcMar>
               <w:top w:w="100" w:type="dxa"/>
@@ -3375,7 +3286,7 @@
           <w:tcPr>
             <w:tcW w:w="2865" w:type="dxa"/>
             <w:tcBorders>
-              <w:bottom w:val="single" w:sz="8" w:space="0" w:color="FFFFFF"/>
+              <w:bottom w:val="nil"/>
             </w:tcBorders>
             <w:shd w:val="clear" w:color="auto" w:fill="auto"/>
             <w:tcMar>
@@ -3440,15 +3351,87 @@
               <w:widowControl w:val="0"/>
             </w:pPr>
             <w:r>
-              <w:t xml:space="preserve">Reception: </w:t>
-            </w:r>
-          </w:p>
-          <w:p>
-            <w:pPr>
-              <w:widowControl w:val="0"/>
-            </w:pPr>
-            <w:r>
-              <w:t>Name, Employee ID, Password, Department</w:t>
+              <w:t xml:space="preserve">Allow </w:t>
+            </w:r>
+            <w:r>
+              <w:t>administrator to register and create an account</w:t>
+            </w:r>
+            <w:r>
+              <w:t xml:space="preserve"> upon </w:t>
+            </w:r>
+            <w:r>
+              <w:t>providing their Employee ID</w:t>
+            </w:r>
+          </w:p>
+        </w:tc>
+      </w:tr>
+      <w:tr>
+        <w:trPr>
+          <w:jc w:val="center"/>
+        </w:trPr>
+        <w:tc>
+          <w:tcPr>
+            <w:tcW w:w="2865" w:type="dxa"/>
+            <w:tcBorders>
+              <w:top w:val="nil"/>
+              <w:bottom w:val="single" w:sz="8" w:space="0" w:color="FFFFFF"/>
+            </w:tcBorders>
+            <w:shd w:val="clear" w:color="auto" w:fill="auto"/>
+            <w:tcMar>
+              <w:top w:w="100" w:type="dxa"/>
+              <w:left w:w="100" w:type="dxa"/>
+              <w:bottom w:w="100" w:type="dxa"/>
+              <w:right w:w="100" w:type="dxa"/>
+            </w:tcMar>
+          </w:tcPr>
+          <w:p>
+            <w:pPr>
+              <w:widowControl w:val="0"/>
+              <w:jc w:val="center"/>
+            </w:pPr>
+          </w:p>
+        </w:tc>
+        <w:tc>
+          <w:tcPr>
+            <w:tcW w:w="735" w:type="dxa"/>
+            <w:shd w:val="clear" w:color="auto" w:fill="auto"/>
+            <w:tcMar>
+              <w:top w:w="100" w:type="dxa"/>
+              <w:left w:w="100" w:type="dxa"/>
+              <w:bottom w:w="100" w:type="dxa"/>
+              <w:right w:w="100" w:type="dxa"/>
+            </w:tcMar>
+          </w:tcPr>
+          <w:p>
+            <w:pPr>
+              <w:widowControl w:val="0"/>
+              <w:jc w:val="center"/>
+            </w:pPr>
+            <w:r>
+              <w:t>2A</w:t>
+            </w:r>
+          </w:p>
+        </w:tc>
+        <w:tc>
+          <w:tcPr>
+            <w:tcW w:w="5940" w:type="dxa"/>
+            <w:shd w:val="clear" w:color="auto" w:fill="auto"/>
+            <w:tcMar>
+              <w:top w:w="100" w:type="dxa"/>
+              <w:left w:w="100" w:type="dxa"/>
+              <w:bottom w:w="100" w:type="dxa"/>
+              <w:right w:w="100" w:type="dxa"/>
+            </w:tcMar>
+          </w:tcPr>
+          <w:p>
+            <w:pPr>
+              <w:widowControl w:val="0"/>
+            </w:pPr>
+            <w:r>
+              <w:t xml:space="preserve">The Employee ID must be </w:t>
+            </w:r>
+            <w:r>
+              <w:t>9 digits long</w:t>
             </w:r>
           </w:p>
         </w:tc>
@@ -3499,7 +3482,10 @@
               <w:jc w:val="center"/>
             </w:pPr>
             <w:r>
-              <w:t>2A</w:t>
+              <w:t>3</w:t>
+            </w:r>
+            <w:r>
+              <w:t>A</w:t>
             </w:r>
           </w:p>
         </w:tc>
@@ -3519,15 +3505,34 @@
               <w:widowControl w:val="0"/>
             </w:pPr>
             <w:r>
-              <w:t xml:space="preserve">Nurse: </w:t>
-            </w:r>
-          </w:p>
-          <w:p>
-            <w:pPr>
-              <w:widowControl w:val="0"/>
-            </w:pPr>
-            <w:r>
-              <w:t>Name, Employee ID, Password, Department</w:t>
+              <w:t xml:space="preserve">Allow administrators to </w:t>
+            </w:r>
+            <w:r>
+              <w:t xml:space="preserve">provide </w:t>
+            </w:r>
+            <w:r>
+              <w:t xml:space="preserve">their </w:t>
+            </w:r>
+            <w:r>
+              <w:t xml:space="preserve">first and last </w:t>
+            </w:r>
+            <w:r>
+              <w:t xml:space="preserve">name, </w:t>
+            </w:r>
+            <w:r>
+              <w:t>pick a</w:t>
+            </w:r>
+            <w:r>
+              <w:t xml:space="preserve"> department, </w:t>
+            </w:r>
+            <w:r>
+              <w:t xml:space="preserve">and </w:t>
+            </w:r>
+            <w:r>
+              <w:t xml:space="preserve">create a </w:t>
+            </w:r>
+            <w:r>
+              <w:t>password</w:t>
             </w:r>
           </w:p>
         </w:tc>
@@ -3576,7 +3581,10 @@
               <w:jc w:val="center"/>
             </w:pPr>
             <w:r>
-              <w:t>3A</w:t>
+              <w:t>4</w:t>
+            </w:r>
+            <w:r>
+              <w:t>A</w:t>
             </w:r>
           </w:p>
         </w:tc>
@@ -3596,15 +3604,52 @@
               <w:widowControl w:val="0"/>
             </w:pPr>
             <w:r>
-              <w:t xml:space="preserve">Doctor: </w:t>
-            </w:r>
-          </w:p>
-          <w:p>
-            <w:pPr>
-              <w:widowControl w:val="0"/>
-            </w:pPr>
-            <w:r>
-              <w:t>Name, Employee ID, Department, Password, Specialization</w:t>
+              <w:t xml:space="preserve">Upon creation, </w:t>
+            </w:r>
+            <w:r>
+              <w:t>a generated</w:t>
+            </w:r>
+            <w:r>
+              <w:t xml:space="preserve"> work email </w:t>
+            </w:r>
+            <w:r>
+              <w:t xml:space="preserve">will be provided </w:t>
+            </w:r>
+            <w:r>
+              <w:t>from the information</w:t>
+            </w:r>
+            <w:r>
+              <w:t xml:space="preserve"> and added to the profile</w:t>
+            </w:r>
+            <w:r>
+              <w:t xml:space="preserve"> </w:t>
+            </w:r>
+            <w:r>
+              <w:rPr>
+                <w:highlight w:val="yellow"/>
+              </w:rPr>
+              <w:t>(</w:t>
+            </w:r>
+            <w:hyperlink r:id="rId9" w:history="1">
+              <w:r>
+                <w:rPr>
+                  <w:rStyle w:val="Hyperlink"/>
+                  <w:highlight w:val="yellow"/>
+                </w:rPr>
+                <w:t>NAME@kaiser.org</w:t>
+              </w:r>
+            </w:hyperlink>
+            <w:r>
+              <w:rPr>
+                <w:highlight w:val="yellow"/>
+              </w:rPr>
+              <w:t xml:space="preserve"> </w:t>
+            </w:r>
+            <w:r>
+              <w:rPr>
+                <w:highlight w:val="yellow"/>
+              </w:rPr>
+              <w:t>example)</w:t>
             </w:r>
           </w:p>
         </w:tc>
@@ -3660,7 +3705,10 @@
               <w:jc w:val="center"/>
             </w:pPr>
             <w:r>
-              <w:t>4A</w:t>
+              <w:t>5</w:t>
+            </w:r>
+            <w:r>
+              <w:t>A</w:t>
             </w:r>
           </w:p>
         </w:tc>
@@ -3680,15 +3728,19 @@
               <w:widowControl w:val="0"/>
             </w:pPr>
             <w:r>
-              <w:t xml:space="preserve">Reception: </w:t>
-            </w:r>
-          </w:p>
-          <w:p>
-            <w:pPr>
-              <w:widowControl w:val="0"/>
-            </w:pPr>
-            <w:r>
-              <w:t>Employee ID, Password</w:t>
+              <w:t>Enable</w:t>
+            </w:r>
+            <w:bookmarkStart w:id="8" w:name="_GoBack"/>
+            <w:bookmarkEnd w:id="8"/>
+            <w:r>
+              <w:t xml:space="preserve"> </w:t>
+            </w:r>
+            <w:r>
+              <w:t xml:space="preserve">administrators to log in upon providing their </w:t>
+            </w:r>
+            <w:r>
+              <w:lastRenderedPageBreak/>
+              <w:t>Employee ID and password</w:t>
             </w:r>
           </w:p>
         </w:tc>
@@ -3719,7 +3771,6 @@
                 <w:b/>
               </w:rPr>
             </w:pPr>
-            <w:bookmarkStart w:id="8" w:name="_GoBack"/>
           </w:p>
         </w:tc>
         <w:tc>
@@ -3739,7 +3790,10 @@
               <w:jc w:val="center"/>
             </w:pPr>
             <w:r>
-              <w:t>5A</w:t>
+              <w:t>6</w:t>
+            </w:r>
+            <w:r>
+              <w:t>A</w:t>
             </w:r>
           </w:p>
         </w:tc>
@@ -3759,93 +3813,7 @@
               <w:widowControl w:val="0"/>
             </w:pPr>
             <w:r>
-              <w:t xml:space="preserve">Nurse: </w:t>
-            </w:r>
-          </w:p>
-          <w:p>
-            <w:pPr>
-              <w:widowControl w:val="0"/>
-            </w:pPr>
-            <w:r>
-              <w:t>Employee ID, Password</w:t>
-            </w:r>
-          </w:p>
-        </w:tc>
-      </w:tr>
-      <w:bookmarkEnd w:id="8"/>
-      <w:tr>
-        <w:trPr>
-          <w:jc w:val="center"/>
-        </w:trPr>
-        <w:tc>
-          <w:tcPr>
-            <w:tcW w:w="2865" w:type="dxa"/>
-            <w:tcBorders>
-              <w:top w:val="single" w:sz="8" w:space="0" w:color="FFFFFF"/>
-            </w:tcBorders>
-            <w:shd w:val="clear" w:color="auto" w:fill="auto"/>
-            <w:tcMar>
-              <w:top w:w="100" w:type="dxa"/>
-              <w:left w:w="100" w:type="dxa"/>
-              <w:bottom w:w="100" w:type="dxa"/>
-              <w:right w:w="100" w:type="dxa"/>
-            </w:tcMar>
-          </w:tcPr>
-          <w:p>
-            <w:pPr>
-              <w:widowControl w:val="0"/>
-              <w:rPr>
-                <w:b/>
-              </w:rPr>
-            </w:pPr>
-          </w:p>
-        </w:tc>
-        <w:tc>
-          <w:tcPr>
-            <w:tcW w:w="735" w:type="dxa"/>
-            <w:shd w:val="clear" w:color="auto" w:fill="auto"/>
-            <w:tcMar>
-              <w:top w:w="100" w:type="dxa"/>
-              <w:left w:w="100" w:type="dxa"/>
-              <w:bottom w:w="100" w:type="dxa"/>
-              <w:right w:w="100" w:type="dxa"/>
-            </w:tcMar>
-          </w:tcPr>
-          <w:p>
-            <w:pPr>
-              <w:widowControl w:val="0"/>
-              <w:jc w:val="center"/>
-            </w:pPr>
-            <w:r>
-              <w:t>6A</w:t>
-            </w:r>
-          </w:p>
-        </w:tc>
-        <w:tc>
-          <w:tcPr>
-            <w:tcW w:w="5940" w:type="dxa"/>
-            <w:shd w:val="clear" w:color="auto" w:fill="auto"/>
-            <w:tcMar>
-              <w:top w:w="100" w:type="dxa"/>
-              <w:left w:w="100" w:type="dxa"/>
-              <w:bottom w:w="100" w:type="dxa"/>
-              <w:right w:w="100" w:type="dxa"/>
-            </w:tcMar>
-          </w:tcPr>
-          <w:p>
-            <w:pPr>
-              <w:widowControl w:val="0"/>
-            </w:pPr>
-            <w:r>
-              <w:t xml:space="preserve">Doctor: </w:t>
-            </w:r>
-          </w:p>
-          <w:p>
-            <w:pPr>
-              <w:widowControl w:val="0"/>
-            </w:pPr>
-            <w:r>
-              <w:t>Employee ID, Password</w:t>
+              <w:t>Allow administrators to log out of their account</w:t>
             </w:r>
           </w:p>
         </w:tc>
@@ -3858,7 +3826,7 @@
           <w:tcPr>
             <w:tcW w:w="2865" w:type="dxa"/>
             <w:tcBorders>
-              <w:bottom w:val="single" w:sz="8" w:space="0" w:color="FFFFFF"/>
+              <w:top w:val="single" w:sz="8" w:space="0" w:color="FFFFFF"/>
             </w:tcBorders>
             <w:shd w:val="clear" w:color="auto" w:fill="auto"/>
             <w:tcMar>
@@ -3871,16 +3839,9 @@
           <w:p>
             <w:pPr>
               <w:widowControl w:val="0"/>
-              <w:jc w:val="center"/>
-            </w:pPr>
-            <w:r>
-              <w:t>Access medical profiles</w:t>
-            </w:r>
-          </w:p>
-          <w:p>
-            <w:pPr>
-              <w:widowControl w:val="0"/>
-              <w:jc w:val="center"/>
+              <w:rPr>
+                <w:b/>
+              </w:rPr>
             </w:pPr>
           </w:p>
         </w:tc>
@@ -3901,7 +3862,10 @@
               <w:jc w:val="center"/>
             </w:pPr>
             <w:r>
-              <w:t>7A</w:t>
+              <w:t>7</w:t>
+            </w:r>
+            <w:r>
+              <w:t>A</w:t>
             </w:r>
           </w:p>
         </w:tc>
@@ -3921,28 +3885,19 @@
               <w:widowControl w:val="0"/>
             </w:pPr>
             <w:r>
-              <w:t xml:space="preserve">Reception: </w:t>
-            </w:r>
-          </w:p>
-          <w:p>
-            <w:pPr>
-              <w:widowControl w:val="0"/>
-            </w:pPr>
-            <w:r>
-              <w:t>They will have access to all patient profiles, with appointment write privileges only, while the patient information remains read-only.</w:t>
-            </w:r>
-          </w:p>
-          <w:p>
-            <w:pPr>
-              <w:widowControl w:val="0"/>
-            </w:pPr>
-          </w:p>
-          <w:p>
-            <w:pPr>
-              <w:widowControl w:val="0"/>
-            </w:pPr>
-            <w:r>
-              <w:t>They will have read access to doctor and nurse profiles, with full read and write access of their schedules.</w:t>
+              <w:t xml:space="preserve">Enable administrators to </w:t>
+            </w:r>
+            <w:r>
+              <w:t>submit a support ticket to change their password</w:t>
+            </w:r>
+            <w:r>
+              <w:t xml:space="preserve"> </w:t>
+            </w:r>
+            <w:r>
+              <w:rPr>
+                <w:highlight w:val="yellow"/>
+              </w:rPr>
+              <w:t>(WE CAN JUST SIMULATE THIS AND CHANGE THE PASSWORD AFTER)</w:t>
             </w:r>
           </w:p>
         </w:tc>
@@ -3955,7 +3910,6 @@
           <w:tcPr>
             <w:tcW w:w="2865" w:type="dxa"/>
             <w:tcBorders>
-              <w:top w:val="single" w:sz="8" w:space="0" w:color="FFFFFF"/>
               <w:bottom w:val="single" w:sz="8" w:space="0" w:color="FFFFFF"/>
             </w:tcBorders>
             <w:shd w:val="clear" w:color="auto" w:fill="auto"/>
@@ -3969,6 +3923,16 @@
           <w:p>
             <w:pPr>
               <w:widowControl w:val="0"/>
+              <w:jc w:val="center"/>
+            </w:pPr>
+            <w:r>
+              <w:t>Access medical profiles</w:t>
+            </w:r>
+          </w:p>
+          <w:p>
+            <w:pPr>
+              <w:widowControl w:val="0"/>
+              <w:jc w:val="center"/>
             </w:pPr>
           </w:p>
         </w:tc>
@@ -3989,7 +3953,10 @@
               <w:jc w:val="center"/>
             </w:pPr>
             <w:r>
-              <w:t>8A</w:t>
+              <w:t>8</w:t>
+            </w:r>
+            <w:r>
+              <w:t>A</w:t>
             </w:r>
           </w:p>
         </w:tc>
@@ -4009,20 +3976,7 @@
               <w:widowControl w:val="0"/>
             </w:pPr>
             <w:r>
-              <w:t>Nurse: They will have access to all patient profiles, with full read and write permissions</w:t>
-            </w:r>
-          </w:p>
-          <w:p>
-            <w:pPr>
-              <w:widowControl w:val="0"/>
-            </w:pPr>
-          </w:p>
-          <w:p>
-            <w:pPr>
-              <w:widowControl w:val="0"/>
-            </w:pPr>
-            <w:r>
-              <w:t>They will have access to their own department’s doctors and nurses’ profiles</w:t>
+              <w:t>Administrators will be allowed to view all patient profiles</w:t>
             </w:r>
           </w:p>
         </w:tc>
@@ -4036,6 +3990,7 @@
             <w:tcW w:w="2865" w:type="dxa"/>
             <w:tcBorders>
               <w:top w:val="single" w:sz="8" w:space="0" w:color="FFFFFF"/>
+              <w:bottom w:val="single" w:sz="8" w:space="0" w:color="FFFFFF"/>
             </w:tcBorders>
             <w:shd w:val="clear" w:color="auto" w:fill="auto"/>
             <w:tcMar>
@@ -4048,7 +4003,6 @@
           <w:p>
             <w:pPr>
               <w:widowControl w:val="0"/>
-              <w:jc w:val="center"/>
             </w:pPr>
           </w:p>
         </w:tc>
@@ -4069,7 +4023,10 @@
               <w:jc w:val="center"/>
             </w:pPr>
             <w:r>
-              <w:t>9A</w:t>
+              <w:t>9</w:t>
+            </w:r>
+            <w:r>
+              <w:t>A</w:t>
             </w:r>
           </w:p>
         </w:tc>
@@ -4089,33 +4046,19 @@
               <w:widowControl w:val="0"/>
             </w:pPr>
             <w:r>
-              <w:t>Doctor: They will have access to all patient profiles, with full read and write permissions</w:t>
-            </w:r>
-          </w:p>
-          <w:p>
-            <w:pPr>
-              <w:widowControl w:val="0"/>
-            </w:pPr>
-          </w:p>
-          <w:p>
-            <w:pPr>
-              <w:widowControl w:val="0"/>
-            </w:pPr>
-            <w:r>
-              <w:t>They will have read access to their own department’s nurses.</w:t>
-            </w:r>
-          </w:p>
-          <w:p>
-            <w:pPr>
-              <w:widowControl w:val="0"/>
-            </w:pPr>
-          </w:p>
-          <w:p>
-            <w:pPr>
-              <w:widowControl w:val="0"/>
-            </w:pPr>
-            <w:r>
-              <w:t>They will have read access to the entire system’s doctors</w:t>
+              <w:t>Administrators will be allowed to</w:t>
+            </w:r>
+            <w:r>
+              <w:t xml:space="preserve"> </w:t>
+            </w:r>
+            <w:r>
+              <w:t>add to</w:t>
+            </w:r>
+            <w:r>
+              <w:t xml:space="preserve"> the medical history of</w:t>
+            </w:r>
+            <w:r>
+              <w:t xml:space="preserve"> a patient profile</w:t>
             </w:r>
           </w:p>
         </w:tc>
@@ -4128,6 +4071,7 @@
           <w:tcPr>
             <w:tcW w:w="2865" w:type="dxa"/>
             <w:tcBorders>
+              <w:top w:val="single" w:sz="8" w:space="0" w:color="FFFFFF"/>
               <w:bottom w:val="single" w:sz="8" w:space="0" w:color="FFFFFF"/>
             </w:tcBorders>
             <w:shd w:val="clear" w:color="auto" w:fill="auto"/>
@@ -4141,11 +4085,7 @@
           <w:p>
             <w:pPr>
               <w:widowControl w:val="0"/>
-              <w:jc w:val="center"/>
-            </w:pPr>
-            <w:r>
-              <w:t>View/Update appointments</w:t>
-            </w:r>
+            </w:pPr>
           </w:p>
         </w:tc>
         <w:tc>
@@ -4165,7 +4105,10 @@
               <w:jc w:val="center"/>
             </w:pPr>
             <w:r>
-              <w:t>10A</w:t>
+              <w:t>10</w:t>
+            </w:r>
+            <w:r>
+              <w:t>A</w:t>
             </w:r>
           </w:p>
         </w:tc>
@@ -4184,10 +4127,8 @@
             <w:pPr>
               <w:widowControl w:val="0"/>
             </w:pPr>
-            <w:bookmarkStart w:id="9" w:name="_4d34og8" w:colFirst="0" w:colLast="0"/>
-            <w:bookmarkEnd w:id="9"/>
-            <w:r>
-              <w:t xml:space="preserve">Allow user to view upcoming appointments. </w:t>
+            <w:r>
+              <w:t>Administrators will be allowed to view updates to a patient profile given by the patient</w:t>
             </w:r>
           </w:p>
         </w:tc>
@@ -4201,7 +4142,7 @@
             <w:tcW w:w="2865" w:type="dxa"/>
             <w:tcBorders>
               <w:top w:val="single" w:sz="8" w:space="0" w:color="FFFFFF"/>
-              <w:bottom w:val="single" w:sz="8" w:space="0" w:color="FFFFFF"/>
+              <w:bottom w:val="nil"/>
             </w:tcBorders>
             <w:shd w:val="clear" w:color="auto" w:fill="auto"/>
             <w:tcMar>
@@ -4235,7 +4176,13 @@
               <w:jc w:val="center"/>
             </w:pPr>
             <w:r>
-              <w:t>11A</w:t>
+              <w:t>1</w:t>
+            </w:r>
+            <w:r>
+              <w:t>1</w:t>
+            </w:r>
+            <w:r>
+              <w:t>A</w:t>
             </w:r>
           </w:p>
         </w:tc>
@@ -4255,7 +4202,7 @@
               <w:widowControl w:val="0"/>
             </w:pPr>
             <w:r>
-              <w:t>Allow user to view past appointments.</w:t>
+              <w:t>Administrators will be allowed to view all employee profiles</w:t>
             </w:r>
           </w:p>
         </w:tc>
@@ -4268,8 +4215,8 @@
           <w:tcPr>
             <w:tcW w:w="2865" w:type="dxa"/>
             <w:tcBorders>
-              <w:top w:val="single" w:sz="8" w:space="0" w:color="FFFFFF"/>
-              <w:bottom w:val="single" w:sz="8" w:space="0" w:color="FFFFFF"/>
+              <w:top w:val="nil"/>
+              <w:bottom w:val="nil"/>
             </w:tcBorders>
             <w:shd w:val="clear" w:color="auto" w:fill="auto"/>
             <w:tcMar>
@@ -4303,7 +4250,13 @@
               <w:jc w:val="center"/>
             </w:pPr>
             <w:r>
-              <w:t>12A</w:t>
+              <w:t>1</w:t>
+            </w:r>
+            <w:r>
+              <w:t>2</w:t>
+            </w:r>
+            <w:r>
+              <w:t>A</w:t>
             </w:r>
           </w:p>
         </w:tc>
@@ -4323,7 +4276,73 @@
               <w:widowControl w:val="0"/>
             </w:pPr>
             <w:r>
-              <w:t>Allow user to cancel an appointment.</w:t>
+              <w:rPr>
+                <w:highlight w:val="cyan"/>
+              </w:rPr>
+              <w:t>Administ</w:t>
+            </w:r>
+            <w:r>
+              <w:rPr>
+                <w:highlight w:val="cyan"/>
+              </w:rPr>
+              <w:t xml:space="preserve">rators will be allowed to </w:t>
+            </w:r>
+            <w:r>
+              <w:rPr>
+                <w:highlight w:val="cyan"/>
+              </w:rPr>
+              <w:t>provide</w:t>
+            </w:r>
+            <w:r>
+              <w:rPr>
+                <w:highlight w:val="cyan"/>
+              </w:rPr>
+              <w:t xml:space="preserve"> </w:t>
+            </w:r>
+            <w:r>
+              <w:rPr>
+                <w:highlight w:val="cyan"/>
+              </w:rPr>
+              <w:t xml:space="preserve">their own </w:t>
+            </w:r>
+            <w:r>
+              <w:rPr>
+                <w:highlight w:val="cyan"/>
+              </w:rPr>
+              <w:t xml:space="preserve">hours of </w:t>
+            </w:r>
+            <w:r>
+              <w:rPr>
+                <w:highlight w:val="cyan"/>
+              </w:rPr>
+              <w:t xml:space="preserve">restricted </w:t>
+            </w:r>
+            <w:r>
+              <w:rPr>
+                <w:highlight w:val="cyan"/>
+              </w:rPr>
+              <w:t>availability</w:t>
+            </w:r>
+            <w:r>
+              <w:t xml:space="preserve"> I think it belongs here </w:t>
+            </w:r>
+            <w:r>
+              <w:rPr>
+                <mc:AlternateContent>
+                  <mc:Choice Requires="w16se"/>
+                  <mc:Fallback>
+                    <w:rFonts w:ascii="Segoe UI Emoji" w:eastAsia="Segoe UI Emoji" w:hAnsi="Segoe UI Emoji" w:cs="Segoe UI Emoji"/>
+                  </mc:Fallback>
+                </mc:AlternateContent>
+              </w:rPr>
+              <mc:AlternateContent>
+                <mc:Choice Requires="w16se">
+                  <w16se:symEx w16se:font="Segoe UI Emoji" w16se:char="1F60A"/>
+                </mc:Choice>
+                <mc:Fallback>
+                  <w:t>😊</w:t>
+                </mc:Fallback>
+              </mc:AlternateContent>
             </w:r>
           </w:p>
         </w:tc>
@@ -4336,8 +4355,8 @@
           <w:tcPr>
             <w:tcW w:w="2865" w:type="dxa"/>
             <w:tcBorders>
-              <w:top w:val="single" w:sz="8" w:space="0" w:color="FFFFFF"/>
-              <w:bottom w:val="single" w:sz="8" w:space="0" w:color="FFFFFF"/>
+              <w:top w:val="nil"/>
+              <w:bottom w:val="nil"/>
             </w:tcBorders>
             <w:shd w:val="clear" w:color="auto" w:fill="auto"/>
             <w:tcMar>
@@ -4371,7 +4390,13 @@
               <w:jc w:val="center"/>
             </w:pPr>
             <w:r>
-              <w:t>13A</w:t>
+              <w:t>1</w:t>
+            </w:r>
+            <w:r>
+              <w:t>3</w:t>
+            </w:r>
+            <w:r>
+              <w:t>A</w:t>
             </w:r>
           </w:p>
         </w:tc>
@@ -4391,7 +4416,28 @@
               <w:widowControl w:val="0"/>
             </w:pPr>
             <w:r>
-              <w:t>Allow user to specify chunks of time that cannot be scheduled.</w:t>
+              <w:t xml:space="preserve">Administrators will be allowed to </w:t>
+            </w:r>
+            <w:r>
+              <w:t xml:space="preserve">add a prescription to a patient profile </w:t>
+            </w:r>
+            <w:r>
+              <w:rPr>
+                <w:highlight w:val="yellow"/>
+              </w:rPr>
+              <w:t>(NOTHING MORE</w:t>
+            </w:r>
+            <w:r>
+              <w:rPr>
+                <w:highlight w:val="yellow"/>
+              </w:rPr>
+              <w:t xml:space="preserve"> COMPLICATED</w:t>
+            </w:r>
+            <w:r>
+              <w:rPr>
+                <w:highlight w:val="yellow"/>
+              </w:rPr>
+              <w:t xml:space="preserve"> THAN A NOTE)</w:t>
             </w:r>
           </w:p>
         </w:tc>
@@ -4404,6 +4450,403 @@
           <w:tcPr>
             <w:tcW w:w="2865" w:type="dxa"/>
             <w:tcBorders>
+              <w:top w:val="nil"/>
+            </w:tcBorders>
+            <w:shd w:val="clear" w:color="auto" w:fill="auto"/>
+            <w:tcMar>
+              <w:top w:w="100" w:type="dxa"/>
+              <w:left w:w="100" w:type="dxa"/>
+              <w:bottom w:w="100" w:type="dxa"/>
+              <w:right w:w="100" w:type="dxa"/>
+            </w:tcMar>
+          </w:tcPr>
+          <w:p>
+            <w:pPr>
+              <w:widowControl w:val="0"/>
+              <w:jc w:val="center"/>
+            </w:pPr>
+          </w:p>
+        </w:tc>
+        <w:tc>
+          <w:tcPr>
+            <w:tcW w:w="735" w:type="dxa"/>
+            <w:shd w:val="clear" w:color="auto" w:fill="auto"/>
+            <w:tcMar>
+              <w:top w:w="100" w:type="dxa"/>
+              <w:left w:w="100" w:type="dxa"/>
+              <w:bottom w:w="100" w:type="dxa"/>
+              <w:right w:w="100" w:type="dxa"/>
+            </w:tcMar>
+          </w:tcPr>
+          <w:p>
+            <w:pPr>
+              <w:widowControl w:val="0"/>
+              <w:jc w:val="center"/>
+            </w:pPr>
+            <w:r>
+              <w:t>1</w:t>
+            </w:r>
+            <w:r>
+              <w:t>4</w:t>
+            </w:r>
+            <w:r>
+              <w:t>A</w:t>
+            </w:r>
+          </w:p>
+        </w:tc>
+        <w:tc>
+          <w:tcPr>
+            <w:tcW w:w="5940" w:type="dxa"/>
+            <w:shd w:val="clear" w:color="auto" w:fill="auto"/>
+            <w:tcMar>
+              <w:top w:w="100" w:type="dxa"/>
+              <w:left w:w="100" w:type="dxa"/>
+              <w:bottom w:w="100" w:type="dxa"/>
+              <w:right w:w="100" w:type="dxa"/>
+            </w:tcMar>
+          </w:tcPr>
+          <w:p>
+            <w:pPr>
+              <w:widowControl w:val="0"/>
+              <w:rPr>
+                <w:highlight w:val="cyan"/>
+              </w:rPr>
+            </w:pPr>
+            <w:r>
+              <w:rPr>
+                <w:highlight w:val="cyan"/>
+              </w:rPr>
+              <w:t xml:space="preserve">Administrators will be allowed to view the </w:t>
+            </w:r>
+            <w:r>
+              <w:rPr>
+                <w:highlight w:val="cyan"/>
+              </w:rPr>
+              <w:t>appointments</w:t>
+            </w:r>
+            <w:r>
+              <w:rPr>
+                <w:highlight w:val="cyan"/>
+              </w:rPr>
+              <w:t xml:space="preserve"> of other employee profiles</w:t>
+            </w:r>
+            <w:r>
+              <w:rPr>
+                <w:highlight w:val="cyan"/>
+              </w:rPr>
+              <w:t xml:space="preserve"> (maybe this can be added below)</w:t>
+            </w:r>
+          </w:p>
+        </w:tc>
+      </w:tr>
+      <w:tr>
+        <w:trPr>
+          <w:jc w:val="center"/>
+        </w:trPr>
+        <w:tc>
+          <w:tcPr>
+            <w:tcW w:w="2865" w:type="dxa"/>
+            <w:tcBorders>
+              <w:bottom w:val="single" w:sz="8" w:space="0" w:color="FFFFFF"/>
+            </w:tcBorders>
+            <w:shd w:val="clear" w:color="auto" w:fill="auto"/>
+            <w:tcMar>
+              <w:top w:w="100" w:type="dxa"/>
+              <w:left w:w="100" w:type="dxa"/>
+              <w:bottom w:w="100" w:type="dxa"/>
+              <w:right w:w="100" w:type="dxa"/>
+            </w:tcMar>
+          </w:tcPr>
+          <w:p>
+            <w:pPr>
+              <w:widowControl w:val="0"/>
+              <w:jc w:val="center"/>
+            </w:pPr>
+            <w:r>
+              <w:t>View/Update appointments</w:t>
+            </w:r>
+          </w:p>
+        </w:tc>
+        <w:tc>
+          <w:tcPr>
+            <w:tcW w:w="735" w:type="dxa"/>
+            <w:shd w:val="clear" w:color="auto" w:fill="auto"/>
+            <w:tcMar>
+              <w:top w:w="100" w:type="dxa"/>
+              <w:left w:w="100" w:type="dxa"/>
+              <w:bottom w:w="100" w:type="dxa"/>
+              <w:right w:w="100" w:type="dxa"/>
+            </w:tcMar>
+          </w:tcPr>
+          <w:p>
+            <w:pPr>
+              <w:widowControl w:val="0"/>
+              <w:jc w:val="center"/>
+            </w:pPr>
+            <w:r>
+              <w:t>1</w:t>
+            </w:r>
+            <w:r>
+              <w:t>5</w:t>
+            </w:r>
+            <w:r>
+              <w:t>A</w:t>
+            </w:r>
+          </w:p>
+        </w:tc>
+        <w:tc>
+          <w:tcPr>
+            <w:tcW w:w="5940" w:type="dxa"/>
+            <w:shd w:val="clear" w:color="auto" w:fill="auto"/>
+            <w:tcMar>
+              <w:top w:w="100" w:type="dxa"/>
+              <w:left w:w="100" w:type="dxa"/>
+              <w:bottom w:w="100" w:type="dxa"/>
+              <w:right w:w="100" w:type="dxa"/>
+            </w:tcMar>
+          </w:tcPr>
+          <w:p>
+            <w:pPr>
+              <w:widowControl w:val="0"/>
+            </w:pPr>
+            <w:bookmarkStart w:id="9" w:name="_4d34og8" w:colFirst="0" w:colLast="0"/>
+            <w:bookmarkEnd w:id="9"/>
+            <w:r>
+              <w:t xml:space="preserve">Allow user to view upcoming appointments. </w:t>
+            </w:r>
+          </w:p>
+        </w:tc>
+      </w:tr>
+      <w:tr>
+        <w:trPr>
+          <w:jc w:val="center"/>
+        </w:trPr>
+        <w:tc>
+          <w:tcPr>
+            <w:tcW w:w="2865" w:type="dxa"/>
+            <w:tcBorders>
+              <w:top w:val="single" w:sz="8" w:space="0" w:color="FFFFFF"/>
+              <w:bottom w:val="single" w:sz="8" w:space="0" w:color="FFFFFF"/>
+            </w:tcBorders>
+            <w:shd w:val="clear" w:color="auto" w:fill="auto"/>
+            <w:tcMar>
+              <w:top w:w="100" w:type="dxa"/>
+              <w:left w:w="100" w:type="dxa"/>
+              <w:bottom w:w="100" w:type="dxa"/>
+              <w:right w:w="100" w:type="dxa"/>
+            </w:tcMar>
+          </w:tcPr>
+          <w:p>
+            <w:pPr>
+              <w:widowControl w:val="0"/>
+              <w:jc w:val="center"/>
+            </w:pPr>
+          </w:p>
+        </w:tc>
+        <w:tc>
+          <w:tcPr>
+            <w:tcW w:w="735" w:type="dxa"/>
+            <w:shd w:val="clear" w:color="auto" w:fill="auto"/>
+            <w:tcMar>
+              <w:top w:w="100" w:type="dxa"/>
+              <w:left w:w="100" w:type="dxa"/>
+              <w:bottom w:w="100" w:type="dxa"/>
+              <w:right w:w="100" w:type="dxa"/>
+            </w:tcMar>
+          </w:tcPr>
+          <w:p>
+            <w:pPr>
+              <w:widowControl w:val="0"/>
+              <w:jc w:val="center"/>
+            </w:pPr>
+            <w:r>
+              <w:t>1</w:t>
+            </w:r>
+            <w:r>
+              <w:t>6</w:t>
+            </w:r>
+            <w:r>
+              <w:t>A</w:t>
+            </w:r>
+          </w:p>
+        </w:tc>
+        <w:tc>
+          <w:tcPr>
+            <w:tcW w:w="5940" w:type="dxa"/>
+            <w:shd w:val="clear" w:color="auto" w:fill="auto"/>
+            <w:tcMar>
+              <w:top w:w="100" w:type="dxa"/>
+              <w:left w:w="100" w:type="dxa"/>
+              <w:bottom w:w="100" w:type="dxa"/>
+              <w:right w:w="100" w:type="dxa"/>
+            </w:tcMar>
+          </w:tcPr>
+          <w:p>
+            <w:pPr>
+              <w:widowControl w:val="0"/>
+            </w:pPr>
+            <w:r>
+              <w:t>Allow user to view past appointments.</w:t>
+            </w:r>
+          </w:p>
+        </w:tc>
+      </w:tr>
+      <w:tr>
+        <w:trPr>
+          <w:jc w:val="center"/>
+        </w:trPr>
+        <w:tc>
+          <w:tcPr>
+            <w:tcW w:w="2865" w:type="dxa"/>
+            <w:tcBorders>
+              <w:top w:val="single" w:sz="8" w:space="0" w:color="FFFFFF"/>
+              <w:bottom w:val="single" w:sz="8" w:space="0" w:color="FFFFFF"/>
+            </w:tcBorders>
+            <w:shd w:val="clear" w:color="auto" w:fill="auto"/>
+            <w:tcMar>
+              <w:top w:w="100" w:type="dxa"/>
+              <w:left w:w="100" w:type="dxa"/>
+              <w:bottom w:w="100" w:type="dxa"/>
+              <w:right w:w="100" w:type="dxa"/>
+            </w:tcMar>
+          </w:tcPr>
+          <w:p>
+            <w:pPr>
+              <w:widowControl w:val="0"/>
+              <w:jc w:val="center"/>
+            </w:pPr>
+          </w:p>
+        </w:tc>
+        <w:tc>
+          <w:tcPr>
+            <w:tcW w:w="735" w:type="dxa"/>
+            <w:shd w:val="clear" w:color="auto" w:fill="auto"/>
+            <w:tcMar>
+              <w:top w:w="100" w:type="dxa"/>
+              <w:left w:w="100" w:type="dxa"/>
+              <w:bottom w:w="100" w:type="dxa"/>
+              <w:right w:w="100" w:type="dxa"/>
+            </w:tcMar>
+          </w:tcPr>
+          <w:p>
+            <w:pPr>
+              <w:widowControl w:val="0"/>
+              <w:jc w:val="center"/>
+            </w:pPr>
+            <w:r>
+              <w:t>1</w:t>
+            </w:r>
+            <w:r>
+              <w:t>7</w:t>
+            </w:r>
+            <w:r>
+              <w:t>A</w:t>
+            </w:r>
+          </w:p>
+        </w:tc>
+        <w:tc>
+          <w:tcPr>
+            <w:tcW w:w="5940" w:type="dxa"/>
+            <w:shd w:val="clear" w:color="auto" w:fill="auto"/>
+            <w:tcMar>
+              <w:top w:w="100" w:type="dxa"/>
+              <w:left w:w="100" w:type="dxa"/>
+              <w:bottom w:w="100" w:type="dxa"/>
+              <w:right w:w="100" w:type="dxa"/>
+            </w:tcMar>
+          </w:tcPr>
+          <w:p>
+            <w:pPr>
+              <w:widowControl w:val="0"/>
+            </w:pPr>
+            <w:r>
+              <w:t>Allow user to cancel an appointment.</w:t>
+            </w:r>
+          </w:p>
+        </w:tc>
+      </w:tr>
+      <w:tr>
+        <w:trPr>
+          <w:jc w:val="center"/>
+        </w:trPr>
+        <w:tc>
+          <w:tcPr>
+            <w:tcW w:w="2865" w:type="dxa"/>
+            <w:tcBorders>
+              <w:top w:val="single" w:sz="8" w:space="0" w:color="FFFFFF"/>
+              <w:bottom w:val="single" w:sz="8" w:space="0" w:color="FFFFFF"/>
+            </w:tcBorders>
+            <w:shd w:val="clear" w:color="auto" w:fill="auto"/>
+            <w:tcMar>
+              <w:top w:w="100" w:type="dxa"/>
+              <w:left w:w="100" w:type="dxa"/>
+              <w:bottom w:w="100" w:type="dxa"/>
+              <w:right w:w="100" w:type="dxa"/>
+            </w:tcMar>
+          </w:tcPr>
+          <w:p>
+            <w:pPr>
+              <w:widowControl w:val="0"/>
+              <w:jc w:val="center"/>
+            </w:pPr>
+          </w:p>
+        </w:tc>
+        <w:tc>
+          <w:tcPr>
+            <w:tcW w:w="735" w:type="dxa"/>
+            <w:shd w:val="clear" w:color="auto" w:fill="auto"/>
+            <w:tcMar>
+              <w:top w:w="100" w:type="dxa"/>
+              <w:left w:w="100" w:type="dxa"/>
+              <w:bottom w:w="100" w:type="dxa"/>
+              <w:right w:w="100" w:type="dxa"/>
+            </w:tcMar>
+          </w:tcPr>
+          <w:p>
+            <w:pPr>
+              <w:widowControl w:val="0"/>
+              <w:jc w:val="center"/>
+            </w:pPr>
+            <w:r>
+              <w:t>1</w:t>
+            </w:r>
+            <w:r>
+              <w:t>8</w:t>
+            </w:r>
+            <w:r>
+              <w:t>A</w:t>
+            </w:r>
+          </w:p>
+        </w:tc>
+        <w:tc>
+          <w:tcPr>
+            <w:tcW w:w="5940" w:type="dxa"/>
+            <w:shd w:val="clear" w:color="auto" w:fill="auto"/>
+            <w:tcMar>
+              <w:top w:w="100" w:type="dxa"/>
+              <w:left w:w="100" w:type="dxa"/>
+              <w:bottom w:w="100" w:type="dxa"/>
+              <w:right w:w="100" w:type="dxa"/>
+            </w:tcMar>
+          </w:tcPr>
+          <w:p>
+            <w:pPr>
+              <w:widowControl w:val="0"/>
+            </w:pPr>
+            <w:r>
+              <w:t>Allow user to specify chunks of time that cannot be scheduled.</w:t>
+            </w:r>
+          </w:p>
+        </w:tc>
+      </w:tr>
+      <w:tr>
+        <w:trPr>
+          <w:jc w:val="center"/>
+        </w:trPr>
+        <w:tc>
+          <w:tcPr>
+            <w:tcW w:w="2865" w:type="dxa"/>
+            <w:tcBorders>
               <w:top w:val="single" w:sz="8" w:space="0" w:color="FFFFFF"/>
             </w:tcBorders>
             <w:shd w:val="clear" w:color="auto" w:fill="auto"/>
@@ -4438,7 +4881,13 @@
               <w:jc w:val="center"/>
             </w:pPr>
             <w:r>
-              <w:t>14A</w:t>
+              <w:t>1</w:t>
+            </w:r>
+            <w:r>
+              <w:t>9</w:t>
+            </w:r>
+            <w:r>
+              <w:t>A</w:t>
             </w:r>
           </w:p>
         </w:tc>
@@ -4521,21 +4970,7 @@
         <w:rPr>
           <w:color w:val="000000"/>
         </w:rPr>
-        <w:t>Execution qualities (</w:t>
-      </w:r>
-      <w:proofErr w:type="spellStart"/>
-      <w:r>
-        <w:rPr>
-          <w:color w:val="000000"/>
-        </w:rPr>
-        <w:t>Qualities</w:t>
-      </w:r>
-      <w:proofErr w:type="spellEnd"/>
-      <w:r>
-        <w:rPr>
-          <w:color w:val="000000"/>
-        </w:rPr>
-        <w:t xml:space="preserve"> which are observable during operation)</w:t>
+        <w:t>Execution qualities (Qualities which are observable during operation)</w:t>
       </w:r>
     </w:p>
     <w:p>
@@ -4585,6 +5020,7 @@
         <w:rPr>
           <w:color w:val="000000"/>
         </w:rPr>
+        <w:lastRenderedPageBreak/>
         <w:t>There will be no broken authentication or broken access control points through which admin privileges are given to non-admin users</w:t>
       </w:r>
     </w:p>
@@ -4610,7 +5046,6 @@
         <w:rPr>
           <w:color w:val="000000"/>
         </w:rPr>
-        <w:lastRenderedPageBreak/>
         <w:t>Patients will not be able to access restricted data</w:t>
       </w:r>
     </w:p>
@@ -4686,13 +5121,7 @@
         <w:rPr>
           <w:color w:val="000000"/>
         </w:rPr>
-        <w:t>Patients cannot view an</w:t>
-      </w:r>
-      <w:r>
-        <w:rPr>
-          <w:color w:val="000000"/>
-        </w:rPr>
-        <w:t>y of the doctor’s private data, such as their patient list</w:t>
+        <w:t>Patients cannot view any of the doctor’s private data, such as their patient list</w:t>
       </w:r>
     </w:p>
     <w:p>
@@ -4792,13 +5221,7 @@
         <w:rPr>
           <w:color w:val="000000"/>
         </w:rPr>
-        <w:t>The program will not need to be executed separately or restarted in a si</w:t>
-      </w:r>
-      <w:r>
-        <w:rPr>
-          <w:color w:val="000000"/>
-        </w:rPr>
-        <w:t>ngle user’s session as well as a series of concurrent users of variable permission levels. The program will run in a perpetual state throughout its use.</w:t>
+        <w:t>The program will not need to be executed separately or restarted in a single user’s session as well as a series of concurrent users of variable permission levels. The program will run in a perpetual state throughout its use.</w:t>
       </w:r>
     </w:p>
     <w:p>
@@ -4923,20 +5346,14 @@
         <w:rPr>
           <w:color w:val="000000"/>
         </w:rPr>
-        <w:t>The system source code will follow the 3-tier architecture. Using that to the advantage of self-testing, the divided infrastructure will enable the project team to easily identify the point of vulnerability or error as one of the three classifications once</w:t>
-      </w:r>
-      <w:r>
-        <w:rPr>
-          <w:color w:val="000000"/>
-        </w:rPr>
-        <w:t xml:space="preserve"> error/exception handling is implemented</w:t>
+        <w:t>The system source code will follow the 3-tier architecture. Using that to the advantage of self-testing, the divided infrastructure will enable the project team to easily identify the point of vulnerability or error as one of the three classifications once error/exception handling is implemented</w:t>
       </w:r>
     </w:p>
     <w:sectPr>
-      <w:headerReference w:type="default" r:id="rId9"/>
-      <w:footerReference w:type="default" r:id="rId10"/>
-      <w:headerReference w:type="first" r:id="rId11"/>
-      <w:footerReference w:type="first" r:id="rId12"/>
+      <w:headerReference w:type="default" r:id="rId10"/>
+      <w:footerReference w:type="default" r:id="rId11"/>
+      <w:headerReference w:type="first" r:id="rId12"/>
+      <w:footerReference w:type="first" r:id="rId13"/>
       <w:pgSz w:w="12240" w:h="15840"/>
       <w:pgMar w:top="1440" w:right="1440" w:bottom="1440" w:left="1440" w:header="720" w:footer="720" w:gutter="0"/>
       <w:pgNumType w:start="1"/>
@@ -4948,7 +5365,7 @@
 </file>
 
 <file path=word/endnotes.xml><?xml version="1.0" encoding="utf-8"?>
-<w:endnotes xmlns:wpc="http://schemas.microsoft.com/office/word/2010/wordprocessingCanvas" xmlns:mo="http://schemas.microsoft.com/office/mac/office/2008/main" xmlns:mc="http://schemas.openxmlformats.org/markup-compatibility/2006" xmlns:mv="urn:schemas-microsoft-com:mac:vml" xmlns:o="urn:schemas-microsoft-com:office:office" xmlns:r="http://schemas.openxmlformats.org/officeDocument/2006/relationships" xmlns:m="http://schemas.openxmlformats.org/officeDocument/2006/math" xmlns:v="urn:schemas-microsoft-com:vml" xmlns:wp14="http://schemas.microsoft.com/office/word/2010/wordprocessingDrawing" xmlns:wp="http://schemas.openxmlformats.org/drawingml/2006/wordprocessingDrawing" xmlns:w10="urn:schemas-microsoft-com:office:word" xmlns:w="http://schemas.openxmlformats.org/wordprocessingml/2006/main" xmlns:w14="http://schemas.microsoft.com/office/word/2010/wordml" xmlns:w15="http://schemas.microsoft.com/office/word/2012/wordml" xmlns:wpg="http://schemas.microsoft.com/office/word/2010/wordprocessingGroup" xmlns:wpi="http://schemas.microsoft.com/office/word/2010/wordprocessingInk" xmlns:wne="http://schemas.microsoft.com/office/word/2006/wordml" xmlns:wps="http://schemas.microsoft.com/office/word/2010/wordprocessingShape" mc:Ignorable="w14 w15 wp14">
+<w:endnotes xmlns:wpc="http://schemas.microsoft.com/office/word/2010/wordprocessingCanvas" xmlns:cx="http://schemas.microsoft.com/office/drawing/2014/chartex" xmlns:cx1="http://schemas.microsoft.com/office/drawing/2015/9/8/chartex" xmlns:cx2="http://schemas.microsoft.com/office/drawing/2015/10/21/chartex" xmlns:cx3="http://schemas.microsoft.com/office/drawing/2016/5/9/chartex" xmlns:cx4="http://schemas.microsoft.com/office/drawing/2016/5/10/chartex" xmlns:cx5="http://schemas.microsoft.com/office/drawing/2016/5/11/chartex" xmlns:cx6="http://schemas.microsoft.com/office/drawing/2016/5/12/chartex" xmlns:cx7="http://schemas.microsoft.com/office/drawing/2016/5/13/chartex" xmlns:cx8="http://schemas.microsoft.com/office/drawing/2016/5/14/chartex" xmlns:mc="http://schemas.openxmlformats.org/markup-compatibility/2006" xmlns:aink="http://schemas.microsoft.com/office/drawing/2016/ink" xmlns:am3d="http://schemas.microsoft.com/office/drawing/2017/model3d" xmlns:o="urn:schemas-microsoft-com:office:office" xmlns:r="http://schemas.openxmlformats.org/officeDocument/2006/relationships" xmlns:m="http://schemas.openxmlformats.org/officeDocument/2006/math" xmlns:v="urn:schemas-microsoft-com:vml" xmlns:wp14="http://schemas.microsoft.com/office/word/2010/wordprocessingDrawing" xmlns:wp="http://schemas.openxmlformats.org/drawingml/2006/wordprocessingDrawing" xmlns:w10="urn:schemas-microsoft-com:office:word" xmlns:w="http://schemas.openxmlformats.org/wordprocessingml/2006/main" xmlns:w14="http://schemas.microsoft.com/office/word/2010/wordml" xmlns:w15="http://schemas.microsoft.com/office/word/2012/wordml" xmlns:w16cid="http://schemas.microsoft.com/office/word/2016/wordml/cid" xmlns:w16se="http://schemas.microsoft.com/office/word/2015/wordml/symex" xmlns:wpg="http://schemas.microsoft.com/office/word/2010/wordprocessingGroup" xmlns:wpi="http://schemas.microsoft.com/office/word/2010/wordprocessingInk" xmlns:wne="http://schemas.microsoft.com/office/word/2006/wordml" xmlns:wps="http://schemas.microsoft.com/office/word/2010/wordprocessingShape" mc:Ignorable="w14 w15 w16se w16cid wp14">
   <w:endnote w:type="separator" w:id="-1">
     <w:p>
       <w:r>
@@ -4967,7 +5384,7 @@
 </file>
 
 <file path=word/footer1.xml><?xml version="1.0" encoding="utf-8"?>
-<w:ftr xmlns:wpc="http://schemas.microsoft.com/office/word/2010/wordprocessingCanvas" xmlns:mo="http://schemas.microsoft.com/office/mac/office/2008/main" xmlns:mc="http://schemas.openxmlformats.org/markup-compatibility/2006" xmlns:mv="urn:schemas-microsoft-com:mac:vml" xmlns:o="urn:schemas-microsoft-com:office:office" xmlns:r="http://schemas.openxmlformats.org/officeDocument/2006/relationships" xmlns:m="http://schemas.openxmlformats.org/officeDocument/2006/math" xmlns:v="urn:schemas-microsoft-com:vml" xmlns:wp14="http://schemas.microsoft.com/office/word/2010/wordprocessingDrawing" xmlns:wp="http://schemas.openxmlformats.org/drawingml/2006/wordprocessingDrawing" xmlns:w10="urn:schemas-microsoft-com:office:word" xmlns:w="http://schemas.openxmlformats.org/wordprocessingml/2006/main" xmlns:w14="http://schemas.microsoft.com/office/word/2010/wordml" xmlns:w15="http://schemas.microsoft.com/office/word/2012/wordml" xmlns:wpg="http://schemas.microsoft.com/office/word/2010/wordprocessingGroup" xmlns:wpi="http://schemas.microsoft.com/office/word/2010/wordprocessingInk" xmlns:wne="http://schemas.microsoft.com/office/word/2006/wordml" xmlns:wps="http://schemas.microsoft.com/office/word/2010/wordprocessingShape" mc:Ignorable="w14 w15 wp14">
+<w:ftr xmlns:wpc="http://schemas.microsoft.com/office/word/2010/wordprocessingCanvas" xmlns:cx="http://schemas.microsoft.com/office/drawing/2014/chartex" xmlns:cx1="http://schemas.microsoft.com/office/drawing/2015/9/8/chartex" xmlns:cx2="http://schemas.microsoft.com/office/drawing/2015/10/21/chartex" xmlns:cx3="http://schemas.microsoft.com/office/drawing/2016/5/9/chartex" xmlns:cx4="http://schemas.microsoft.com/office/drawing/2016/5/10/chartex" xmlns:cx5="http://schemas.microsoft.com/office/drawing/2016/5/11/chartex" xmlns:cx6="http://schemas.microsoft.com/office/drawing/2016/5/12/chartex" xmlns:cx7="http://schemas.microsoft.com/office/drawing/2016/5/13/chartex" xmlns:cx8="http://schemas.microsoft.com/office/drawing/2016/5/14/chartex" xmlns:mc="http://schemas.openxmlformats.org/markup-compatibility/2006" xmlns:aink="http://schemas.microsoft.com/office/drawing/2016/ink" xmlns:am3d="http://schemas.microsoft.com/office/drawing/2017/model3d" xmlns:o="urn:schemas-microsoft-com:office:office" xmlns:r="http://schemas.openxmlformats.org/officeDocument/2006/relationships" xmlns:m="http://schemas.openxmlformats.org/officeDocument/2006/math" xmlns:v="urn:schemas-microsoft-com:vml" xmlns:wp14="http://schemas.microsoft.com/office/word/2010/wordprocessingDrawing" xmlns:wp="http://schemas.openxmlformats.org/drawingml/2006/wordprocessingDrawing" xmlns:w10="urn:schemas-microsoft-com:office:word" xmlns:w="http://schemas.openxmlformats.org/wordprocessingml/2006/main" xmlns:w14="http://schemas.microsoft.com/office/word/2010/wordml" xmlns:w15="http://schemas.microsoft.com/office/word/2012/wordml" xmlns:w16cid="http://schemas.microsoft.com/office/word/2016/wordml/cid" xmlns:w16se="http://schemas.microsoft.com/office/word/2015/wordml/symex" xmlns:wpg="http://schemas.microsoft.com/office/word/2010/wordprocessingGroup" xmlns:wpi="http://schemas.microsoft.com/office/word/2010/wordprocessingInk" xmlns:wne="http://schemas.microsoft.com/office/word/2006/wordml" xmlns:wps="http://schemas.microsoft.com/office/word/2010/wordprocessingShape" mc:Ignorable="w14 w15 w16se w16cid wp14">
   <w:p>
     <w:pPr>
       <w:pBdr>
@@ -4990,7 +5407,7 @@
 </file>
 
 <file path=word/footer2.xml><?xml version="1.0" encoding="utf-8"?>
-<w:ftr xmlns:wpc="http://schemas.microsoft.com/office/word/2010/wordprocessingCanvas" xmlns:mo="http://schemas.microsoft.com/office/mac/office/2008/main" xmlns:mc="http://schemas.openxmlformats.org/markup-compatibility/2006" xmlns:mv="urn:schemas-microsoft-com:mac:vml" xmlns:o="urn:schemas-microsoft-com:office:office" xmlns:r="http://schemas.openxmlformats.org/officeDocument/2006/relationships" xmlns:m="http://schemas.openxmlformats.org/officeDocument/2006/math" xmlns:v="urn:schemas-microsoft-com:vml" xmlns:wp14="http://schemas.microsoft.com/office/word/2010/wordprocessingDrawing" xmlns:wp="http://schemas.openxmlformats.org/drawingml/2006/wordprocessingDrawing" xmlns:w10="urn:schemas-microsoft-com:office:word" xmlns:w="http://schemas.openxmlformats.org/wordprocessingml/2006/main" xmlns:w14="http://schemas.microsoft.com/office/word/2010/wordml" xmlns:w15="http://schemas.microsoft.com/office/word/2012/wordml" xmlns:wpg="http://schemas.microsoft.com/office/word/2010/wordprocessingGroup" xmlns:wpi="http://schemas.microsoft.com/office/word/2010/wordprocessingInk" xmlns:wne="http://schemas.microsoft.com/office/word/2006/wordml" xmlns:wps="http://schemas.microsoft.com/office/word/2010/wordprocessingShape" mc:Ignorable="w14 w15 wp14">
+<w:ftr xmlns:wpc="http://schemas.microsoft.com/office/word/2010/wordprocessingCanvas" xmlns:cx="http://schemas.microsoft.com/office/drawing/2014/chartex" xmlns:cx1="http://schemas.microsoft.com/office/drawing/2015/9/8/chartex" xmlns:cx2="http://schemas.microsoft.com/office/drawing/2015/10/21/chartex" xmlns:cx3="http://schemas.microsoft.com/office/drawing/2016/5/9/chartex" xmlns:cx4="http://schemas.microsoft.com/office/drawing/2016/5/10/chartex" xmlns:cx5="http://schemas.microsoft.com/office/drawing/2016/5/11/chartex" xmlns:cx6="http://schemas.microsoft.com/office/drawing/2016/5/12/chartex" xmlns:cx7="http://schemas.microsoft.com/office/drawing/2016/5/13/chartex" xmlns:cx8="http://schemas.microsoft.com/office/drawing/2016/5/14/chartex" xmlns:mc="http://schemas.openxmlformats.org/markup-compatibility/2006" xmlns:aink="http://schemas.microsoft.com/office/drawing/2016/ink" xmlns:am3d="http://schemas.microsoft.com/office/drawing/2017/model3d" xmlns:o="urn:schemas-microsoft-com:office:office" xmlns:r="http://schemas.openxmlformats.org/officeDocument/2006/relationships" xmlns:m="http://schemas.openxmlformats.org/officeDocument/2006/math" xmlns:v="urn:schemas-microsoft-com:vml" xmlns:wp14="http://schemas.microsoft.com/office/word/2010/wordprocessingDrawing" xmlns:wp="http://schemas.openxmlformats.org/drawingml/2006/wordprocessingDrawing" xmlns:w10="urn:schemas-microsoft-com:office:word" xmlns:w="http://schemas.openxmlformats.org/wordprocessingml/2006/main" xmlns:w14="http://schemas.microsoft.com/office/word/2010/wordml" xmlns:w15="http://schemas.microsoft.com/office/word/2012/wordml" xmlns:w16cid="http://schemas.microsoft.com/office/word/2016/wordml/cid" xmlns:w16se="http://schemas.microsoft.com/office/word/2015/wordml/symex" xmlns:wpg="http://schemas.microsoft.com/office/word/2010/wordprocessingGroup" xmlns:wpi="http://schemas.microsoft.com/office/word/2010/wordprocessingInk" xmlns:wne="http://schemas.microsoft.com/office/word/2006/wordml" xmlns:wps="http://schemas.microsoft.com/office/word/2010/wordprocessingShape" mc:Ignorable="w14 w15 w16se w16cid wp14">
   <w:p>
     <w:pPr>
       <w:pBdr>
@@ -5013,7 +5430,7 @@
 </file>
 
 <file path=word/footnotes.xml><?xml version="1.0" encoding="utf-8"?>
-<w:footnotes xmlns:wpc="http://schemas.microsoft.com/office/word/2010/wordprocessingCanvas" xmlns:mo="http://schemas.microsoft.com/office/mac/office/2008/main" xmlns:mc="http://schemas.openxmlformats.org/markup-compatibility/2006" xmlns:mv="urn:schemas-microsoft-com:mac:vml" xmlns:o="urn:schemas-microsoft-com:office:office" xmlns:r="http://schemas.openxmlformats.org/officeDocument/2006/relationships" xmlns:m="http://schemas.openxmlformats.org/officeDocument/2006/math" xmlns:v="urn:schemas-microsoft-com:vml" xmlns:wp14="http://schemas.microsoft.com/office/word/2010/wordprocessingDrawing" xmlns:wp="http://schemas.openxmlformats.org/drawingml/2006/wordprocessingDrawing" xmlns:w10="urn:schemas-microsoft-com:office:word" xmlns:w="http://schemas.openxmlformats.org/wordprocessingml/2006/main" xmlns:w14="http://schemas.microsoft.com/office/word/2010/wordml" xmlns:w15="http://schemas.microsoft.com/office/word/2012/wordml" xmlns:wpg="http://schemas.microsoft.com/office/word/2010/wordprocessingGroup" xmlns:wpi="http://schemas.microsoft.com/office/word/2010/wordprocessingInk" xmlns:wne="http://schemas.microsoft.com/office/word/2006/wordml" xmlns:wps="http://schemas.microsoft.com/office/word/2010/wordprocessingShape" mc:Ignorable="w14 w15 wp14">
+<w:footnotes xmlns:wpc="http://schemas.microsoft.com/office/word/2010/wordprocessingCanvas" xmlns:cx="http://schemas.microsoft.com/office/drawing/2014/chartex" xmlns:cx1="http://schemas.microsoft.com/office/drawing/2015/9/8/chartex" xmlns:cx2="http://schemas.microsoft.com/office/drawing/2015/10/21/chartex" xmlns:cx3="http://schemas.microsoft.com/office/drawing/2016/5/9/chartex" xmlns:cx4="http://schemas.microsoft.com/office/drawing/2016/5/10/chartex" xmlns:cx5="http://schemas.microsoft.com/office/drawing/2016/5/11/chartex" xmlns:cx6="http://schemas.microsoft.com/office/drawing/2016/5/12/chartex" xmlns:cx7="http://schemas.microsoft.com/office/drawing/2016/5/13/chartex" xmlns:cx8="http://schemas.microsoft.com/office/drawing/2016/5/14/chartex" xmlns:mc="http://schemas.openxmlformats.org/markup-compatibility/2006" xmlns:aink="http://schemas.microsoft.com/office/drawing/2016/ink" xmlns:am3d="http://schemas.microsoft.com/office/drawing/2017/model3d" xmlns:o="urn:schemas-microsoft-com:office:office" xmlns:r="http://schemas.openxmlformats.org/officeDocument/2006/relationships" xmlns:m="http://schemas.openxmlformats.org/officeDocument/2006/math" xmlns:v="urn:schemas-microsoft-com:vml" xmlns:wp14="http://schemas.microsoft.com/office/word/2010/wordprocessingDrawing" xmlns:wp="http://schemas.openxmlformats.org/drawingml/2006/wordprocessingDrawing" xmlns:w10="urn:schemas-microsoft-com:office:word" xmlns:w="http://schemas.openxmlformats.org/wordprocessingml/2006/main" xmlns:w14="http://schemas.microsoft.com/office/word/2010/wordml" xmlns:w15="http://schemas.microsoft.com/office/word/2012/wordml" xmlns:w16cid="http://schemas.microsoft.com/office/word/2016/wordml/cid" xmlns:w16se="http://schemas.microsoft.com/office/word/2015/wordml/symex" xmlns:wpg="http://schemas.microsoft.com/office/word/2010/wordprocessingGroup" xmlns:wpi="http://schemas.microsoft.com/office/word/2010/wordprocessingInk" xmlns:wne="http://schemas.microsoft.com/office/word/2006/wordml" xmlns:wps="http://schemas.microsoft.com/office/word/2010/wordprocessingShape" mc:Ignorable="w14 w15 w16se w16cid wp14">
   <w:footnote w:type="separator" w:id="-1">
     <w:p>
       <w:r>
@@ -5032,7 +5449,7 @@
 </file>
 
 <file path=word/header1.xml><?xml version="1.0" encoding="utf-8"?>
-<w:hdr xmlns:wpc="http://schemas.microsoft.com/office/word/2010/wordprocessingCanvas" xmlns:mo="http://schemas.microsoft.com/office/mac/office/2008/main" xmlns:mc="http://schemas.openxmlformats.org/markup-compatibility/2006" xmlns:mv="urn:schemas-microsoft-com:mac:vml" xmlns:o="urn:schemas-microsoft-com:office:office" xmlns:r="http://schemas.openxmlformats.org/officeDocument/2006/relationships" xmlns:m="http://schemas.openxmlformats.org/officeDocument/2006/math" xmlns:v="urn:schemas-microsoft-com:vml" xmlns:wp14="http://schemas.microsoft.com/office/word/2010/wordprocessingDrawing" xmlns:wp="http://schemas.openxmlformats.org/drawingml/2006/wordprocessingDrawing" xmlns:w10="urn:schemas-microsoft-com:office:word" xmlns:w="http://schemas.openxmlformats.org/wordprocessingml/2006/main" xmlns:w14="http://schemas.microsoft.com/office/word/2010/wordml" xmlns:w15="http://schemas.microsoft.com/office/word/2012/wordml" xmlns:wpg="http://schemas.microsoft.com/office/word/2010/wordprocessingGroup" xmlns:wpi="http://schemas.microsoft.com/office/word/2010/wordprocessingInk" xmlns:wne="http://schemas.microsoft.com/office/word/2006/wordml" xmlns:wps="http://schemas.microsoft.com/office/word/2010/wordprocessingShape" mc:Ignorable="w14 w15 wp14">
+<w:hdr xmlns:wpc="http://schemas.microsoft.com/office/word/2010/wordprocessingCanvas" xmlns:cx="http://schemas.microsoft.com/office/drawing/2014/chartex" xmlns:cx1="http://schemas.microsoft.com/office/drawing/2015/9/8/chartex" xmlns:cx2="http://schemas.microsoft.com/office/drawing/2015/10/21/chartex" xmlns:cx3="http://schemas.microsoft.com/office/drawing/2016/5/9/chartex" xmlns:cx4="http://schemas.microsoft.com/office/drawing/2016/5/10/chartex" xmlns:cx5="http://schemas.microsoft.com/office/drawing/2016/5/11/chartex" xmlns:cx6="http://schemas.microsoft.com/office/drawing/2016/5/12/chartex" xmlns:cx7="http://schemas.microsoft.com/office/drawing/2016/5/13/chartex" xmlns:cx8="http://schemas.microsoft.com/office/drawing/2016/5/14/chartex" xmlns:mc="http://schemas.openxmlformats.org/markup-compatibility/2006" xmlns:aink="http://schemas.microsoft.com/office/drawing/2016/ink" xmlns:am3d="http://schemas.microsoft.com/office/drawing/2017/model3d" xmlns:o="urn:schemas-microsoft-com:office:office" xmlns:r="http://schemas.openxmlformats.org/officeDocument/2006/relationships" xmlns:m="http://schemas.openxmlformats.org/officeDocument/2006/math" xmlns:v="urn:schemas-microsoft-com:vml" xmlns:wp14="http://schemas.microsoft.com/office/word/2010/wordprocessingDrawing" xmlns:wp="http://schemas.openxmlformats.org/drawingml/2006/wordprocessingDrawing" xmlns:w10="urn:schemas-microsoft-com:office:word" xmlns:w="http://schemas.openxmlformats.org/wordprocessingml/2006/main" xmlns:w14="http://schemas.microsoft.com/office/word/2010/wordml" xmlns:w15="http://schemas.microsoft.com/office/word/2012/wordml" xmlns:w16cid="http://schemas.microsoft.com/office/word/2016/wordml/cid" xmlns:w16se="http://schemas.microsoft.com/office/word/2015/wordml/symex" xmlns:wpg="http://schemas.microsoft.com/office/word/2010/wordprocessingGroup" xmlns:wpi="http://schemas.microsoft.com/office/word/2010/wordprocessingInk" xmlns:wne="http://schemas.microsoft.com/office/word/2006/wordml" xmlns:wps="http://schemas.microsoft.com/office/word/2010/wordprocessingShape" mc:Ignorable="w14 w15 w16se w16cid wp14">
   <w:p>
     <w:pPr>
       <w:pBdr>
@@ -5186,7 +5603,7 @@
 </file>
 
 <file path=word/header2.xml><?xml version="1.0" encoding="utf-8"?>
-<w:hdr xmlns:wpc="http://schemas.microsoft.com/office/word/2010/wordprocessingCanvas" xmlns:mo="http://schemas.microsoft.com/office/mac/office/2008/main" xmlns:mc="http://schemas.openxmlformats.org/markup-compatibility/2006" xmlns:mv="urn:schemas-microsoft-com:mac:vml" xmlns:o="urn:schemas-microsoft-com:office:office" xmlns:r="http://schemas.openxmlformats.org/officeDocument/2006/relationships" xmlns:m="http://schemas.openxmlformats.org/officeDocument/2006/math" xmlns:v="urn:schemas-microsoft-com:vml" xmlns:wp14="http://schemas.microsoft.com/office/word/2010/wordprocessingDrawing" xmlns:wp="http://schemas.openxmlformats.org/drawingml/2006/wordprocessingDrawing" xmlns:w10="urn:schemas-microsoft-com:office:word" xmlns:w="http://schemas.openxmlformats.org/wordprocessingml/2006/main" xmlns:w14="http://schemas.microsoft.com/office/word/2010/wordml" xmlns:w15="http://schemas.microsoft.com/office/word/2012/wordml" xmlns:wpg="http://schemas.microsoft.com/office/word/2010/wordprocessingGroup" xmlns:wpi="http://schemas.microsoft.com/office/word/2010/wordprocessingInk" xmlns:wne="http://schemas.microsoft.com/office/word/2006/wordml" xmlns:wps="http://schemas.microsoft.com/office/word/2010/wordprocessingShape" mc:Ignorable="w14 w15 wp14">
+<w:hdr xmlns:wpc="http://schemas.microsoft.com/office/word/2010/wordprocessingCanvas" xmlns:cx="http://schemas.microsoft.com/office/drawing/2014/chartex" xmlns:cx1="http://schemas.microsoft.com/office/drawing/2015/9/8/chartex" xmlns:cx2="http://schemas.microsoft.com/office/drawing/2015/10/21/chartex" xmlns:cx3="http://schemas.microsoft.com/office/drawing/2016/5/9/chartex" xmlns:cx4="http://schemas.microsoft.com/office/drawing/2016/5/10/chartex" xmlns:cx5="http://schemas.microsoft.com/office/drawing/2016/5/11/chartex" xmlns:cx6="http://schemas.microsoft.com/office/drawing/2016/5/12/chartex" xmlns:cx7="http://schemas.microsoft.com/office/drawing/2016/5/13/chartex" xmlns:cx8="http://schemas.microsoft.com/office/drawing/2016/5/14/chartex" xmlns:mc="http://schemas.openxmlformats.org/markup-compatibility/2006" xmlns:aink="http://schemas.microsoft.com/office/drawing/2016/ink" xmlns:am3d="http://schemas.microsoft.com/office/drawing/2017/model3d" xmlns:o="urn:schemas-microsoft-com:office:office" xmlns:r="http://schemas.openxmlformats.org/officeDocument/2006/relationships" xmlns:m="http://schemas.openxmlformats.org/officeDocument/2006/math" xmlns:v="urn:schemas-microsoft-com:vml" xmlns:wp14="http://schemas.microsoft.com/office/word/2010/wordprocessingDrawing" xmlns:wp="http://schemas.openxmlformats.org/drawingml/2006/wordprocessingDrawing" xmlns:w10="urn:schemas-microsoft-com:office:word" xmlns:w="http://schemas.openxmlformats.org/wordprocessingml/2006/main" xmlns:w14="http://schemas.microsoft.com/office/word/2010/wordml" xmlns:w15="http://schemas.microsoft.com/office/word/2012/wordml" xmlns:w16cid="http://schemas.microsoft.com/office/word/2016/wordml/cid" xmlns:w16se="http://schemas.microsoft.com/office/word/2015/wordml/symex" xmlns:wpg="http://schemas.microsoft.com/office/word/2010/wordprocessingGroup" xmlns:wpi="http://schemas.microsoft.com/office/word/2010/wordprocessingInk" xmlns:wne="http://schemas.microsoft.com/office/word/2006/wordml" xmlns:wps="http://schemas.microsoft.com/office/word/2010/wordprocessingShape" mc:Ignorable="w14 w15 w16se w16cid wp14">
   <w:p>
     <w:pPr>
       <w:pBdr>
@@ -5209,8 +5626,8 @@
 </file>
 
 <file path=word/numbering.xml><?xml version="1.0" encoding="utf-8"?>
-<w:numbering xmlns:wpc="http://schemas.microsoft.com/office/word/2010/wordprocessingCanvas" xmlns:mo="http://schemas.microsoft.com/office/mac/office/2008/main" xmlns:mc="http://schemas.openxmlformats.org/markup-compatibility/2006" xmlns:mv="urn:schemas-microsoft-com:mac:vml" xmlns:o="urn:schemas-microsoft-com:office:office" xmlns:r="http://schemas.openxmlformats.org/officeDocument/2006/relationships" xmlns:m="http://schemas.openxmlformats.org/officeDocument/2006/math" xmlns:v="urn:schemas-microsoft-com:vml" xmlns:wp14="http://schemas.microsoft.com/office/word/2010/wordprocessingDrawing" xmlns:wp="http://schemas.openxmlformats.org/drawingml/2006/wordprocessingDrawing" xmlns:w10="urn:schemas-microsoft-com:office:word" xmlns:w="http://schemas.openxmlformats.org/wordprocessingml/2006/main" xmlns:w14="http://schemas.microsoft.com/office/word/2010/wordml" xmlns:w15="http://schemas.microsoft.com/office/word/2012/wordml" xmlns:wpg="http://schemas.microsoft.com/office/word/2010/wordprocessingGroup" xmlns:wpi="http://schemas.microsoft.com/office/word/2010/wordprocessingInk" xmlns:wne="http://schemas.microsoft.com/office/word/2006/wordml" xmlns:wps="http://schemas.microsoft.com/office/word/2010/wordprocessingShape" mc:Ignorable="w14 w15 wp14">
-  <w:abstractNum w:abstractNumId="0">
+<w:numbering xmlns:wpc="http://schemas.microsoft.com/office/word/2010/wordprocessingCanvas" xmlns:cx="http://schemas.microsoft.com/office/drawing/2014/chartex" xmlns:cx1="http://schemas.microsoft.com/office/drawing/2015/9/8/chartex" xmlns:cx2="http://schemas.microsoft.com/office/drawing/2015/10/21/chartex" xmlns:cx3="http://schemas.microsoft.com/office/drawing/2016/5/9/chartex" xmlns:cx4="http://schemas.microsoft.com/office/drawing/2016/5/10/chartex" xmlns:cx5="http://schemas.microsoft.com/office/drawing/2016/5/11/chartex" xmlns:cx6="http://schemas.microsoft.com/office/drawing/2016/5/12/chartex" xmlns:cx7="http://schemas.microsoft.com/office/drawing/2016/5/13/chartex" xmlns:cx8="http://schemas.microsoft.com/office/drawing/2016/5/14/chartex" xmlns:mc="http://schemas.openxmlformats.org/markup-compatibility/2006" xmlns:aink="http://schemas.microsoft.com/office/drawing/2016/ink" xmlns:am3d="http://schemas.microsoft.com/office/drawing/2017/model3d" xmlns:o="urn:schemas-microsoft-com:office:office" xmlns:r="http://schemas.openxmlformats.org/officeDocument/2006/relationships" xmlns:m="http://schemas.openxmlformats.org/officeDocument/2006/math" xmlns:v="urn:schemas-microsoft-com:vml" xmlns:wp14="http://schemas.microsoft.com/office/word/2010/wordprocessingDrawing" xmlns:wp="http://schemas.openxmlformats.org/drawingml/2006/wordprocessingDrawing" xmlns:w10="urn:schemas-microsoft-com:office:word" xmlns:w="http://schemas.openxmlformats.org/wordprocessingml/2006/main" xmlns:w14="http://schemas.microsoft.com/office/word/2010/wordml" xmlns:w15="http://schemas.microsoft.com/office/word/2012/wordml" xmlns:w16cid="http://schemas.microsoft.com/office/word/2016/wordml/cid" xmlns:w16se="http://schemas.microsoft.com/office/word/2015/wordml/symex" xmlns:wpg="http://schemas.microsoft.com/office/word/2010/wordprocessingGroup" xmlns:wpi="http://schemas.microsoft.com/office/word/2010/wordprocessingInk" xmlns:wne="http://schemas.microsoft.com/office/word/2006/wordml" xmlns:wps="http://schemas.microsoft.com/office/word/2010/wordprocessingShape" mc:Ignorable="w14 w15 w16se w16cid wp14">
+  <w:abstractNum w:abstractNumId="0" w15:restartNumberingAfterBreak="0">
     <w:nsid w:val="09065DAE"/>
     <w:multiLevelType w:val="multilevel"/>
     <w:tmpl w:val="48BE2CA2"/>
@@ -5360,7 +5777,7 @@
 </file>
 
 <file path=word/styles.xml><?xml version="1.0" encoding="utf-8"?>
-<w:styles xmlns:mc="http://schemas.openxmlformats.org/markup-compatibility/2006" xmlns:r="http://schemas.openxmlformats.org/officeDocument/2006/relationships" xmlns:w="http://schemas.openxmlformats.org/wordprocessingml/2006/main" xmlns:w14="http://schemas.microsoft.com/office/word/2010/wordml" xmlns:w15="http://schemas.microsoft.com/office/word/2012/wordml" mc:Ignorable="w14 w15">
+<w:styles xmlns:mc="http://schemas.openxmlformats.org/markup-compatibility/2006" xmlns:r="http://schemas.openxmlformats.org/officeDocument/2006/relationships" xmlns:w="http://schemas.openxmlformats.org/wordprocessingml/2006/main" xmlns:w14="http://schemas.microsoft.com/office/word/2010/wordml" xmlns:w15="http://schemas.microsoft.com/office/word/2012/wordml" xmlns:w16cid="http://schemas.microsoft.com/office/word/2016/wordml/cid" xmlns:w16se="http://schemas.microsoft.com/office/word/2015/wordml/symex" mc:Ignorable="w14 w15 w16se w16cid">
   <w:docDefaults>
     <w:rPrDefault>
       <w:rPr>
@@ -5372,7 +5789,7 @@
     </w:rPrDefault>
     <w:pPrDefault/>
   </w:docDefaults>
-  <w:latentStyles w:defLockedState="0" w:defUIPriority="99" w:defSemiHidden="0" w:defUnhideWhenUsed="0" w:defQFormat="0" w:count="382">
+  <w:latentStyles w:defLockedState="0" w:defUIPriority="99" w:defSemiHidden="0" w:defUnhideWhenUsed="0" w:defQFormat="0" w:count="377">
     <w:lsdException w:name="Normal" w:uiPriority="0" w:qFormat="1"/>
     <w:lsdException w:name="heading 1" w:uiPriority="9" w:qFormat="1"/>
     <w:lsdException w:name="heading 2" w:semiHidden="1" w:uiPriority="9" w:unhideWhenUsed="1" w:qFormat="1"/>
@@ -5529,15 +5946,6 @@
     <w:lsdException w:name="Balloon Text" w:semiHidden="1" w:unhideWhenUsed="1"/>
     <w:lsdException w:name="Table Grid" w:uiPriority="39"/>
     <w:lsdException w:name="Table Theme" w:semiHidden="1" w:unhideWhenUsed="1"/>
-    <w:lsdException w:name="Note Level 1" w:semiHidden="1" w:unhideWhenUsed="1"/>
-    <w:lsdException w:name="Note Level 2" w:semiHidden="1" w:unhideWhenUsed="1"/>
-    <w:lsdException w:name="Note Level 3" w:semiHidden="1" w:unhideWhenUsed="1"/>
-    <w:lsdException w:name="Note Level 4" w:semiHidden="1" w:unhideWhenUsed="1"/>
-    <w:lsdException w:name="Note Level 5" w:semiHidden="1" w:unhideWhenUsed="1"/>
-    <w:lsdException w:name="Note Level 6" w:semiHidden="1" w:unhideWhenUsed="1"/>
-    <w:lsdException w:name="Note Level 7" w:semiHidden="1" w:unhideWhenUsed="1"/>
-    <w:lsdException w:name="Note Level 8" w:semiHidden="1" w:unhideWhenUsed="1"/>
-    <w:lsdException w:name="Note Level 9" w:semiHidden="1" w:unhideWhenUsed="1"/>
     <w:lsdException w:name="Placeholder Text" w:semiHidden="1"/>
     <w:lsdException w:name="No Spacing" w:uiPriority="1" w:qFormat="1"/>
     <w:lsdException w:name="Light Shading" w:uiPriority="60"/>
@@ -5933,7 +6341,6 @@
     <w:tblPr>
       <w:tblStyleRowBandSize w:val="1"/>
       <w:tblStyleColBandSize w:val="1"/>
-      <w:tblInd w:w="0" w:type="dxa"/>
       <w:tblCellMar>
         <w:top w:w="100" w:type="dxa"/>
         <w:left w:w="100" w:type="dxa"/>
@@ -5947,7 +6354,6 @@
     <w:tblPr>
       <w:tblStyleRowBandSize w:val="1"/>
       <w:tblStyleColBandSize w:val="1"/>
-      <w:tblInd w:w="0" w:type="dxa"/>
       <w:tblCellMar>
         <w:top w:w="100" w:type="dxa"/>
         <w:left w:w="100" w:type="dxa"/>
@@ -5961,7 +6367,6 @@
     <w:tblPr>
       <w:tblStyleRowBandSize w:val="1"/>
       <w:tblStyleColBandSize w:val="1"/>
-      <w:tblInd w:w="0" w:type="dxa"/>
       <w:tblCellMar>
         <w:top w:w="100" w:type="dxa"/>
         <w:left w:w="100" w:type="dxa"/>
@@ -5969,6 +6374,27 @@
         <w:right w:w="100" w:type="dxa"/>
       </w:tblCellMar>
     </w:tblPr>
+  </w:style>
+  <w:style w:type="character" w:styleId="Hyperlink">
+    <w:name w:val="Hyperlink"/>
+    <w:basedOn w:val="DefaultParagraphFont"/>
+    <w:uiPriority w:val="99"/>
+    <w:unhideWhenUsed/>
+    <w:rsid w:val="00084DD9"/>
+    <w:rPr>
+      <w:color w:val="0000FF" w:themeColor="hyperlink"/>
+      <w:u w:val="single"/>
+    </w:rPr>
+  </w:style>
+  <w:style w:type="character" w:styleId="UnresolvedMention">
+    <w:name w:val="Unresolved Mention"/>
+    <w:basedOn w:val="DefaultParagraphFont"/>
+    <w:uiPriority w:val="99"/>
+    <w:rsid w:val="00084DD9"/>
+    <w:rPr>
+      <w:color w:val="605E5C"/>
+      <w:shd w:val="clear" w:color="auto" w:fill="E1DFDD"/>
+    </w:rPr>
   </w:style>
 </w:styles>
 </file>

</xml_diff>